<commit_message>
feat: put books displayed into a separate component
</commit_message>
<xml_diff>
--- a/Project Note/Project note.docx
+++ b/Project Note/Project note.docx
@@ -178,18 +178,12 @@
     <w:p/>
     <w:p>
       <w:r>
-        <w:t>Q: c</w:t>
-      </w:r>
-      <w:r>
-        <w:t>omponentDidMount(){</w:t>
-      </w:r>
-    </w:p>
-    <w:p>
-      <w:r>
-        <w:t xml:space="preserve">  BooksAPI.getA</w:t>
-      </w:r>
-      <w:r>
-        <w:t>ll().then((books) =&gt;{</w:t>
+        <w:t>Q: componentDidMount(){</w:t>
+      </w:r>
+    </w:p>
+    <w:p>
+      <w:r>
+        <w:t xml:space="preserve">  BooksAPI.getAll().then((books) =&gt;{</w:t>
       </w:r>
     </w:p>
     <w:p>
@@ -1258,8 +1252,268 @@
       <w:r>
         <w:t>They are the same, but preferably use ()=&gt;{}</w:t>
       </w:r>
+      <w:r>
+        <w:t>. Just different syntaxes</w:t>
+      </w:r>
+    </w:p>
+    <w:p/>
+    <w:p/>
+    <w:p>
+      <w:pPr>
+        <w:rPr>
+          <w:rFonts w:ascii="Times New Roman" w:eastAsia="Times New Roman" w:hAnsi="Times New Roman" w:cs="Times New Roman"/>
+          <w:lang w:eastAsia="zh-CN"/>
+        </w:rPr>
+      </w:pPr>
+      <w:r>
+        <w:t xml:space="preserve">_If you write it like this </w:t>
+      </w:r>
+      <w:r>
+        <w:rPr>
+          <w:rFonts w:ascii="Lucida Console" w:eastAsia="Times New Roman" w:hAnsi="Lucida Console" w:cs="Times New Roman"/>
+          <w:color w:val="C7254E"/>
+          <w:sz w:val="21"/>
+          <w:szCs w:val="21"/>
+          <w:shd w:val="clear" w:color="auto" w:fill="F9F2F4"/>
+          <w:lang w:eastAsia="zh-CN"/>
+        </w:rPr>
+        <w:t>bookAPI.update(book, shelf).then((book, shelf)=&gt;{</w:t>
+      </w:r>
+    </w:p>
+    <w:p>
+      <w:r>
+        <w:t>It’s like you’re redefining book and shelf.</w:t>
+      </w:r>
+    </w:p>
+    <w:p>
+      <w:pPr>
+        <w:rPr>
+          <w:rFonts w:ascii="Times New Roman" w:eastAsia="Times New Roman" w:hAnsi="Times New Roman" w:cs="Times New Roman"/>
+          <w:lang w:eastAsia="zh-CN"/>
+        </w:rPr>
+      </w:pPr>
+      <w:r>
+        <w:t xml:space="preserve">So instead, do this: </w:t>
+      </w:r>
+      <w:r>
+        <w:rPr>
+          <w:rFonts w:ascii="Lucida Console" w:eastAsia="Times New Roman" w:hAnsi="Lucida Console" w:cs="Times New Roman"/>
+          <w:color w:val="C7254E"/>
+          <w:sz w:val="21"/>
+          <w:szCs w:val="21"/>
+          <w:shd w:val="clear" w:color="auto" w:fill="F9F2F4"/>
+          <w:lang w:eastAsia="zh-CN"/>
+        </w:rPr>
+        <w:t>bookAPI.update(book, shelf).then(()=&gt;{</w:t>
+      </w:r>
+    </w:p>
+    <w:p/>
+    <w:p>
+      <w:r>
+        <w:t>_Always pass an object into setState</w:t>
+      </w:r>
+    </w:p>
+    <w:p/>
+    <w:p>
+      <w:r>
+        <w:t>_</w:t>
+      </w:r>
+      <w:r>
+        <w:t>componentDidMount(){</w:t>
+      </w:r>
+    </w:p>
+    <w:p>
+      <w:r>
+        <w:t xml:space="preserve">  BooksAPI.getAll().then((books) =&gt;{</w:t>
+      </w:r>
+    </w:p>
+    <w:p>
+      <w:r>
+        <w:t xml:space="preserve">    this.setState({books})</w:t>
+      </w:r>
+    </w:p>
+    <w:p>
+      <w:r>
+        <w:t xml:space="preserve">    console.log(books)</w:t>
+      </w:r>
+    </w:p>
+    <w:p>
+      <w:r>
+        <w:t xml:space="preserve">  })</w:t>
+      </w:r>
+    </w:p>
+    <w:p>
+      <w:r>
+        <w:t>}</w:t>
+      </w:r>
+    </w:p>
+    <w:p>
+      <w:pPr>
+        <w:pStyle w:val="ListParagraph"/>
+        <w:numPr>
+          <w:ilvl w:val="0"/>
+          <w:numId w:val="2"/>
+        </w:numPr>
+      </w:pPr>
+      <w:r>
+        <w:t>Notice no comma between this.setState() and console.log</w:t>
+      </w:r>
+    </w:p>
+    <w:p/>
+    <w:p>
+      <w:r>
+        <w:t>Q: What does this do?</w:t>
+      </w:r>
+    </w:p>
+    <w:p>
+      <w:r>
+        <w:t>UpdateBooks = (book, shelf) =&gt;{</w:t>
+      </w:r>
+    </w:p>
+    <w:p>
+      <w:r>
+        <w:t xml:space="preserve">  BooksAPI.update(book, shelf).then(()=&gt;{</w:t>
+      </w:r>
+    </w:p>
+    <w:p>
+      <w:r>
+        <w:t xml:space="preserve">    book.shelf = shelf;</w:t>
+      </w:r>
+    </w:p>
+    <w:p>
+      <w:r>
+        <w:t xml:space="preserve">    this.setState({</w:t>
+      </w:r>
+    </w:p>
+    <w:p>
+      <w:r>
+        <w:t xml:space="preserve">      books: this.state.filter(b =&gt; b.id !== book.id).concat([ book ])</w:t>
+      </w:r>
+    </w:p>
+    <w:p>
+      <w:r>
+        <w:t xml:space="preserve">    })</w:t>
+      </w:r>
+    </w:p>
+    <w:p>
+      <w:r>
+        <w:t xml:space="preserve">  })</w:t>
+      </w:r>
+    </w:p>
+    <w:p>
+      <w:r>
+        <w:t>}</w:t>
+      </w:r>
+    </w:p>
+    <w:p/>
+    <w:p>
       <w:bookmarkStart w:id="0" w:name="_GoBack"/>
       <w:bookmarkEnd w:id="0"/>
+    </w:p>
+    <w:p>
+      <w:r>
+        <w:t>A:</w:t>
+      </w:r>
+      <w:r>
+        <w:t xml:space="preserve"> First I make the API call.</w:t>
+      </w:r>
+    </w:p>
+    <w:p>
+      <w:r>
+        <w:t>Then API call returns a promise, which is resolved using .then(…)</w:t>
+      </w:r>
+    </w:p>
+    <w:p>
+      <w:r>
+        <w:t>Inside .then we have () =&gt;{…}</w:t>
+      </w:r>
+    </w:p>
+    <w:p>
+      <w:r>
+        <w:t>Now the method inside is executed.</w:t>
+      </w:r>
+    </w:p>
+    <w:p>
+      <w:r>
+        <w:t>book is a new variable, and the same with ‘shelf’. Book.shelf is set to ‘shelf’.</w:t>
+      </w:r>
+    </w:p>
+    <w:p>
+      <w:r>
+        <w:t>Now in the books array, there already exist an old variable</w:t>
+      </w:r>
+      <w:r>
+        <w:t xml:space="preserve"> book which contains the same id of the book the user is selecting, but this one has no shelf</w:t>
+      </w:r>
+    </w:p>
+    <w:p>
+      <w:r>
+        <w:t xml:space="preserve">Then when you run the .filter array, it returns a new array WITHOUT the </w:t>
+      </w:r>
+      <w:r>
+        <w:t>old variable.</w:t>
+      </w:r>
+    </w:p>
+    <w:p>
+      <w:r>
+        <w:t>Then now you concat it</w:t>
+      </w:r>
+      <w:r>
+        <w:t xml:space="preserve"> (as opposed to ‘push’, to create a new array) that item to the </w:t>
+      </w:r>
+      <w:r>
+        <w:t xml:space="preserve">new </w:t>
+      </w:r>
+      <w:r>
+        <w:t>book array.</w:t>
+      </w:r>
+    </w:p>
+    <w:p>
+      <w:r>
+        <w:t>We return the new array cuz we need to treat state as immutable</w:t>
+      </w:r>
+    </w:p>
+    <w:p/>
+    <w:p>
+      <w:r>
+        <w:t>Another way is:</w:t>
+      </w:r>
+    </w:p>
+    <w:p>
+      <w:r>
+        <w:t>updateBook = (book, shelf) =&gt; {</w:t>
+      </w:r>
+    </w:p>
+    <w:p>
+      <w:r>
+        <w:t xml:space="preserve">    const books = [...this.state.books];</w:t>
+      </w:r>
+    </w:p>
+    <w:p/>
+    <w:p>
+      <w:r>
+        <w:t xml:space="preserve">    books.forEach(b =&gt; {</w:t>
+      </w:r>
+    </w:p>
+    <w:p>
+      <w:r>
+        <w:t xml:space="preserve">      if(b.id === book.id) {</w:t>
+      </w:r>
+    </w:p>
+    <w:p>
+      <w:r>
+        <w:t xml:space="preserve">        b.shelf = shelf;</w:t>
+      </w:r>
+    </w:p>
+    <w:p>
+      <w:r>
+        <w:t xml:space="preserve">      }</w:t>
+      </w:r>
+    </w:p>
+    <w:p>
+      <w:r>
+        <w:t xml:space="preserve">    });</w:t>
+      </w:r>
     </w:p>
     <w:sectPr>
       <w:pgSz w:w="12240" w:h="15840"/>

</xml_diff>

<commit_message>
fixed .map to return a view
</commit_message>
<xml_diff>
--- a/Project Note/Project note.docx
+++ b/Project Note/Project note.docx
@@ -28,54 +28,17 @@
     </w:p>
     <w:p>
       <w:r>
-        <w:t xml:space="preserve">A: </w:t>
-      </w:r>
-      <w:proofErr w:type="spellStart"/>
-      <w:r>
-        <w:t>mySimpleArray</w:t>
-      </w:r>
-      <w:proofErr w:type="spellEnd"/>
-      <w:r>
-        <w:t xml:space="preserve"> = ['a', 1, '</w:t>
-      </w:r>
-      <w:proofErr w:type="spellStart"/>
-      <w:r>
-        <w:t>etc</w:t>
-      </w:r>
-      <w:proofErr w:type="spellEnd"/>
-      <w:r>
-        <w:t>'];</w:t>
-      </w:r>
-    </w:p>
-    <w:p>
-      <w:proofErr w:type="spellStart"/>
-      <w:r>
-        <w:t>mySimpleArray.forEach</w:t>
-      </w:r>
-      <w:proofErr w:type="spellEnd"/>
-      <w:r>
-        <w:t>(function(</w:t>
-      </w:r>
-      <w:proofErr w:type="spellStart"/>
-      <w:r>
-        <w:t>val</w:t>
-      </w:r>
-      <w:proofErr w:type="spellEnd"/>
-      <w:r>
-        <w:t>) {</w:t>
-      </w:r>
-    </w:p>
-    <w:p>
-      <w:r>
-        <w:t xml:space="preserve">    console.log(</w:t>
-      </w:r>
-      <w:proofErr w:type="spellStart"/>
-      <w:r>
-        <w:t>val</w:t>
-      </w:r>
-      <w:proofErr w:type="spellEnd"/>
-      <w:r>
-        <w:t>);</w:t>
+        <w:t>A: mySimpleArray = ['a', 1, 'etc'];</w:t>
+      </w:r>
+    </w:p>
+    <w:p>
+      <w:r>
+        <w:t>mySimpleArray.forEach(function(val) {</w:t>
+      </w:r>
+    </w:p>
+    <w:p>
+      <w:r>
+        <w:t xml:space="preserve">    console.log(val);</w:t>
       </w:r>
     </w:p>
     <w:p>
@@ -109,15 +72,7 @@
     </w:p>
     <w:p>
       <w:r>
-        <w:t xml:space="preserve">his can be error prone because for-in does not loop from 0 to length - 1 but </w:t>
-      </w:r>
-      <w:proofErr w:type="spellStart"/>
-      <w:r>
-        <w:t>over all</w:t>
-      </w:r>
-      <w:proofErr w:type="spellEnd"/>
-      <w:r>
-        <w:t xml:space="preserve"> the present keys in the object and its prototype chain.</w:t>
+        <w:t>his can be error prone because for-in does not loop from 0 to length - 1 but over all the present keys in the object and its prototype chain.</w:t>
       </w:r>
     </w:p>
     <w:p>
@@ -133,76 +88,23 @@
       </w:r>
     </w:p>
     <w:p>
-      <w:proofErr w:type="spellStart"/>
-      <w:r>
-        <w:t>myObj</w:t>
-      </w:r>
-      <w:proofErr w:type="spellEnd"/>
-      <w:r>
-        <w:t xml:space="preserve"> = {'</w:t>
-      </w:r>
-      <w:proofErr w:type="spellStart"/>
-      <w:r>
-        <w:t>firstName</w:t>
-      </w:r>
-      <w:proofErr w:type="spellEnd"/>
-      <w:r>
-        <w:t>':'Ada','</w:t>
-      </w:r>
-      <w:proofErr w:type="spellStart"/>
-      <w:r>
-        <w:t>lastName</w:t>
-      </w:r>
-      <w:proofErr w:type="spellEnd"/>
-      <w:r>
-        <w:t>':'Lovelace'};</w:t>
-      </w:r>
-    </w:p>
-    <w:p>
-      <w:r>
-        <w:t>for (</w:t>
-      </w:r>
-      <w:proofErr w:type="spellStart"/>
-      <w:r>
-        <w:t>var</w:t>
-      </w:r>
-      <w:proofErr w:type="spellEnd"/>
-      <w:r>
-        <w:t xml:space="preserve"> key in </w:t>
-      </w:r>
-      <w:proofErr w:type="spellStart"/>
-      <w:r>
-        <w:t>myObj</w:t>
-      </w:r>
-      <w:proofErr w:type="spellEnd"/>
-      <w:r>
-        <w:t>) {</w:t>
-      </w:r>
-    </w:p>
-    <w:p>
-      <w:r>
-        <w:t xml:space="preserve">    if (</w:t>
-      </w:r>
-      <w:proofErr w:type="spellStart"/>
-      <w:r>
-        <w:t>myObj.hasOwnProperty</w:t>
-      </w:r>
-      <w:proofErr w:type="spellEnd"/>
-      <w:r>
-        <w:t>(key)) {</w:t>
-      </w:r>
-    </w:p>
-    <w:p>
-      <w:r>
-        <w:t xml:space="preserve">        console.log(</w:t>
-      </w:r>
-      <w:proofErr w:type="spellStart"/>
-      <w:r>
-        <w:t>myObj</w:t>
-      </w:r>
-      <w:proofErr w:type="spellEnd"/>
-      <w:r>
-        <w:t>[key]);</w:t>
+      <w:r>
+        <w:t>myObj = {'firstName':'Ada','lastName':'Lovelace'};</w:t>
+      </w:r>
+    </w:p>
+    <w:p>
+      <w:r>
+        <w:t>for (var key in myObj) {</w:t>
+      </w:r>
+    </w:p>
+    <w:p>
+      <w:r>
+        <w:t xml:space="preserve">    if (myObj.hasOwnProperty(key)) {</w:t>
+      </w:r>
+    </w:p>
+    <w:p>
+      <w:r>
+        <w:t xml:space="preserve">        console.log(myObj[key]);</w:t>
       </w:r>
     </w:p>
     <w:p>
@@ -219,23 +121,7 @@
     <w:p/>
     <w:p>
       <w:r>
-        <w:t xml:space="preserve">_For new repo on </w:t>
-      </w:r>
-      <w:proofErr w:type="spellStart"/>
-      <w:r>
-        <w:t>github</w:t>
-      </w:r>
-      <w:proofErr w:type="spellEnd"/>
-      <w:r>
-        <w:t xml:space="preserve">, use </w:t>
-      </w:r>
-      <w:proofErr w:type="spellStart"/>
-      <w:r>
-        <w:t>git</w:t>
-      </w:r>
-      <w:proofErr w:type="spellEnd"/>
-      <w:r>
-        <w:t xml:space="preserve"> remote add origin</w:t>
+        <w:t>_For new repo on github, use git remote add origin</w:t>
       </w:r>
     </w:p>
     <w:p/>
@@ -276,7 +162,6 @@
       <w:r>
         <w:t xml:space="preserve">A: </w:t>
       </w:r>
-      <w:proofErr w:type="spellStart"/>
       <w:r>
         <w:rPr>
           <w:rFonts w:ascii="Consolas" w:eastAsia="Times New Roman" w:hAnsi="Consolas" w:cs="Times New Roman"/>
@@ -286,99 +171,24 @@
           <w:shd w:val="clear" w:color="auto" w:fill="EFF0F1"/>
           <w:lang w:eastAsia="zh-CN"/>
         </w:rPr>
-        <w:t>git</w:t>
-      </w:r>
-      <w:proofErr w:type="spellEnd"/>
-      <w:r>
-        <w:rPr>
-          <w:rFonts w:ascii="Consolas" w:eastAsia="Times New Roman" w:hAnsi="Consolas" w:cs="Times New Roman"/>
-          <w:color w:val="242729"/>
-          <w:sz w:val="20"/>
-          <w:szCs w:val="20"/>
-          <w:shd w:val="clear" w:color="auto" w:fill="EFF0F1"/>
-          <w:lang w:eastAsia="zh-CN"/>
-        </w:rPr>
-        <w:t xml:space="preserve"> pull origin </w:t>
-      </w:r>
-      <w:proofErr w:type="spellStart"/>
-      <w:r>
-        <w:rPr>
-          <w:rFonts w:ascii="Consolas" w:eastAsia="Times New Roman" w:hAnsi="Consolas" w:cs="Times New Roman"/>
-          <w:color w:val="242729"/>
-          <w:sz w:val="20"/>
-          <w:szCs w:val="20"/>
-          <w:shd w:val="clear" w:color="auto" w:fill="EFF0F1"/>
-          <w:lang w:eastAsia="zh-CN"/>
-        </w:rPr>
-        <w:t>branchname</w:t>
-      </w:r>
-      <w:proofErr w:type="spellEnd"/>
-      <w:r>
-        <w:rPr>
-          <w:rFonts w:ascii="Consolas" w:eastAsia="Times New Roman" w:hAnsi="Consolas" w:cs="Times New Roman"/>
-          <w:color w:val="242729"/>
-          <w:sz w:val="20"/>
-          <w:szCs w:val="20"/>
-          <w:shd w:val="clear" w:color="auto" w:fill="EFF0F1"/>
-          <w:lang w:eastAsia="zh-CN"/>
-        </w:rPr>
-        <w:t xml:space="preserve"> --allow-unrelated-histories</w:t>
+        <w:t>git pull origin branchname --allow-unrelated-histories</w:t>
       </w:r>
     </w:p>
     <w:p/>
     <w:p/>
     <w:p>
       <w:r>
-        <w:t xml:space="preserve">Q: </w:t>
-      </w:r>
-      <w:proofErr w:type="spellStart"/>
-      <w:proofErr w:type="gramStart"/>
-      <w:r>
-        <w:t>componentDidMount</w:t>
-      </w:r>
-      <w:proofErr w:type="spellEnd"/>
-      <w:r>
-        <w:t>(</w:t>
-      </w:r>
-      <w:proofErr w:type="gramEnd"/>
-      <w:r>
-        <w:t>){</w:t>
-      </w:r>
-    </w:p>
-    <w:p>
-      <w:r>
-        <w:t xml:space="preserve">  </w:t>
-      </w:r>
-      <w:proofErr w:type="spellStart"/>
-      <w:r>
-        <w:t>BooksAPI.getAll</w:t>
-      </w:r>
-      <w:proofErr w:type="spellEnd"/>
-      <w:r>
-        <w:t>(</w:t>
-      </w:r>
-      <w:proofErr w:type="gramStart"/>
-      <w:r>
-        <w:t>).then</w:t>
-      </w:r>
-      <w:proofErr w:type="gramEnd"/>
-      <w:r>
-        <w:t>((books) =&gt;{</w:t>
-      </w:r>
-    </w:p>
-    <w:p>
-      <w:r>
-        <w:t xml:space="preserve">    </w:t>
-      </w:r>
-      <w:proofErr w:type="spellStart"/>
-      <w:proofErr w:type="gramStart"/>
-      <w:r>
-        <w:t>this.state</w:t>
-      </w:r>
-      <w:proofErr w:type="spellEnd"/>
-      <w:proofErr w:type="gramEnd"/>
-      <w:r>
-        <w:t>({books})</w:t>
+        <w:t>Q: componentDidMount(){</w:t>
+      </w:r>
+    </w:p>
+    <w:p>
+      <w:r>
+        <w:t xml:space="preserve">  BooksAPI.getAll().then((books) =&gt;{</w:t>
+      </w:r>
+    </w:p>
+    <w:p>
+      <w:r>
+        <w:t xml:space="preserve">    this.state({books})</w:t>
       </w:r>
     </w:p>
     <w:p>
@@ -394,74 +204,24 @@
     <w:p/>
     <w:p>
       <w:r>
+        <w:t>A: getAll goes into the BooksAPI where it’s defined, and then it goes through all the promises and saves into this.state. books: books is simplified to just “books”</w:t>
+      </w:r>
+    </w:p>
+    <w:p/>
+    <w:p>
+      <w:r>
+        <w:t>Q: So when do we use</w:t>
+      </w:r>
+      <w:r>
+        <w:t xml:space="preserve"> =() =&gt;{} on the method and when do we just use method()?</w:t>
+      </w:r>
+    </w:p>
+    <w:p>
+      <w:r>
         <w:t xml:space="preserve">A: </w:t>
       </w:r>
-      <w:proofErr w:type="spellStart"/>
-      <w:r>
-        <w:t>getAll</w:t>
-      </w:r>
-      <w:proofErr w:type="spellEnd"/>
-      <w:r>
-        <w:t xml:space="preserve"> goes into the </w:t>
-      </w:r>
-      <w:proofErr w:type="spellStart"/>
-      <w:r>
-        <w:t>BooksAPI</w:t>
-      </w:r>
-      <w:proofErr w:type="spellEnd"/>
-      <w:r>
-        <w:t xml:space="preserve"> where it’s defined, and then it goes through all the promises and saves into </w:t>
-      </w:r>
-      <w:proofErr w:type="spellStart"/>
-      <w:proofErr w:type="gramStart"/>
-      <w:r>
-        <w:t>this.state</w:t>
-      </w:r>
-      <w:proofErr w:type="spellEnd"/>
-      <w:proofErr w:type="gramEnd"/>
-      <w:r>
-        <w:t xml:space="preserve">. books: books </w:t>
-      </w:r>
-      <w:proofErr w:type="gramStart"/>
-      <w:r>
-        <w:t>is</w:t>
-      </w:r>
-      <w:proofErr w:type="gramEnd"/>
-      <w:r>
-        <w:t xml:space="preserve"> simplified to just “books”</w:t>
-      </w:r>
-    </w:p>
-    <w:p/>
-    <w:p>
-      <w:r>
-        <w:t>Q: So when do we use</w:t>
-      </w:r>
-      <w:r>
-        <w:t xml:space="preserve"> </w:t>
-      </w:r>
-      <w:proofErr w:type="gramStart"/>
-      <w:r>
-        <w:t>=(</w:t>
-      </w:r>
-      <w:proofErr w:type="gramEnd"/>
-      <w:r>
-        <w:t>) =&gt;{} on the method and when do we just use method()?</w:t>
-      </w:r>
-    </w:p>
-    <w:p>
-      <w:r>
-        <w:t xml:space="preserve">A: </w:t>
-      </w:r>
-      <w:r>
-        <w:t xml:space="preserve">They’re basically the same thing if we consider what’s written on the </w:t>
-      </w:r>
-      <w:proofErr w:type="gramStart"/>
-      <w:r>
-        <w:t>render(</w:t>
-      </w:r>
-      <w:proofErr w:type="gramEnd"/>
-      <w:r>
-        <w:t>) method:</w:t>
+      <w:r>
+        <w:t>They’re basically the same thing if we consider what’s written on the render() method:</w:t>
       </w:r>
     </w:p>
     <w:p>
@@ -515,7 +275,6 @@
         </w:rPr>
         <w:t xml:space="preserve"> </w:t>
       </w:r>
-      <w:proofErr w:type="spellStart"/>
       <w:r>
         <w:rPr>
           <w:rFonts w:ascii="Menlo" w:eastAsia="Times New Roman" w:hAnsi="Menlo" w:cs="Menlo"/>
@@ -528,7 +287,6 @@
         </w:rPr>
         <w:t>LoggingButton</w:t>
       </w:r>
-      <w:proofErr w:type="spellEnd"/>
       <w:r>
         <w:rPr>
           <w:rFonts w:ascii="Menlo" w:eastAsia="Times New Roman" w:hAnsi="Menlo" w:cs="Menlo"/>
@@ -563,7 +321,6 @@
         </w:rPr>
         <w:t xml:space="preserve"> </w:t>
       </w:r>
-      <w:proofErr w:type="spellStart"/>
       <w:r>
         <w:rPr>
           <w:rFonts w:ascii="Menlo" w:eastAsia="Times New Roman" w:hAnsi="Menlo" w:cs="Menlo"/>
@@ -576,7 +333,6 @@
         </w:rPr>
         <w:t>React.Component</w:t>
       </w:r>
-      <w:proofErr w:type="spellEnd"/>
       <w:r>
         <w:rPr>
           <w:rFonts w:ascii="Menlo" w:eastAsia="Times New Roman" w:hAnsi="Menlo" w:cs="Menlo"/>
@@ -642,33 +398,7 @@
           <w:shd w:val="clear" w:color="auto" w:fill="F7EBC6"/>
           <w:lang w:eastAsia="zh-CN"/>
         </w:rPr>
-        <w:t xml:space="preserve">// This syntax ensures `this` is bound within </w:t>
-      </w:r>
-      <w:proofErr w:type="spellStart"/>
-      <w:r>
-        <w:rPr>
-          <w:rFonts w:ascii="Menlo" w:eastAsia="Times New Roman" w:hAnsi="Menlo" w:cs="Menlo"/>
-          <w:color w:val="93A1A1"/>
-          <w:sz w:val="20"/>
-          <w:szCs w:val="20"/>
-          <w:bdr w:val="none" w:sz="0" w:space="0" w:color="auto" w:frame="1"/>
-          <w:shd w:val="clear" w:color="auto" w:fill="F7EBC6"/>
-          <w:lang w:eastAsia="zh-CN"/>
-        </w:rPr>
-        <w:t>handleClick</w:t>
-      </w:r>
-      <w:proofErr w:type="spellEnd"/>
-      <w:r>
-        <w:rPr>
-          <w:rFonts w:ascii="Menlo" w:eastAsia="Times New Roman" w:hAnsi="Menlo" w:cs="Menlo"/>
-          <w:color w:val="93A1A1"/>
-          <w:sz w:val="20"/>
-          <w:szCs w:val="20"/>
-          <w:bdr w:val="none" w:sz="0" w:space="0" w:color="auto" w:frame="1"/>
-          <w:shd w:val="clear" w:color="auto" w:fill="F7EBC6"/>
-          <w:lang w:eastAsia="zh-CN"/>
-        </w:rPr>
-        <w:t>.</w:t>
+        <w:t>// This syntax ensures `this` is bound within handleClick.</w:t>
       </w:r>
     </w:p>
     <w:p>
@@ -742,33 +472,7 @@
           <w:shd w:val="clear" w:color="auto" w:fill="F7EBC6"/>
           <w:lang w:eastAsia="zh-CN"/>
         </w:rPr>
-        <w:t xml:space="preserve">  </w:t>
-      </w:r>
-      <w:proofErr w:type="spellStart"/>
-      <w:r>
-        <w:rPr>
-          <w:rFonts w:ascii="Menlo" w:eastAsia="Times New Roman" w:hAnsi="Menlo" w:cs="Menlo"/>
-          <w:color w:val="637C84"/>
-          <w:sz w:val="20"/>
-          <w:szCs w:val="20"/>
-          <w:bdr w:val="none" w:sz="0" w:space="0" w:color="auto" w:frame="1"/>
-          <w:shd w:val="clear" w:color="auto" w:fill="F7EBC6"/>
-          <w:lang w:eastAsia="zh-CN"/>
-        </w:rPr>
-        <w:t>handleClick</w:t>
-      </w:r>
-      <w:proofErr w:type="spellEnd"/>
-      <w:r>
-        <w:rPr>
-          <w:rFonts w:ascii="Menlo" w:eastAsia="Times New Roman" w:hAnsi="Menlo" w:cs="Menlo"/>
-          <w:color w:val="637C84"/>
-          <w:sz w:val="20"/>
-          <w:szCs w:val="20"/>
-          <w:bdr w:val="none" w:sz="0" w:space="0" w:color="auto" w:frame="1"/>
-          <w:shd w:val="clear" w:color="auto" w:fill="F7EBC6"/>
-          <w:lang w:eastAsia="zh-CN"/>
-        </w:rPr>
-        <w:t xml:space="preserve"> </w:t>
+        <w:t xml:space="preserve">  handleClick </w:t>
       </w:r>
       <w:r>
         <w:rPr>
@@ -847,22 +551,8 @@
           <w:shd w:val="clear" w:color="auto" w:fill="F7EBC6"/>
           <w:lang w:eastAsia="zh-CN"/>
         </w:rPr>
-        <w:t xml:space="preserve">    </w:t>
-      </w:r>
-      <w:proofErr w:type="gramStart"/>
-      <w:r>
-        <w:rPr>
-          <w:rFonts w:ascii="Menlo" w:eastAsia="Times New Roman" w:hAnsi="Menlo" w:cs="Menlo"/>
-          <w:color w:val="637C84"/>
-          <w:sz w:val="20"/>
-          <w:szCs w:val="20"/>
-          <w:bdr w:val="none" w:sz="0" w:space="0" w:color="auto" w:frame="1"/>
-          <w:shd w:val="clear" w:color="auto" w:fill="F7EBC6"/>
-          <w:lang w:eastAsia="zh-CN"/>
-        </w:rPr>
-        <w:t>console.log(</w:t>
-      </w:r>
-      <w:proofErr w:type="gramEnd"/>
+        <w:t xml:space="preserve">    console.log(</w:t>
+      </w:r>
       <w:r>
         <w:rPr>
           <w:rFonts w:ascii="Menlo" w:eastAsia="Times New Roman" w:hAnsi="Menlo" w:cs="Menlo"/>
@@ -987,31 +677,17 @@
         </w:rPr>
         <w:t xml:space="preserve">  </w:t>
       </w:r>
-      <w:proofErr w:type="gramStart"/>
-      <w:r>
-        <w:rPr>
-          <w:rFonts w:ascii="Menlo" w:eastAsia="Times New Roman" w:hAnsi="Menlo" w:cs="Menlo"/>
-          <w:color w:val="637C84"/>
-          <w:sz w:val="20"/>
-          <w:szCs w:val="20"/>
-          <w:bdr w:val="none" w:sz="0" w:space="0" w:color="auto" w:frame="1"/>
-          <w:shd w:val="clear" w:color="auto" w:fill="F8F5EC"/>
-          <w:lang w:eastAsia="zh-CN"/>
-        </w:rPr>
-        <w:t>render(</w:t>
-      </w:r>
-      <w:proofErr w:type="gramEnd"/>
-      <w:r>
-        <w:rPr>
-          <w:rFonts w:ascii="Menlo" w:eastAsia="Times New Roman" w:hAnsi="Menlo" w:cs="Menlo"/>
-          <w:color w:val="637C84"/>
-          <w:sz w:val="20"/>
-          <w:szCs w:val="20"/>
-          <w:bdr w:val="none" w:sz="0" w:space="0" w:color="auto" w:frame="1"/>
-          <w:shd w:val="clear" w:color="auto" w:fill="F8F5EC"/>
-          <w:lang w:eastAsia="zh-CN"/>
-        </w:rPr>
-        <w:t>)</w:t>
+      <w:r>
+        <w:rPr>
+          <w:rFonts w:ascii="Menlo" w:eastAsia="Times New Roman" w:hAnsi="Menlo" w:cs="Menlo"/>
+          <w:color w:val="637C84"/>
+          <w:sz w:val="20"/>
+          <w:szCs w:val="20"/>
+          <w:bdr w:val="none" w:sz="0" w:space="0" w:color="auto" w:frame="1"/>
+          <w:shd w:val="clear" w:color="auto" w:fill="F8F5EC"/>
+          <w:lang w:eastAsia="zh-CN"/>
+        </w:rPr>
+        <w:t>render()</w:t>
       </w:r>
       <w:r>
         <w:rPr>
@@ -1162,7 +838,6 @@
         </w:rPr>
         <w:t xml:space="preserve"> </w:t>
       </w:r>
-      <w:proofErr w:type="spellStart"/>
       <w:r>
         <w:rPr>
           <w:rFonts w:ascii="Menlo" w:eastAsia="Times New Roman" w:hAnsi="Menlo" w:cs="Menlo"/>
@@ -1175,7 +850,6 @@
         </w:rPr>
         <w:t>onClick</w:t>
       </w:r>
-      <w:proofErr w:type="spellEnd"/>
       <w:r>
         <w:rPr>
           <w:rFonts w:ascii="Menlo" w:eastAsia="Times New Roman" w:hAnsi="Menlo" w:cs="Menlo"/>
@@ -1200,8 +874,6 @@
         </w:rPr>
         <w:t>{</w:t>
       </w:r>
-      <w:proofErr w:type="spellStart"/>
-      <w:proofErr w:type="gramStart"/>
       <w:r>
         <w:rPr>
           <w:rFonts w:ascii="Menlo" w:eastAsia="Times New Roman" w:hAnsi="Menlo" w:cs="Menlo"/>
@@ -1224,21 +896,7 @@
           <w:shd w:val="clear" w:color="auto" w:fill="F8F5EC"/>
           <w:lang w:eastAsia="zh-CN"/>
         </w:rPr>
-        <w:t>.handleClick</w:t>
-      </w:r>
-      <w:proofErr w:type="spellEnd"/>
-      <w:proofErr w:type="gramEnd"/>
-      <w:r>
-        <w:rPr>
-          <w:rFonts w:ascii="Menlo" w:eastAsia="Times New Roman" w:hAnsi="Menlo" w:cs="Menlo"/>
-          <w:color w:val="637C84"/>
-          <w:sz w:val="20"/>
-          <w:szCs w:val="20"/>
-          <w:bdr w:val="none" w:sz="0" w:space="0" w:color="auto" w:frame="1"/>
-          <w:shd w:val="clear" w:color="auto" w:fill="F8F5EC"/>
-          <w:lang w:eastAsia="zh-CN"/>
-        </w:rPr>
-        <w:t>}</w:t>
+        <w:t>.handleClick}</w:t>
       </w:r>
       <w:r>
         <w:rPr>
@@ -1491,129 +1149,61 @@
     </w:p>
     <w:p>
       <w:r>
-        <w:t xml:space="preserve">class </w:t>
-      </w:r>
-      <w:proofErr w:type="spellStart"/>
-      <w:r>
-        <w:t>LoggingButton</w:t>
-      </w:r>
-      <w:proofErr w:type="spellEnd"/>
-      <w:r>
-        <w:t xml:space="preserve"> extends </w:t>
-      </w:r>
-      <w:proofErr w:type="spellStart"/>
-      <w:r>
-        <w:t>React.Component</w:t>
-      </w:r>
-      <w:proofErr w:type="spellEnd"/>
+        <w:t>class LoggingButton extends React.Component {</w:t>
+      </w:r>
+    </w:p>
+    <w:p>
+      <w:r>
+        <w:t xml:space="preserve">  handleClick</w:t>
+      </w:r>
+      <w:r>
+        <w:rPr>
+          <w:highlight w:val="yellow"/>
+        </w:rPr>
+        <w:t>()</w:t>
+      </w:r>
       <w:r>
         <w:t xml:space="preserve"> {</w:t>
       </w:r>
     </w:p>
     <w:p>
       <w:r>
-        <w:t xml:space="preserve">  </w:t>
-      </w:r>
-      <w:proofErr w:type="spellStart"/>
-      <w:proofErr w:type="gramStart"/>
-      <w:r>
-        <w:t>handleClick</w:t>
-      </w:r>
-      <w:proofErr w:type="spellEnd"/>
+        <w:t xml:space="preserve">    console.log('this is:', this);</w:t>
+      </w:r>
+    </w:p>
+    <w:p>
+      <w:r>
+        <w:t xml:space="preserve">  }</w:t>
+      </w:r>
+    </w:p>
+    <w:p/>
+    <w:p>
+      <w:r>
+        <w:t xml:space="preserve">  render() {</w:t>
+      </w:r>
+    </w:p>
+    <w:p>
+      <w:r>
+        <w:t xml:space="preserve">    // This syntax ensures `this` is bound within handleClick</w:t>
+      </w:r>
+    </w:p>
+    <w:p>
+      <w:r>
+        <w:t xml:space="preserve">    return (</w:t>
+      </w:r>
+    </w:p>
+    <w:p>
+      <w:r>
+        <w:t xml:space="preserve">      &lt;button onClick={(</w:t>
+      </w:r>
       <w:r>
         <w:rPr>
           <w:highlight w:val="yellow"/>
         </w:rPr>
-        <w:t>(</w:t>
-      </w:r>
-      <w:proofErr w:type="gramEnd"/>
-      <w:r>
-        <w:rPr>
-          <w:highlight w:val="yellow"/>
-        </w:rPr>
-        <w:t>)</w:t>
-      </w:r>
-      <w:r>
-        <w:t xml:space="preserve"> {</w:t>
-      </w:r>
-    </w:p>
-    <w:p>
-      <w:r>
-        <w:t xml:space="preserve">    </w:t>
-      </w:r>
-      <w:proofErr w:type="gramStart"/>
-      <w:r>
-        <w:t>console.log(</w:t>
-      </w:r>
-      <w:proofErr w:type="gramEnd"/>
-      <w:r>
-        <w:t>'this is:', this);</w:t>
-      </w:r>
-    </w:p>
-    <w:p>
-      <w:r>
-        <w:t xml:space="preserve">  }</w:t>
-      </w:r>
-    </w:p>
-    <w:p/>
-    <w:p>
-      <w:r>
-        <w:t xml:space="preserve">  </w:t>
-      </w:r>
-      <w:proofErr w:type="gramStart"/>
-      <w:r>
-        <w:t>render(</w:t>
-      </w:r>
-      <w:proofErr w:type="gramEnd"/>
-      <w:r>
-        <w:t>) {</w:t>
-      </w:r>
-    </w:p>
-    <w:p>
-      <w:r>
-        <w:t xml:space="preserve">    // This syntax ensures `this` is bound within </w:t>
-      </w:r>
-      <w:proofErr w:type="spellStart"/>
-      <w:r>
-        <w:t>handleClick</w:t>
-      </w:r>
-      <w:proofErr w:type="spellEnd"/>
-    </w:p>
-    <w:p>
-      <w:r>
-        <w:t xml:space="preserve">    return (</w:t>
-      </w:r>
-    </w:p>
-    <w:p>
-      <w:r>
-        <w:t xml:space="preserve">      &lt;button </w:t>
-      </w:r>
-      <w:proofErr w:type="spellStart"/>
-      <w:r>
-        <w:t>onClick</w:t>
-      </w:r>
-      <w:proofErr w:type="spellEnd"/>
-      <w:r>
-        <w:t>={(</w:t>
-      </w:r>
-      <w:r>
-        <w:rPr>
-          <w:highlight w:val="yellow"/>
-        </w:rPr>
         <w:t>e</w:t>
       </w:r>
       <w:r>
-        <w:t xml:space="preserve">) =&gt; </w:t>
-      </w:r>
-      <w:proofErr w:type="spellStart"/>
-      <w:proofErr w:type="gramStart"/>
-      <w:r>
-        <w:t>this.handleClick</w:t>
-      </w:r>
-      <w:proofErr w:type="spellEnd"/>
-      <w:proofErr w:type="gramEnd"/>
-      <w:r>
-        <w:t>(</w:t>
+        <w:t>) =&gt; this.handleClick(</w:t>
       </w:r>
       <w:r>
         <w:rPr>
@@ -1660,15 +1250,7 @@
         </w:numPr>
       </w:pPr>
       <w:r>
-        <w:t xml:space="preserve">They are the same, but preferably use </w:t>
-      </w:r>
-      <w:proofErr w:type="gramStart"/>
-      <w:r>
-        <w:t>()=</w:t>
-      </w:r>
-      <w:proofErr w:type="gramEnd"/>
-      <w:r>
-        <w:t>&gt;{}</w:t>
+        <w:t>They are the same, but preferably use ()=&gt;{}</w:t>
       </w:r>
       <w:r>
         <w:t>. Just different syntaxes</w:t>
@@ -1686,7 +1268,6 @@
       <w:r>
         <w:t xml:space="preserve">_If you write it like this </w:t>
       </w:r>
-      <w:proofErr w:type="spellStart"/>
       <w:r>
         <w:rPr>
           <w:rFonts w:ascii="Lucida Console" w:eastAsia="Times New Roman" w:hAnsi="Lucida Console" w:cs="Times New Roman"/>
@@ -1696,9 +1277,24 @@
           <w:shd w:val="clear" w:color="auto" w:fill="F9F2F4"/>
           <w:lang w:eastAsia="zh-CN"/>
         </w:rPr>
-        <w:t>bookAPI.update</w:t>
-      </w:r>
-      <w:proofErr w:type="spellEnd"/>
+        <w:t>bookAPI.update(book, shelf).then((book, shelf)=&gt;{</w:t>
+      </w:r>
+    </w:p>
+    <w:p>
+      <w:r>
+        <w:t>It’s like you’re redefining book and shelf.</w:t>
+      </w:r>
+    </w:p>
+    <w:p>
+      <w:pPr>
+        <w:rPr>
+          <w:rFonts w:ascii="Times New Roman" w:eastAsia="Times New Roman" w:hAnsi="Times New Roman" w:cs="Times New Roman"/>
+          <w:lang w:eastAsia="zh-CN"/>
+        </w:rPr>
+      </w:pPr>
+      <w:r>
+        <w:t xml:space="preserve">So instead, do this: </w:t>
+      </w:r>
       <w:r>
         <w:rPr>
           <w:rFonts w:ascii="Lucida Console" w:eastAsia="Times New Roman" w:hAnsi="Lucida Console" w:cs="Times New Roman"/>
@@ -1708,161 +1304,29 @@
           <w:shd w:val="clear" w:color="auto" w:fill="F9F2F4"/>
           <w:lang w:eastAsia="zh-CN"/>
         </w:rPr>
-        <w:t>(book, shelf</w:t>
-      </w:r>
-      <w:proofErr w:type="gramStart"/>
-      <w:r>
-        <w:rPr>
-          <w:rFonts w:ascii="Lucida Console" w:eastAsia="Times New Roman" w:hAnsi="Lucida Console" w:cs="Times New Roman"/>
-          <w:color w:val="C7254E"/>
-          <w:sz w:val="21"/>
-          <w:szCs w:val="21"/>
-          <w:shd w:val="clear" w:color="auto" w:fill="F9F2F4"/>
-          <w:lang w:eastAsia="zh-CN"/>
-        </w:rPr>
-        <w:t>).then</w:t>
-      </w:r>
-      <w:proofErr w:type="gramEnd"/>
-      <w:r>
-        <w:rPr>
-          <w:rFonts w:ascii="Lucida Console" w:eastAsia="Times New Roman" w:hAnsi="Lucida Console" w:cs="Times New Roman"/>
-          <w:color w:val="C7254E"/>
-          <w:sz w:val="21"/>
-          <w:szCs w:val="21"/>
-          <w:shd w:val="clear" w:color="auto" w:fill="F9F2F4"/>
-          <w:lang w:eastAsia="zh-CN"/>
-        </w:rPr>
-        <w:t>((book, shelf)=&gt;{</w:t>
-      </w:r>
-    </w:p>
-    <w:p>
-      <w:r>
-        <w:t>It’s like you’re redefining book and shelf.</w:t>
-      </w:r>
-    </w:p>
-    <w:p>
-      <w:pPr>
-        <w:rPr>
-          <w:rFonts w:ascii="Times New Roman" w:eastAsia="Times New Roman" w:hAnsi="Times New Roman" w:cs="Times New Roman"/>
-          <w:lang w:eastAsia="zh-CN"/>
-        </w:rPr>
-      </w:pPr>
-      <w:r>
-        <w:t xml:space="preserve">So instead, do this: </w:t>
-      </w:r>
-      <w:proofErr w:type="spellStart"/>
-      <w:r>
-        <w:rPr>
-          <w:rFonts w:ascii="Lucida Console" w:eastAsia="Times New Roman" w:hAnsi="Lucida Console" w:cs="Times New Roman"/>
-          <w:color w:val="C7254E"/>
-          <w:sz w:val="21"/>
-          <w:szCs w:val="21"/>
-          <w:shd w:val="clear" w:color="auto" w:fill="F9F2F4"/>
-          <w:lang w:eastAsia="zh-CN"/>
-        </w:rPr>
-        <w:t>bookAPI.update</w:t>
-      </w:r>
-      <w:proofErr w:type="spellEnd"/>
-      <w:r>
-        <w:rPr>
-          <w:rFonts w:ascii="Lucida Console" w:eastAsia="Times New Roman" w:hAnsi="Lucida Console" w:cs="Times New Roman"/>
-          <w:color w:val="C7254E"/>
-          <w:sz w:val="21"/>
-          <w:szCs w:val="21"/>
-          <w:shd w:val="clear" w:color="auto" w:fill="F9F2F4"/>
-          <w:lang w:eastAsia="zh-CN"/>
-        </w:rPr>
-        <w:t>(book, shelf</w:t>
-      </w:r>
-      <w:proofErr w:type="gramStart"/>
-      <w:r>
-        <w:rPr>
-          <w:rFonts w:ascii="Lucida Console" w:eastAsia="Times New Roman" w:hAnsi="Lucida Console" w:cs="Times New Roman"/>
-          <w:color w:val="C7254E"/>
-          <w:sz w:val="21"/>
-          <w:szCs w:val="21"/>
-          <w:shd w:val="clear" w:color="auto" w:fill="F9F2F4"/>
-          <w:lang w:eastAsia="zh-CN"/>
-        </w:rPr>
-        <w:t>).then</w:t>
-      </w:r>
-      <w:proofErr w:type="gramEnd"/>
-      <w:r>
-        <w:rPr>
-          <w:rFonts w:ascii="Lucida Console" w:eastAsia="Times New Roman" w:hAnsi="Lucida Console" w:cs="Times New Roman"/>
-          <w:color w:val="C7254E"/>
-          <w:sz w:val="21"/>
-          <w:szCs w:val="21"/>
-          <w:shd w:val="clear" w:color="auto" w:fill="F9F2F4"/>
-          <w:lang w:eastAsia="zh-CN"/>
-        </w:rPr>
-        <w:t>(()=&gt;{</w:t>
+        <w:t>bookAPI.update(book, shelf).then(()=&gt;{</w:t>
       </w:r>
     </w:p>
     <w:p/>
     <w:p>
       <w:r>
-        <w:t xml:space="preserve">_Always pass an object into </w:t>
-      </w:r>
-      <w:proofErr w:type="spellStart"/>
-      <w:r>
-        <w:t>setState</w:t>
-      </w:r>
-      <w:proofErr w:type="spellEnd"/>
+        <w:t>_Always pass an object into setState</w:t>
+      </w:r>
     </w:p>
     <w:p/>
     <w:p>
       <w:r>
-        <w:t>_</w:t>
-      </w:r>
-      <w:proofErr w:type="spellStart"/>
-      <w:proofErr w:type="gramStart"/>
-      <w:r>
-        <w:t>componentDidMount</w:t>
-      </w:r>
-      <w:proofErr w:type="spellEnd"/>
-      <w:r>
-        <w:t>(</w:t>
-      </w:r>
-      <w:proofErr w:type="gramEnd"/>
-      <w:r>
-        <w:t>){</w:t>
-      </w:r>
-    </w:p>
-    <w:p>
-      <w:r>
-        <w:t xml:space="preserve">  </w:t>
-      </w:r>
-      <w:proofErr w:type="spellStart"/>
-      <w:r>
-        <w:t>BooksAPI.getAll</w:t>
-      </w:r>
-      <w:proofErr w:type="spellEnd"/>
-      <w:r>
-        <w:t>(</w:t>
-      </w:r>
-      <w:proofErr w:type="gramStart"/>
-      <w:r>
-        <w:t>).then</w:t>
-      </w:r>
-      <w:proofErr w:type="gramEnd"/>
-      <w:r>
-        <w:t>((books) =&gt;{</w:t>
-      </w:r>
-    </w:p>
-    <w:p>
-      <w:r>
-        <w:t xml:space="preserve">    </w:t>
-      </w:r>
-      <w:proofErr w:type="spellStart"/>
-      <w:proofErr w:type="gramStart"/>
-      <w:r>
-        <w:t>this.setState</w:t>
-      </w:r>
-      <w:proofErr w:type="spellEnd"/>
-      <w:proofErr w:type="gramEnd"/>
-      <w:r>
-        <w:t>({books})</w:t>
+        <w:t>_componentDidMount(){</w:t>
+      </w:r>
+    </w:p>
+    <w:p>
+      <w:r>
+        <w:t xml:space="preserve">  BooksAPI.getAll().then((books) =&gt;{</w:t>
+      </w:r>
+    </w:p>
+    <w:p>
+      <w:r>
+        <w:t xml:space="preserve">    this.setState({books})</w:t>
       </w:r>
     </w:p>
     <w:p>
@@ -1889,17 +1353,7 @@
         </w:numPr>
       </w:pPr>
       <w:r>
-        <w:t xml:space="preserve">Notice no comma between </w:t>
-      </w:r>
-      <w:proofErr w:type="spellStart"/>
-      <w:proofErr w:type="gramStart"/>
-      <w:r>
-        <w:t>this.setState</w:t>
-      </w:r>
-      <w:proofErr w:type="spellEnd"/>
-      <w:proofErr w:type="gramEnd"/>
-      <w:r>
-        <w:t>() and console.log</w:t>
+        <w:t>Notice no comma between this.setState() and console.log</w:t>
       </w:r>
     </w:p>
     <w:p/>
@@ -1909,95 +1363,28 @@
       </w:r>
     </w:p>
     <w:p>
-      <w:proofErr w:type="spellStart"/>
-      <w:r>
-        <w:t>UpdateBooks</w:t>
-      </w:r>
-      <w:proofErr w:type="spellEnd"/>
-      <w:r>
-        <w:t xml:space="preserve"> = (book, shelf) =</w:t>
-      </w:r>
-      <w:proofErr w:type="gramStart"/>
-      <w:r>
-        <w:t>&gt;{</w:t>
-      </w:r>
-      <w:proofErr w:type="gramEnd"/>
-    </w:p>
-    <w:p>
-      <w:r>
-        <w:t xml:space="preserve">  </w:t>
-      </w:r>
-      <w:proofErr w:type="spellStart"/>
-      <w:r>
-        <w:t>BooksAPI.update</w:t>
-      </w:r>
-      <w:proofErr w:type="spellEnd"/>
-      <w:r>
-        <w:t>(book, shelf</w:t>
-      </w:r>
-      <w:proofErr w:type="gramStart"/>
-      <w:r>
-        <w:t>).then</w:t>
-      </w:r>
-      <w:proofErr w:type="gramEnd"/>
-      <w:r>
-        <w:t>(()=&gt;{</w:t>
-      </w:r>
-    </w:p>
-    <w:p>
-      <w:r>
-        <w:t xml:space="preserve">    </w:t>
-      </w:r>
-      <w:proofErr w:type="spellStart"/>
-      <w:proofErr w:type="gramStart"/>
-      <w:r>
-        <w:t>book.shelf</w:t>
-      </w:r>
-      <w:proofErr w:type="spellEnd"/>
-      <w:proofErr w:type="gramEnd"/>
-      <w:r>
-        <w:t xml:space="preserve"> = shelf;</w:t>
-      </w:r>
-    </w:p>
-    <w:p>
-      <w:r>
-        <w:t xml:space="preserve">    </w:t>
-      </w:r>
-      <w:proofErr w:type="spellStart"/>
-      <w:proofErr w:type="gramStart"/>
-      <w:r>
-        <w:t>this.setState</w:t>
-      </w:r>
-      <w:proofErr w:type="spellEnd"/>
-      <w:proofErr w:type="gramEnd"/>
-      <w:r>
-        <w:t>({</w:t>
-      </w:r>
-    </w:p>
-    <w:p>
-      <w:r>
-        <w:t xml:space="preserve">      books: </w:t>
-      </w:r>
-      <w:proofErr w:type="spellStart"/>
-      <w:proofErr w:type="gramStart"/>
-      <w:r>
-        <w:t>this.state</w:t>
-      </w:r>
-      <w:proofErr w:type="gramEnd"/>
-      <w:r>
-        <w:t>.filter</w:t>
-      </w:r>
-      <w:proofErr w:type="spellEnd"/>
-      <w:r>
-        <w:t>(b =&gt; b.id !== book.id).</w:t>
-      </w:r>
-      <w:proofErr w:type="spellStart"/>
-      <w:r>
-        <w:t>concat</w:t>
-      </w:r>
-      <w:proofErr w:type="spellEnd"/>
-      <w:r>
-        <w:t>([ book ])</w:t>
+      <w:r>
+        <w:t>UpdateBooks = (book, shelf) =&gt;{</w:t>
+      </w:r>
+    </w:p>
+    <w:p>
+      <w:r>
+        <w:t xml:space="preserve">  BooksAPI.update(book, shelf).then(()=&gt;{</w:t>
+      </w:r>
+    </w:p>
+    <w:p>
+      <w:r>
+        <w:t xml:space="preserve">    book.shelf = shelf;</w:t>
+      </w:r>
+    </w:p>
+    <w:p>
+      <w:r>
+        <w:t xml:space="preserve">    this.setState({</w:t>
+      </w:r>
+    </w:p>
+    <w:p>
+      <w:r>
+        <w:t xml:space="preserve">      books: this.state.filter(b =&gt; b.id !== book.id).concat([ book ])</w:t>
       </w:r>
     </w:p>
     <w:p>
@@ -2027,25 +1414,12 @@
     </w:p>
     <w:p>
       <w:r>
-        <w:t xml:space="preserve">Then API call returns a promise, which is resolved </w:t>
-      </w:r>
-      <w:proofErr w:type="gramStart"/>
-      <w:r>
-        <w:t>using .then</w:t>
-      </w:r>
-      <w:proofErr w:type="gramEnd"/>
-      <w:r>
-        <w:t>(…)</w:t>
-      </w:r>
-    </w:p>
-    <w:p>
-      <w:proofErr w:type="gramStart"/>
-      <w:r>
-        <w:t>Inside .then</w:t>
-      </w:r>
-      <w:proofErr w:type="gramEnd"/>
-      <w:r>
-        <w:t xml:space="preserve"> we have () =&gt;{…}</w:t>
+        <w:t>Then API call returns a promise, which is resolved using .then(…)</w:t>
+      </w:r>
+    </w:p>
+    <w:p>
+      <w:r>
+        <w:t>Inside .then we have () =&gt;{…}</w:t>
       </w:r>
     </w:p>
     <w:p>
@@ -2055,15 +1429,7 @@
     </w:p>
     <w:p>
       <w:r>
-        <w:t xml:space="preserve">book is a new variable, and the same with ‘shelf’. </w:t>
-      </w:r>
-      <w:proofErr w:type="spellStart"/>
-      <w:r>
-        <w:t>Book.shelf</w:t>
-      </w:r>
-      <w:proofErr w:type="spellEnd"/>
-      <w:r>
-        <w:t xml:space="preserve"> is set to ‘shelf’.</w:t>
+        <w:t>book is a new variable, and the same with ‘shelf’. Book.shelf is set to ‘shelf’.</w:t>
       </w:r>
     </w:p>
     <w:p>
@@ -2076,15 +1442,7 @@
     </w:p>
     <w:p>
       <w:r>
-        <w:t xml:space="preserve">Then when you run </w:t>
-      </w:r>
-      <w:proofErr w:type="gramStart"/>
-      <w:r>
-        <w:t>the .filter</w:t>
-      </w:r>
-      <w:proofErr w:type="gramEnd"/>
-      <w:r>
-        <w:t xml:space="preserve"> array, it returns a new array WITHOUT the </w:t>
+        <w:t xml:space="preserve">Then when you run the .filter array, it returns a new array WITHOUT the </w:t>
       </w:r>
       <w:r>
         <w:t>old variable.</w:t>
@@ -2092,15 +1450,7 @@
     </w:p>
     <w:p>
       <w:r>
-        <w:t xml:space="preserve">Then now you </w:t>
-      </w:r>
-      <w:proofErr w:type="spellStart"/>
-      <w:r>
-        <w:t>concat</w:t>
-      </w:r>
-      <w:proofErr w:type="spellEnd"/>
-      <w:r>
-        <w:t xml:space="preserve"> it</w:t>
+        <w:t>Then now you concat it</w:t>
       </w:r>
       <w:r>
         <w:t xml:space="preserve"> (as opposed to ‘push’, to create a new array) that item to the </w:t>
@@ -2114,15 +1464,7 @@
     </w:p>
     <w:p>
       <w:r>
-        <w:t xml:space="preserve">We return the new array </w:t>
-      </w:r>
-      <w:proofErr w:type="spellStart"/>
-      <w:r>
-        <w:t>cuz</w:t>
-      </w:r>
-      <w:proofErr w:type="spellEnd"/>
-      <w:r>
-        <w:t xml:space="preserve"> we need to treat state as immutable</w:t>
+        <w:t>We return the new array cuz we need to treat state as immutable</w:t>
       </w:r>
     </w:p>
     <w:p/>
@@ -2132,83 +1474,29 @@
       </w:r>
     </w:p>
     <w:p>
-      <w:proofErr w:type="spellStart"/>
-      <w:r>
-        <w:t>updateBook</w:t>
-      </w:r>
-      <w:proofErr w:type="spellEnd"/>
-      <w:r>
-        <w:t xml:space="preserve"> = (book, shelf) =&gt; {</w:t>
-      </w:r>
-    </w:p>
-    <w:p>
-      <w:r>
-        <w:t xml:space="preserve">    </w:t>
-      </w:r>
-      <w:proofErr w:type="spellStart"/>
-      <w:r>
-        <w:t>const</w:t>
-      </w:r>
-      <w:proofErr w:type="spellEnd"/>
-      <w:r>
-        <w:t xml:space="preserve"> books = [...</w:t>
-      </w:r>
-      <w:proofErr w:type="spellStart"/>
-      <w:proofErr w:type="gramStart"/>
-      <w:r>
-        <w:t>this.state</w:t>
-      </w:r>
-      <w:proofErr w:type="gramEnd"/>
-      <w:r>
-        <w:t>.books</w:t>
-      </w:r>
-      <w:proofErr w:type="spellEnd"/>
-      <w:r>
-        <w:t>];</w:t>
+      <w:r>
+        <w:t>updateBook = (book, shelf) =&gt; {</w:t>
+      </w:r>
+    </w:p>
+    <w:p>
+      <w:r>
+        <w:t xml:space="preserve">    const books = [...this.state.books];</w:t>
       </w:r>
     </w:p>
     <w:p/>
     <w:p>
       <w:r>
-        <w:t xml:space="preserve">    </w:t>
-      </w:r>
-      <w:proofErr w:type="spellStart"/>
-      <w:proofErr w:type="gramStart"/>
-      <w:r>
-        <w:t>books.forEach</w:t>
-      </w:r>
-      <w:proofErr w:type="spellEnd"/>
-      <w:proofErr w:type="gramEnd"/>
-      <w:r>
-        <w:t>(b =&gt; {</w:t>
-      </w:r>
-    </w:p>
-    <w:p>
-      <w:r>
-        <w:t xml:space="preserve">      </w:t>
-      </w:r>
-      <w:proofErr w:type="gramStart"/>
-      <w:r>
-        <w:t>if(</w:t>
-      </w:r>
-      <w:proofErr w:type="gramEnd"/>
-      <w:r>
-        <w:t>b.id === book.id) {</w:t>
-      </w:r>
-    </w:p>
-    <w:p>
-      <w:r>
-        <w:t xml:space="preserve">        </w:t>
-      </w:r>
-      <w:proofErr w:type="spellStart"/>
-      <w:proofErr w:type="gramStart"/>
-      <w:r>
-        <w:t>b.shelf</w:t>
-      </w:r>
-      <w:proofErr w:type="spellEnd"/>
-      <w:proofErr w:type="gramEnd"/>
-      <w:r>
-        <w:t xml:space="preserve"> = shelf;</w:t>
+        <w:t xml:space="preserve">    books.forEach(b =&gt; {</w:t>
+      </w:r>
+    </w:p>
+    <w:p>
+      <w:r>
+        <w:t xml:space="preserve">      if(b.id === book.id) {</w:t>
+      </w:r>
+    </w:p>
+    <w:p>
+      <w:r>
+        <w:t xml:space="preserve">        b.shelf = shelf;</w:t>
       </w:r>
     </w:p>
     <w:p>
@@ -2247,23 +1535,7 @@
         <w:ind w:firstLine="220"/>
       </w:pPr>
       <w:r>
-        <w:t>&lt;</w:t>
-      </w:r>
-      <w:proofErr w:type="spellStart"/>
-      <w:r>
-        <w:t>BrowserRouter</w:t>
-      </w:r>
-      <w:proofErr w:type="spellEnd"/>
-      <w:r>
-        <w:t>&gt;&lt;App /&gt;&lt;/</w:t>
-      </w:r>
-      <w:proofErr w:type="spellStart"/>
-      <w:r>
-        <w:t>BrowserRouter</w:t>
-      </w:r>
-      <w:proofErr w:type="spellEnd"/>
-      <w:r>
-        <w:t>&gt;</w:t>
+        <w:t>&lt;BrowserRouter&gt;&lt;App /&gt;&lt;/BrowserRouter&gt;</w:t>
       </w:r>
     </w:p>
     <w:p>
@@ -2296,121 +1568,134 @@
         <w:rPr>
           <w:highlight w:val="yellow"/>
         </w:rPr>
-        <w:t xml:space="preserve">ex: import </w:t>
-      </w:r>
-      <w:proofErr w:type="spellStart"/>
-      <w:r>
+        <w:t>ex: import BookShelves from './BookShelves'</w:t>
+      </w:r>
+    </w:p>
+    <w:p>
+      <w:pPr>
+        <w:ind w:firstLine="220"/>
         <w:rPr>
           <w:highlight w:val="yellow"/>
         </w:rPr>
-        <w:t>BookShelves</w:t>
-      </w:r>
-      <w:proofErr w:type="spellEnd"/>
-      <w:r>
+      </w:pPr>
+    </w:p>
+    <w:p>
+      <w:pPr>
+        <w:ind w:firstLine="220"/>
         <w:rPr>
           <w:highlight w:val="yellow"/>
         </w:rPr>
-        <w:t xml:space="preserve"> from </w:t>
-      </w:r>
-      <w:proofErr w:type="gramStart"/>
+      </w:pPr>
       <w:r>
         <w:rPr>
           <w:highlight w:val="yellow"/>
         </w:rPr>
-        <w:t>'./</w:t>
-      </w:r>
-      <w:proofErr w:type="spellStart"/>
-      <w:proofErr w:type="gramEnd"/>
+        <w:t>_But with files with multiple components/ functions, use “import * as name from direction”</w:t>
+      </w:r>
+    </w:p>
+    <w:p>
+      <w:pPr>
+        <w:ind w:firstLine="220"/>
+      </w:pPr>
       <w:r>
         <w:rPr>
           <w:highlight w:val="yellow"/>
         </w:rPr>
-        <w:t>BookShelves'</w:t>
-      </w:r>
-      <w:proofErr w:type="spellEnd"/>
+        <w:t>ex: import * as BooksAPI from './BooksAPI'</w:t>
+      </w:r>
     </w:p>
     <w:p>
       <w:pPr>
         <w:ind w:firstLine="220"/>
-        <w:rPr>
-          <w:highlight w:val="yellow"/>
-        </w:rPr>
       </w:pPr>
     </w:p>
     <w:p>
       <w:pPr>
         <w:ind w:firstLine="220"/>
-        <w:rPr>
-          <w:highlight w:val="yellow"/>
-        </w:rPr>
-      </w:pPr>
-      <w:r>
-        <w:rPr>
-          <w:highlight w:val="yellow"/>
-        </w:rPr>
-        <w:t>_But with files with multiple components/ functions, use “import * as name from direction”</w:t>
-      </w:r>
+      </w:pPr>
     </w:p>
     <w:p>
       <w:pPr>
         <w:ind w:firstLine="220"/>
       </w:pPr>
       <w:r>
-        <w:rPr>
-          <w:highlight w:val="yellow"/>
-        </w:rPr>
-        <w:t xml:space="preserve">ex: import * as </w:t>
-      </w:r>
-      <w:proofErr w:type="spellStart"/>
-      <w:r>
-        <w:rPr>
-          <w:highlight w:val="yellow"/>
-        </w:rPr>
-        <w:t>BooksAPI</w:t>
-      </w:r>
-      <w:proofErr w:type="spellEnd"/>
-      <w:r>
-        <w:rPr>
-          <w:highlight w:val="yellow"/>
-        </w:rPr>
-        <w:t xml:space="preserve"> from </w:t>
-      </w:r>
-      <w:proofErr w:type="gramStart"/>
-      <w:r>
-        <w:rPr>
-          <w:highlight w:val="yellow"/>
-        </w:rPr>
-        <w:t>'./</w:t>
-      </w:r>
-      <w:proofErr w:type="spellStart"/>
-      <w:proofErr w:type="gramEnd"/>
-      <w:r>
-        <w:rPr>
-          <w:highlight w:val="yellow"/>
-        </w:rPr>
-        <w:t>BooksAPI</w:t>
-      </w:r>
-      <w:proofErr w:type="spellEnd"/>
-      <w:r>
-        <w:rPr>
-          <w:highlight w:val="yellow"/>
-        </w:rPr>
-        <w:t>'</w:t>
+        <w:t>Your function has ato return a view</w:t>
+      </w:r>
+    </w:p>
+    <w:p>
+      <w:pPr>
+        <w:ind w:firstLine="220"/>
+      </w:pPr>
+      <w:r>
+        <w:t>For example, this doesn’t work:</w:t>
+      </w:r>
+    </w:p>
+    <w:p>
+      <w:pPr>
+        <w:ind w:firstLine="220"/>
+      </w:pPr>
+      <w:r>
+        <w:t>{Shelves.map((shelf) =&gt;{</w:t>
+      </w:r>
+    </w:p>
+    <w:p>
+      <w:pPr>
+        <w:ind w:firstLine="220"/>
+      </w:pPr>
+      <w:r>
+        <w:t>&lt;h2 className="bookshelf-title"&gt;{shelf.title}&lt;/h2&gt;</w:t>
+      </w:r>
+    </w:p>
+    <w:p>
+      <w:pPr>
+        <w:ind w:firstLine="220"/>
+      </w:pPr>
+      <w:r>
+        <w:t xml:space="preserve">            })}</w:t>
+      </w:r>
+    </w:p>
+    <w:p>
+      <w:pPr>
+        <w:ind w:firstLine="220"/>
+      </w:pPr>
+    </w:p>
+    <w:p>
+      <w:pPr>
+        <w:pStyle w:val="ListParagraph"/>
+        <w:numPr>
+          <w:ilvl w:val="0"/>
+          <w:numId w:val="2"/>
+        </w:numPr>
+      </w:pPr>
+      <w:r>
+        <w:t>Need to return 1 view, like below:</w:t>
       </w:r>
       <w:bookmarkStart w:id="0" w:name="_GoBack"/>
       <w:bookmarkEnd w:id="0"/>
     </w:p>
     <w:p>
-      <w:pPr>
-        <w:ind w:firstLine="220"/>
-      </w:pPr>
-    </w:p>
-    <w:p>
-      <w:pPr>
-        <w:ind w:firstLine="220"/>
-      </w:pPr>
-      <w:r>
-        <w:t>_</w:t>
+      <w:r>
+        <w:t>{Shelves.map((shelf) =&gt;{</w:t>
+      </w:r>
+    </w:p>
+    <w:p>
+      <w:r>
+        <w:t xml:space="preserve">              return(</w:t>
+      </w:r>
+    </w:p>
+    <w:p>
+      <w:r>
+        <w:t xml:space="preserve">              &lt;h2 className="bookshelf-title"&gt;{shelf.title}&lt;/h2&gt;</w:t>
+      </w:r>
+    </w:p>
+    <w:p>
+      <w:r>
+        <w:t xml:space="preserve">              )</w:t>
+      </w:r>
+    </w:p>
+    <w:p>
+      <w:r>
+        <w:t xml:space="preserve">            })}</w:t>
       </w:r>
     </w:p>
     <w:sectPr>

</xml_diff>

<commit_message>
Putting the right books at the right place
</commit_message>
<xml_diff>
--- a/Project Note/Project note.docx
+++ b/Project Note/Project note.docx
@@ -28,17 +28,54 @@
     </w:p>
     <w:p>
       <w:r>
-        <w:t>A: mySimpleArray = ['a', 1, 'etc'];</w:t>
-      </w:r>
-    </w:p>
-    <w:p>
-      <w:r>
-        <w:t>mySimpleArray.forEach(function(val) {</w:t>
-      </w:r>
-    </w:p>
-    <w:p>
-      <w:r>
-        <w:t xml:space="preserve">    console.log(val);</w:t>
+        <w:t xml:space="preserve">A: </w:t>
+      </w:r>
+      <w:proofErr w:type="spellStart"/>
+      <w:r>
+        <w:t>mySimpleArray</w:t>
+      </w:r>
+      <w:proofErr w:type="spellEnd"/>
+      <w:r>
+        <w:t xml:space="preserve"> = ['a', 1, '</w:t>
+      </w:r>
+      <w:proofErr w:type="spellStart"/>
+      <w:r>
+        <w:t>etc</w:t>
+      </w:r>
+      <w:proofErr w:type="spellEnd"/>
+      <w:r>
+        <w:t>'];</w:t>
+      </w:r>
+    </w:p>
+    <w:p>
+      <w:proofErr w:type="spellStart"/>
+      <w:r>
+        <w:t>mySimpleArray.forEach</w:t>
+      </w:r>
+      <w:proofErr w:type="spellEnd"/>
+      <w:r>
+        <w:t>(function(</w:t>
+      </w:r>
+      <w:proofErr w:type="spellStart"/>
+      <w:r>
+        <w:t>val</w:t>
+      </w:r>
+      <w:proofErr w:type="spellEnd"/>
+      <w:r>
+        <w:t>) {</w:t>
+      </w:r>
+    </w:p>
+    <w:p>
+      <w:r>
+        <w:t xml:space="preserve">    console.log(</w:t>
+      </w:r>
+      <w:proofErr w:type="spellStart"/>
+      <w:r>
+        <w:t>val</w:t>
+      </w:r>
+      <w:proofErr w:type="spellEnd"/>
+      <w:r>
+        <w:t>);</w:t>
       </w:r>
     </w:p>
     <w:p>
@@ -72,7 +109,15 @@
     </w:p>
     <w:p>
       <w:r>
-        <w:t>his can be error prone because for-in does not loop from 0 to length - 1 but over all the present keys in the object and its prototype chain.</w:t>
+        <w:t xml:space="preserve">his can be error prone because for-in does not loop from 0 to length - 1 but </w:t>
+      </w:r>
+      <w:proofErr w:type="spellStart"/>
+      <w:r>
+        <w:t>over all</w:t>
+      </w:r>
+      <w:proofErr w:type="spellEnd"/>
+      <w:r>
+        <w:t xml:space="preserve"> the present keys in the object and its prototype chain.</w:t>
       </w:r>
     </w:p>
     <w:p>
@@ -88,23 +133,76 @@
       </w:r>
     </w:p>
     <w:p>
-      <w:r>
-        <w:t>myObj = {'firstName':'Ada','lastName':'Lovelace'};</w:t>
-      </w:r>
-    </w:p>
-    <w:p>
-      <w:r>
-        <w:t>for (var key in myObj) {</w:t>
-      </w:r>
-    </w:p>
-    <w:p>
-      <w:r>
-        <w:t xml:space="preserve">    if (myObj.hasOwnProperty(key)) {</w:t>
-      </w:r>
-    </w:p>
-    <w:p>
-      <w:r>
-        <w:t xml:space="preserve">        console.log(myObj[key]);</w:t>
+      <w:proofErr w:type="spellStart"/>
+      <w:r>
+        <w:t>myObj</w:t>
+      </w:r>
+      <w:proofErr w:type="spellEnd"/>
+      <w:r>
+        <w:t xml:space="preserve"> = {'</w:t>
+      </w:r>
+      <w:proofErr w:type="spellStart"/>
+      <w:r>
+        <w:t>firstName</w:t>
+      </w:r>
+      <w:proofErr w:type="spellEnd"/>
+      <w:r>
+        <w:t>':'Ada','</w:t>
+      </w:r>
+      <w:proofErr w:type="spellStart"/>
+      <w:r>
+        <w:t>lastName</w:t>
+      </w:r>
+      <w:proofErr w:type="spellEnd"/>
+      <w:r>
+        <w:t>':'Lovelace'};</w:t>
+      </w:r>
+    </w:p>
+    <w:p>
+      <w:r>
+        <w:t>for (</w:t>
+      </w:r>
+      <w:proofErr w:type="spellStart"/>
+      <w:r>
+        <w:t>var</w:t>
+      </w:r>
+      <w:proofErr w:type="spellEnd"/>
+      <w:r>
+        <w:t xml:space="preserve"> key in </w:t>
+      </w:r>
+      <w:proofErr w:type="spellStart"/>
+      <w:r>
+        <w:t>myObj</w:t>
+      </w:r>
+      <w:proofErr w:type="spellEnd"/>
+      <w:r>
+        <w:t>) {</w:t>
+      </w:r>
+    </w:p>
+    <w:p>
+      <w:r>
+        <w:t xml:space="preserve">    if (</w:t>
+      </w:r>
+      <w:proofErr w:type="spellStart"/>
+      <w:r>
+        <w:t>myObj.hasOwnProperty</w:t>
+      </w:r>
+      <w:proofErr w:type="spellEnd"/>
+      <w:r>
+        <w:t>(key)) {</w:t>
+      </w:r>
+    </w:p>
+    <w:p>
+      <w:r>
+        <w:t xml:space="preserve">        console.log(</w:t>
+      </w:r>
+      <w:proofErr w:type="spellStart"/>
+      <w:r>
+        <w:t>myObj</w:t>
+      </w:r>
+      <w:proofErr w:type="spellEnd"/>
+      <w:r>
+        <w:t>[key]);</w:t>
       </w:r>
     </w:p>
     <w:p>
@@ -121,7 +219,23 @@
     <w:p/>
     <w:p>
       <w:r>
-        <w:t>_For new repo on github, use git remote add origin</w:t>
+        <w:t xml:space="preserve">_For new repo on </w:t>
+      </w:r>
+      <w:proofErr w:type="spellStart"/>
+      <w:r>
+        <w:t>github</w:t>
+      </w:r>
+      <w:proofErr w:type="spellEnd"/>
+      <w:r>
+        <w:t xml:space="preserve">, use </w:t>
+      </w:r>
+      <w:proofErr w:type="spellStart"/>
+      <w:r>
+        <w:t>git</w:t>
+      </w:r>
+      <w:proofErr w:type="spellEnd"/>
+      <w:r>
+        <w:t xml:space="preserve"> remote add origin</w:t>
       </w:r>
     </w:p>
     <w:p/>
@@ -162,6 +276,7 @@
       <w:r>
         <w:t xml:space="preserve">A: </w:t>
       </w:r>
+      <w:proofErr w:type="spellStart"/>
       <w:r>
         <w:rPr>
           <w:rFonts w:ascii="Consolas" w:eastAsia="Times New Roman" w:hAnsi="Consolas" w:cs="Times New Roman"/>
@@ -171,24 +286,99 @@
           <w:shd w:val="clear" w:color="auto" w:fill="EFF0F1"/>
           <w:lang w:eastAsia="zh-CN"/>
         </w:rPr>
-        <w:t>git pull origin branchname --allow-unrelated-histories</w:t>
+        <w:t>git</w:t>
+      </w:r>
+      <w:proofErr w:type="spellEnd"/>
+      <w:r>
+        <w:rPr>
+          <w:rFonts w:ascii="Consolas" w:eastAsia="Times New Roman" w:hAnsi="Consolas" w:cs="Times New Roman"/>
+          <w:color w:val="242729"/>
+          <w:sz w:val="20"/>
+          <w:szCs w:val="20"/>
+          <w:shd w:val="clear" w:color="auto" w:fill="EFF0F1"/>
+          <w:lang w:eastAsia="zh-CN"/>
+        </w:rPr>
+        <w:t xml:space="preserve"> pull origin </w:t>
+      </w:r>
+      <w:proofErr w:type="spellStart"/>
+      <w:r>
+        <w:rPr>
+          <w:rFonts w:ascii="Consolas" w:eastAsia="Times New Roman" w:hAnsi="Consolas" w:cs="Times New Roman"/>
+          <w:color w:val="242729"/>
+          <w:sz w:val="20"/>
+          <w:szCs w:val="20"/>
+          <w:shd w:val="clear" w:color="auto" w:fill="EFF0F1"/>
+          <w:lang w:eastAsia="zh-CN"/>
+        </w:rPr>
+        <w:t>branchname</w:t>
+      </w:r>
+      <w:proofErr w:type="spellEnd"/>
+      <w:r>
+        <w:rPr>
+          <w:rFonts w:ascii="Consolas" w:eastAsia="Times New Roman" w:hAnsi="Consolas" w:cs="Times New Roman"/>
+          <w:color w:val="242729"/>
+          <w:sz w:val="20"/>
+          <w:szCs w:val="20"/>
+          <w:shd w:val="clear" w:color="auto" w:fill="EFF0F1"/>
+          <w:lang w:eastAsia="zh-CN"/>
+        </w:rPr>
+        <w:t xml:space="preserve"> --allow-unrelated-histories</w:t>
       </w:r>
     </w:p>
     <w:p/>
     <w:p/>
     <w:p>
       <w:r>
-        <w:t>Q: componentDidMount(){</w:t>
-      </w:r>
-    </w:p>
-    <w:p>
-      <w:r>
-        <w:t xml:space="preserve">  BooksAPI.getAll().then((books) =&gt;{</w:t>
-      </w:r>
-    </w:p>
-    <w:p>
-      <w:r>
-        <w:t xml:space="preserve">    this.state({books})</w:t>
+        <w:t xml:space="preserve">Q: </w:t>
+      </w:r>
+      <w:proofErr w:type="spellStart"/>
+      <w:proofErr w:type="gramStart"/>
+      <w:r>
+        <w:t>componentDidMount</w:t>
+      </w:r>
+      <w:proofErr w:type="spellEnd"/>
+      <w:r>
+        <w:t>(</w:t>
+      </w:r>
+      <w:proofErr w:type="gramEnd"/>
+      <w:r>
+        <w:t>){</w:t>
+      </w:r>
+    </w:p>
+    <w:p>
+      <w:r>
+        <w:t xml:space="preserve">  </w:t>
+      </w:r>
+      <w:proofErr w:type="spellStart"/>
+      <w:r>
+        <w:t>BooksAPI.getAll</w:t>
+      </w:r>
+      <w:proofErr w:type="spellEnd"/>
+      <w:r>
+        <w:t>(</w:t>
+      </w:r>
+      <w:proofErr w:type="gramStart"/>
+      <w:r>
+        <w:t>).then</w:t>
+      </w:r>
+      <w:proofErr w:type="gramEnd"/>
+      <w:r>
+        <w:t>((books) =&gt;{</w:t>
+      </w:r>
+    </w:p>
+    <w:p>
+      <w:r>
+        <w:t xml:space="preserve">    </w:t>
+      </w:r>
+      <w:proofErr w:type="spellStart"/>
+      <w:proofErr w:type="gramStart"/>
+      <w:r>
+        <w:t>this.state</w:t>
+      </w:r>
+      <w:proofErr w:type="spellEnd"/>
+      <w:proofErr w:type="gramEnd"/>
+      <w:r>
+        <w:t>({books})</w:t>
       </w:r>
     </w:p>
     <w:p>
@@ -204,7 +394,41 @@
     <w:p/>
     <w:p>
       <w:r>
-        <w:t>A: getAll goes into the BooksAPI where it’s defined, and then it goes through all the promises and saves into this.state. books: books is simplified to just “books”</w:t>
+        <w:t xml:space="preserve">A: </w:t>
+      </w:r>
+      <w:proofErr w:type="spellStart"/>
+      <w:r>
+        <w:t>getAll</w:t>
+      </w:r>
+      <w:proofErr w:type="spellEnd"/>
+      <w:r>
+        <w:t xml:space="preserve"> goes into the </w:t>
+      </w:r>
+      <w:proofErr w:type="spellStart"/>
+      <w:r>
+        <w:t>BooksAPI</w:t>
+      </w:r>
+      <w:proofErr w:type="spellEnd"/>
+      <w:r>
+        <w:t xml:space="preserve"> where it’s defined, and then it goes through all the promises and saves into </w:t>
+      </w:r>
+      <w:proofErr w:type="spellStart"/>
+      <w:proofErr w:type="gramStart"/>
+      <w:r>
+        <w:t>this.state</w:t>
+      </w:r>
+      <w:proofErr w:type="spellEnd"/>
+      <w:proofErr w:type="gramEnd"/>
+      <w:r>
+        <w:t xml:space="preserve">. books: books </w:t>
+      </w:r>
+      <w:proofErr w:type="gramStart"/>
+      <w:r>
+        <w:t>is</w:t>
+      </w:r>
+      <w:proofErr w:type="gramEnd"/>
+      <w:r>
+        <w:t xml:space="preserve"> simplified to just “books”</w:t>
       </w:r>
     </w:p>
     <w:p/>
@@ -213,7 +437,15 @@
         <w:t>Q: So when do we use</w:t>
       </w:r>
       <w:r>
-        <w:t xml:space="preserve"> =() =&gt;{} on the method and when do we just use method()?</w:t>
+        <w:t xml:space="preserve"> </w:t>
+      </w:r>
+      <w:proofErr w:type="gramStart"/>
+      <w:r>
+        <w:t>=(</w:t>
+      </w:r>
+      <w:proofErr w:type="gramEnd"/>
+      <w:r>
+        <w:t>) =&gt;{} on the method and when do we just use method()?</w:t>
       </w:r>
     </w:p>
     <w:p>
@@ -221,7 +453,15 @@
         <w:t xml:space="preserve">A: </w:t>
       </w:r>
       <w:r>
-        <w:t>They’re basically the same thing if we consider what’s written on the render() method:</w:t>
+        <w:t xml:space="preserve">They’re basically the same thing if we consider what’s written on the </w:t>
+      </w:r>
+      <w:proofErr w:type="gramStart"/>
+      <w:r>
+        <w:t>render(</w:t>
+      </w:r>
+      <w:proofErr w:type="gramEnd"/>
+      <w:r>
+        <w:t>) method:</w:t>
       </w:r>
     </w:p>
     <w:p>
@@ -275,6 +515,7 @@
         </w:rPr>
         <w:t xml:space="preserve"> </w:t>
       </w:r>
+      <w:proofErr w:type="spellStart"/>
       <w:r>
         <w:rPr>
           <w:rFonts w:ascii="Menlo" w:eastAsia="Times New Roman" w:hAnsi="Menlo" w:cs="Menlo"/>
@@ -287,6 +528,7 @@
         </w:rPr>
         <w:t>LoggingButton</w:t>
       </w:r>
+      <w:proofErr w:type="spellEnd"/>
       <w:r>
         <w:rPr>
           <w:rFonts w:ascii="Menlo" w:eastAsia="Times New Roman" w:hAnsi="Menlo" w:cs="Menlo"/>
@@ -321,6 +563,7 @@
         </w:rPr>
         <w:t xml:space="preserve"> </w:t>
       </w:r>
+      <w:proofErr w:type="spellStart"/>
       <w:r>
         <w:rPr>
           <w:rFonts w:ascii="Menlo" w:eastAsia="Times New Roman" w:hAnsi="Menlo" w:cs="Menlo"/>
@@ -333,6 +576,7 @@
         </w:rPr>
         <w:t>React.Component</w:t>
       </w:r>
+      <w:proofErr w:type="spellEnd"/>
       <w:r>
         <w:rPr>
           <w:rFonts w:ascii="Menlo" w:eastAsia="Times New Roman" w:hAnsi="Menlo" w:cs="Menlo"/>
@@ -398,7 +642,33 @@
           <w:shd w:val="clear" w:color="auto" w:fill="F7EBC6"/>
           <w:lang w:eastAsia="zh-CN"/>
         </w:rPr>
-        <w:t>// This syntax ensures `this` is bound within handleClick.</w:t>
+        <w:t xml:space="preserve">// This syntax ensures `this` is bound within </w:t>
+      </w:r>
+      <w:proofErr w:type="spellStart"/>
+      <w:r>
+        <w:rPr>
+          <w:rFonts w:ascii="Menlo" w:eastAsia="Times New Roman" w:hAnsi="Menlo" w:cs="Menlo"/>
+          <w:color w:val="93A1A1"/>
+          <w:sz w:val="20"/>
+          <w:szCs w:val="20"/>
+          <w:bdr w:val="none" w:sz="0" w:space="0" w:color="auto" w:frame="1"/>
+          <w:shd w:val="clear" w:color="auto" w:fill="F7EBC6"/>
+          <w:lang w:eastAsia="zh-CN"/>
+        </w:rPr>
+        <w:t>handleClick</w:t>
+      </w:r>
+      <w:proofErr w:type="spellEnd"/>
+      <w:r>
+        <w:rPr>
+          <w:rFonts w:ascii="Menlo" w:eastAsia="Times New Roman" w:hAnsi="Menlo" w:cs="Menlo"/>
+          <w:color w:val="93A1A1"/>
+          <w:sz w:val="20"/>
+          <w:szCs w:val="20"/>
+          <w:bdr w:val="none" w:sz="0" w:space="0" w:color="auto" w:frame="1"/>
+          <w:shd w:val="clear" w:color="auto" w:fill="F7EBC6"/>
+          <w:lang w:eastAsia="zh-CN"/>
+        </w:rPr>
+        <w:t>.</w:t>
       </w:r>
     </w:p>
     <w:p>
@@ -472,7 +742,33 @@
           <w:shd w:val="clear" w:color="auto" w:fill="F7EBC6"/>
           <w:lang w:eastAsia="zh-CN"/>
         </w:rPr>
-        <w:t xml:space="preserve">  handleClick </w:t>
+        <w:t xml:space="preserve">  </w:t>
+      </w:r>
+      <w:proofErr w:type="spellStart"/>
+      <w:r>
+        <w:rPr>
+          <w:rFonts w:ascii="Menlo" w:eastAsia="Times New Roman" w:hAnsi="Menlo" w:cs="Menlo"/>
+          <w:color w:val="637C84"/>
+          <w:sz w:val="20"/>
+          <w:szCs w:val="20"/>
+          <w:bdr w:val="none" w:sz="0" w:space="0" w:color="auto" w:frame="1"/>
+          <w:shd w:val="clear" w:color="auto" w:fill="F7EBC6"/>
+          <w:lang w:eastAsia="zh-CN"/>
+        </w:rPr>
+        <w:t>handleClick</w:t>
+      </w:r>
+      <w:proofErr w:type="spellEnd"/>
+      <w:r>
+        <w:rPr>
+          <w:rFonts w:ascii="Menlo" w:eastAsia="Times New Roman" w:hAnsi="Menlo" w:cs="Menlo"/>
+          <w:color w:val="637C84"/>
+          <w:sz w:val="20"/>
+          <w:szCs w:val="20"/>
+          <w:bdr w:val="none" w:sz="0" w:space="0" w:color="auto" w:frame="1"/>
+          <w:shd w:val="clear" w:color="auto" w:fill="F7EBC6"/>
+          <w:lang w:eastAsia="zh-CN"/>
+        </w:rPr>
+        <w:t xml:space="preserve"> </w:t>
       </w:r>
       <w:r>
         <w:rPr>
@@ -551,8 +847,22 @@
           <w:shd w:val="clear" w:color="auto" w:fill="F7EBC6"/>
           <w:lang w:eastAsia="zh-CN"/>
         </w:rPr>
-        <w:t xml:space="preserve">    console.log(</w:t>
-      </w:r>
+        <w:t xml:space="preserve">    </w:t>
+      </w:r>
+      <w:proofErr w:type="gramStart"/>
+      <w:r>
+        <w:rPr>
+          <w:rFonts w:ascii="Menlo" w:eastAsia="Times New Roman" w:hAnsi="Menlo" w:cs="Menlo"/>
+          <w:color w:val="637C84"/>
+          <w:sz w:val="20"/>
+          <w:szCs w:val="20"/>
+          <w:bdr w:val="none" w:sz="0" w:space="0" w:color="auto" w:frame="1"/>
+          <w:shd w:val="clear" w:color="auto" w:fill="F7EBC6"/>
+          <w:lang w:eastAsia="zh-CN"/>
+        </w:rPr>
+        <w:t>console.log(</w:t>
+      </w:r>
+      <w:proofErr w:type="gramEnd"/>
       <w:r>
         <w:rPr>
           <w:rFonts w:ascii="Menlo" w:eastAsia="Times New Roman" w:hAnsi="Menlo" w:cs="Menlo"/>
@@ -677,17 +987,31 @@
         </w:rPr>
         <w:t xml:space="preserve">  </w:t>
       </w:r>
-      <w:r>
-        <w:rPr>
-          <w:rFonts w:ascii="Menlo" w:eastAsia="Times New Roman" w:hAnsi="Menlo" w:cs="Menlo"/>
-          <w:color w:val="637C84"/>
-          <w:sz w:val="20"/>
-          <w:szCs w:val="20"/>
-          <w:bdr w:val="none" w:sz="0" w:space="0" w:color="auto" w:frame="1"/>
-          <w:shd w:val="clear" w:color="auto" w:fill="F8F5EC"/>
-          <w:lang w:eastAsia="zh-CN"/>
-        </w:rPr>
-        <w:t>render()</w:t>
+      <w:proofErr w:type="gramStart"/>
+      <w:r>
+        <w:rPr>
+          <w:rFonts w:ascii="Menlo" w:eastAsia="Times New Roman" w:hAnsi="Menlo" w:cs="Menlo"/>
+          <w:color w:val="637C84"/>
+          <w:sz w:val="20"/>
+          <w:szCs w:val="20"/>
+          <w:bdr w:val="none" w:sz="0" w:space="0" w:color="auto" w:frame="1"/>
+          <w:shd w:val="clear" w:color="auto" w:fill="F8F5EC"/>
+          <w:lang w:eastAsia="zh-CN"/>
+        </w:rPr>
+        <w:t>render(</w:t>
+      </w:r>
+      <w:proofErr w:type="gramEnd"/>
+      <w:r>
+        <w:rPr>
+          <w:rFonts w:ascii="Menlo" w:eastAsia="Times New Roman" w:hAnsi="Menlo" w:cs="Menlo"/>
+          <w:color w:val="637C84"/>
+          <w:sz w:val="20"/>
+          <w:szCs w:val="20"/>
+          <w:bdr w:val="none" w:sz="0" w:space="0" w:color="auto" w:frame="1"/>
+          <w:shd w:val="clear" w:color="auto" w:fill="F8F5EC"/>
+          <w:lang w:eastAsia="zh-CN"/>
+        </w:rPr>
+        <w:t>)</w:t>
       </w:r>
       <w:r>
         <w:rPr>
@@ -838,6 +1162,7 @@
         </w:rPr>
         <w:t xml:space="preserve"> </w:t>
       </w:r>
+      <w:proofErr w:type="spellStart"/>
       <w:r>
         <w:rPr>
           <w:rFonts w:ascii="Menlo" w:eastAsia="Times New Roman" w:hAnsi="Menlo" w:cs="Menlo"/>
@@ -850,6 +1175,7 @@
         </w:rPr>
         <w:t>onClick</w:t>
       </w:r>
+      <w:proofErr w:type="spellEnd"/>
       <w:r>
         <w:rPr>
           <w:rFonts w:ascii="Menlo" w:eastAsia="Times New Roman" w:hAnsi="Menlo" w:cs="Menlo"/>
@@ -874,6 +1200,8 @@
         </w:rPr>
         <w:t>{</w:t>
       </w:r>
+      <w:proofErr w:type="spellStart"/>
+      <w:proofErr w:type="gramStart"/>
       <w:r>
         <w:rPr>
           <w:rFonts w:ascii="Menlo" w:eastAsia="Times New Roman" w:hAnsi="Menlo" w:cs="Menlo"/>
@@ -896,7 +1224,21 @@
           <w:shd w:val="clear" w:color="auto" w:fill="F8F5EC"/>
           <w:lang w:eastAsia="zh-CN"/>
         </w:rPr>
-        <w:t>.handleClick}</w:t>
+        <w:t>.handleClick</w:t>
+      </w:r>
+      <w:proofErr w:type="spellEnd"/>
+      <w:proofErr w:type="gramEnd"/>
+      <w:r>
+        <w:rPr>
+          <w:rFonts w:ascii="Menlo" w:eastAsia="Times New Roman" w:hAnsi="Menlo" w:cs="Menlo"/>
+          <w:color w:val="637C84"/>
+          <w:sz w:val="20"/>
+          <w:szCs w:val="20"/>
+          <w:bdr w:val="none" w:sz="0" w:space="0" w:color="auto" w:frame="1"/>
+          <w:shd w:val="clear" w:color="auto" w:fill="F8F5EC"/>
+          <w:lang w:eastAsia="zh-CN"/>
+        </w:rPr>
+        <w:t>}</w:t>
       </w:r>
       <w:r>
         <w:rPr>
@@ -1149,18 +1491,47 @@
     </w:p>
     <w:p>
       <w:r>
-        <w:t>class LoggingButton extends React.Component {</w:t>
-      </w:r>
-    </w:p>
-    <w:p>
-      <w:r>
-        <w:t xml:space="preserve">  handleClick</w:t>
-      </w:r>
+        <w:t xml:space="preserve">class </w:t>
+      </w:r>
+      <w:proofErr w:type="spellStart"/>
+      <w:r>
+        <w:t>LoggingButton</w:t>
+      </w:r>
+      <w:proofErr w:type="spellEnd"/>
+      <w:r>
+        <w:t xml:space="preserve"> extends </w:t>
+      </w:r>
+      <w:proofErr w:type="spellStart"/>
+      <w:r>
+        <w:t>React.Component</w:t>
+      </w:r>
+      <w:proofErr w:type="spellEnd"/>
+      <w:r>
+        <w:t xml:space="preserve"> {</w:t>
+      </w:r>
+    </w:p>
+    <w:p>
+      <w:r>
+        <w:t xml:space="preserve">  </w:t>
+      </w:r>
+      <w:proofErr w:type="spellStart"/>
+      <w:proofErr w:type="gramStart"/>
+      <w:r>
+        <w:t>handleClick</w:t>
+      </w:r>
+      <w:proofErr w:type="spellEnd"/>
       <w:r>
         <w:rPr>
           <w:highlight w:val="yellow"/>
         </w:rPr>
-        <w:t>()</w:t>
+        <w:t>(</w:t>
+      </w:r>
+      <w:proofErr w:type="gramEnd"/>
+      <w:r>
+        <w:rPr>
+          <w:highlight w:val="yellow"/>
+        </w:rPr>
+        <w:t>)</w:t>
       </w:r>
       <w:r>
         <w:t xml:space="preserve"> {</w:t>
@@ -1168,7 +1539,15 @@
     </w:p>
     <w:p>
       <w:r>
-        <w:t xml:space="preserve">    console.log('this is:', this);</w:t>
+        <w:t xml:space="preserve">    </w:t>
+      </w:r>
+      <w:proofErr w:type="gramStart"/>
+      <w:r>
+        <w:t>console.log(</w:t>
+      </w:r>
+      <w:proofErr w:type="gramEnd"/>
+      <w:r>
+        <w:t>'this is:', this);</w:t>
       </w:r>
     </w:p>
     <w:p>
@@ -1179,13 +1558,26 @@
     <w:p/>
     <w:p>
       <w:r>
-        <w:t xml:space="preserve">  render() {</w:t>
-      </w:r>
-    </w:p>
-    <w:p>
-      <w:r>
-        <w:t xml:space="preserve">    // This syntax ensures `this` is bound within handleClick</w:t>
-      </w:r>
+        <w:t xml:space="preserve">  </w:t>
+      </w:r>
+      <w:proofErr w:type="gramStart"/>
+      <w:r>
+        <w:t>render(</w:t>
+      </w:r>
+      <w:proofErr w:type="gramEnd"/>
+      <w:r>
+        <w:t>) {</w:t>
+      </w:r>
+    </w:p>
+    <w:p>
+      <w:r>
+        <w:t xml:space="preserve">    // This syntax ensures `this` is bound within </w:t>
+      </w:r>
+      <w:proofErr w:type="spellStart"/>
+      <w:r>
+        <w:t>handleClick</w:t>
+      </w:r>
+      <w:proofErr w:type="spellEnd"/>
     </w:p>
     <w:p>
       <w:r>
@@ -1194,7 +1586,15 @@
     </w:p>
     <w:p>
       <w:r>
-        <w:t xml:space="preserve">      &lt;button onClick={(</w:t>
+        <w:t xml:space="preserve">      &lt;button </w:t>
+      </w:r>
+      <w:proofErr w:type="spellStart"/>
+      <w:r>
+        <w:t>onClick</w:t>
+      </w:r>
+      <w:proofErr w:type="spellEnd"/>
+      <w:r>
+        <w:t>={(</w:t>
       </w:r>
       <w:r>
         <w:rPr>
@@ -1203,7 +1603,17 @@
         <w:t>e</w:t>
       </w:r>
       <w:r>
-        <w:t>) =&gt; this.handleClick(</w:t>
+        <w:t xml:space="preserve">) =&gt; </w:t>
+      </w:r>
+      <w:proofErr w:type="spellStart"/>
+      <w:proofErr w:type="gramStart"/>
+      <w:r>
+        <w:t>this.handleClick</w:t>
+      </w:r>
+      <w:proofErr w:type="spellEnd"/>
+      <w:proofErr w:type="gramEnd"/>
+      <w:r>
+        <w:t>(</w:t>
       </w:r>
       <w:r>
         <w:rPr>
@@ -1250,7 +1660,15 @@
         </w:numPr>
       </w:pPr>
       <w:r>
-        <w:t>They are the same, but preferably use ()=&gt;{}</w:t>
+        <w:t xml:space="preserve">They are the same, but preferably use </w:t>
+      </w:r>
+      <w:proofErr w:type="gramStart"/>
+      <w:r>
+        <w:t>()=</w:t>
+      </w:r>
+      <w:proofErr w:type="gramEnd"/>
+      <w:r>
+        <w:t>&gt;{}</w:t>
       </w:r>
       <w:r>
         <w:t>. Just different syntaxes</w:t>
@@ -1268,6 +1686,7 @@
       <w:r>
         <w:t xml:space="preserve">_If you write it like this </w:t>
       </w:r>
+      <w:proofErr w:type="spellStart"/>
       <w:r>
         <w:rPr>
           <w:rFonts w:ascii="Lucida Console" w:eastAsia="Times New Roman" w:hAnsi="Lucida Console" w:cs="Times New Roman"/>
@@ -1277,24 +1696,9 @@
           <w:shd w:val="clear" w:color="auto" w:fill="F9F2F4"/>
           <w:lang w:eastAsia="zh-CN"/>
         </w:rPr>
-        <w:t>bookAPI.update(book, shelf).then((book, shelf)=&gt;{</w:t>
-      </w:r>
-    </w:p>
-    <w:p>
-      <w:r>
-        <w:t>It’s like you’re redefining book and shelf.</w:t>
-      </w:r>
-    </w:p>
-    <w:p>
-      <w:pPr>
-        <w:rPr>
-          <w:rFonts w:ascii="Times New Roman" w:eastAsia="Times New Roman" w:hAnsi="Times New Roman" w:cs="Times New Roman"/>
-          <w:lang w:eastAsia="zh-CN"/>
-        </w:rPr>
-      </w:pPr>
-      <w:r>
-        <w:t xml:space="preserve">So instead, do this: </w:t>
-      </w:r>
+        <w:t>bookAPI.update</w:t>
+      </w:r>
+      <w:proofErr w:type="spellEnd"/>
       <w:r>
         <w:rPr>
           <w:rFonts w:ascii="Lucida Console" w:eastAsia="Times New Roman" w:hAnsi="Lucida Console" w:cs="Times New Roman"/>
@@ -1304,29 +1708,161 @@
           <w:shd w:val="clear" w:color="auto" w:fill="F9F2F4"/>
           <w:lang w:eastAsia="zh-CN"/>
         </w:rPr>
-        <w:t>bookAPI.update(book, shelf).then(()=&gt;{</w:t>
+        <w:t>(book, shelf</w:t>
+      </w:r>
+      <w:proofErr w:type="gramStart"/>
+      <w:r>
+        <w:rPr>
+          <w:rFonts w:ascii="Lucida Console" w:eastAsia="Times New Roman" w:hAnsi="Lucida Console" w:cs="Times New Roman"/>
+          <w:color w:val="C7254E"/>
+          <w:sz w:val="21"/>
+          <w:szCs w:val="21"/>
+          <w:shd w:val="clear" w:color="auto" w:fill="F9F2F4"/>
+          <w:lang w:eastAsia="zh-CN"/>
+        </w:rPr>
+        <w:t>).then</w:t>
+      </w:r>
+      <w:proofErr w:type="gramEnd"/>
+      <w:r>
+        <w:rPr>
+          <w:rFonts w:ascii="Lucida Console" w:eastAsia="Times New Roman" w:hAnsi="Lucida Console" w:cs="Times New Roman"/>
+          <w:color w:val="C7254E"/>
+          <w:sz w:val="21"/>
+          <w:szCs w:val="21"/>
+          <w:shd w:val="clear" w:color="auto" w:fill="F9F2F4"/>
+          <w:lang w:eastAsia="zh-CN"/>
+        </w:rPr>
+        <w:t>((book, shelf)=&gt;{</w:t>
+      </w:r>
+    </w:p>
+    <w:p>
+      <w:r>
+        <w:t>It’s like you’re redefining book and shelf.</w:t>
+      </w:r>
+    </w:p>
+    <w:p>
+      <w:pPr>
+        <w:rPr>
+          <w:rFonts w:ascii="Times New Roman" w:eastAsia="Times New Roman" w:hAnsi="Times New Roman" w:cs="Times New Roman"/>
+          <w:lang w:eastAsia="zh-CN"/>
+        </w:rPr>
+      </w:pPr>
+      <w:r>
+        <w:t xml:space="preserve">So instead, do this: </w:t>
+      </w:r>
+      <w:proofErr w:type="spellStart"/>
+      <w:r>
+        <w:rPr>
+          <w:rFonts w:ascii="Lucida Console" w:eastAsia="Times New Roman" w:hAnsi="Lucida Console" w:cs="Times New Roman"/>
+          <w:color w:val="C7254E"/>
+          <w:sz w:val="21"/>
+          <w:szCs w:val="21"/>
+          <w:shd w:val="clear" w:color="auto" w:fill="F9F2F4"/>
+          <w:lang w:eastAsia="zh-CN"/>
+        </w:rPr>
+        <w:t>bookAPI.update</w:t>
+      </w:r>
+      <w:proofErr w:type="spellEnd"/>
+      <w:r>
+        <w:rPr>
+          <w:rFonts w:ascii="Lucida Console" w:eastAsia="Times New Roman" w:hAnsi="Lucida Console" w:cs="Times New Roman"/>
+          <w:color w:val="C7254E"/>
+          <w:sz w:val="21"/>
+          <w:szCs w:val="21"/>
+          <w:shd w:val="clear" w:color="auto" w:fill="F9F2F4"/>
+          <w:lang w:eastAsia="zh-CN"/>
+        </w:rPr>
+        <w:t>(book, shelf</w:t>
+      </w:r>
+      <w:proofErr w:type="gramStart"/>
+      <w:r>
+        <w:rPr>
+          <w:rFonts w:ascii="Lucida Console" w:eastAsia="Times New Roman" w:hAnsi="Lucida Console" w:cs="Times New Roman"/>
+          <w:color w:val="C7254E"/>
+          <w:sz w:val="21"/>
+          <w:szCs w:val="21"/>
+          <w:shd w:val="clear" w:color="auto" w:fill="F9F2F4"/>
+          <w:lang w:eastAsia="zh-CN"/>
+        </w:rPr>
+        <w:t>).then</w:t>
+      </w:r>
+      <w:proofErr w:type="gramEnd"/>
+      <w:r>
+        <w:rPr>
+          <w:rFonts w:ascii="Lucida Console" w:eastAsia="Times New Roman" w:hAnsi="Lucida Console" w:cs="Times New Roman"/>
+          <w:color w:val="C7254E"/>
+          <w:sz w:val="21"/>
+          <w:szCs w:val="21"/>
+          <w:shd w:val="clear" w:color="auto" w:fill="F9F2F4"/>
+          <w:lang w:eastAsia="zh-CN"/>
+        </w:rPr>
+        <w:t>(()=&gt;{</w:t>
       </w:r>
     </w:p>
     <w:p/>
     <w:p>
       <w:r>
-        <w:t>_Always pass an object into setState</w:t>
-      </w:r>
+        <w:t xml:space="preserve">_Always pass an object into </w:t>
+      </w:r>
+      <w:proofErr w:type="spellStart"/>
+      <w:r>
+        <w:t>setState</w:t>
+      </w:r>
+      <w:proofErr w:type="spellEnd"/>
     </w:p>
     <w:p/>
     <w:p>
       <w:r>
-        <w:t>_componentDidMount(){</w:t>
-      </w:r>
-    </w:p>
-    <w:p>
-      <w:r>
-        <w:t xml:space="preserve">  BooksAPI.getAll().then((books) =&gt;{</w:t>
-      </w:r>
-    </w:p>
-    <w:p>
-      <w:r>
-        <w:t xml:space="preserve">    this.setState({books})</w:t>
+        <w:t>_</w:t>
+      </w:r>
+      <w:proofErr w:type="spellStart"/>
+      <w:proofErr w:type="gramStart"/>
+      <w:r>
+        <w:t>componentDidMount</w:t>
+      </w:r>
+      <w:proofErr w:type="spellEnd"/>
+      <w:r>
+        <w:t>(</w:t>
+      </w:r>
+      <w:proofErr w:type="gramEnd"/>
+      <w:r>
+        <w:t>){</w:t>
+      </w:r>
+    </w:p>
+    <w:p>
+      <w:r>
+        <w:t xml:space="preserve">  </w:t>
+      </w:r>
+      <w:proofErr w:type="spellStart"/>
+      <w:r>
+        <w:t>BooksAPI.getAll</w:t>
+      </w:r>
+      <w:proofErr w:type="spellEnd"/>
+      <w:r>
+        <w:t>(</w:t>
+      </w:r>
+      <w:proofErr w:type="gramStart"/>
+      <w:r>
+        <w:t>).then</w:t>
+      </w:r>
+      <w:proofErr w:type="gramEnd"/>
+      <w:r>
+        <w:t>((books) =&gt;{</w:t>
+      </w:r>
+    </w:p>
+    <w:p>
+      <w:r>
+        <w:t xml:space="preserve">    </w:t>
+      </w:r>
+      <w:proofErr w:type="spellStart"/>
+      <w:proofErr w:type="gramStart"/>
+      <w:r>
+        <w:t>this.setState</w:t>
+      </w:r>
+      <w:proofErr w:type="spellEnd"/>
+      <w:proofErr w:type="gramEnd"/>
+      <w:r>
+        <w:t>({books})</w:t>
       </w:r>
     </w:p>
     <w:p>
@@ -1353,7 +1889,17 @@
         </w:numPr>
       </w:pPr>
       <w:r>
-        <w:t>Notice no comma between this.setState() and console.log</w:t>
+        <w:t xml:space="preserve">Notice no comma between </w:t>
+      </w:r>
+      <w:proofErr w:type="spellStart"/>
+      <w:proofErr w:type="gramStart"/>
+      <w:r>
+        <w:t>this.setState</w:t>
+      </w:r>
+      <w:proofErr w:type="spellEnd"/>
+      <w:proofErr w:type="gramEnd"/>
+      <w:r>
+        <w:t>() and console.log</w:t>
       </w:r>
     </w:p>
     <w:p/>
@@ -1363,28 +1909,95 @@
       </w:r>
     </w:p>
     <w:p>
-      <w:r>
-        <w:t>UpdateBooks = (book, shelf) =&gt;{</w:t>
-      </w:r>
-    </w:p>
-    <w:p>
-      <w:r>
-        <w:t xml:space="preserve">  BooksAPI.update(book, shelf).then(()=&gt;{</w:t>
-      </w:r>
-    </w:p>
-    <w:p>
-      <w:r>
-        <w:t xml:space="preserve">    book.shelf = shelf;</w:t>
-      </w:r>
-    </w:p>
-    <w:p>
-      <w:r>
-        <w:t xml:space="preserve">    this.setState({</w:t>
-      </w:r>
-    </w:p>
-    <w:p>
-      <w:r>
-        <w:t xml:space="preserve">      books: this.state.filter(b =&gt; b.id !== book.id).concat([ book ])</w:t>
+      <w:proofErr w:type="spellStart"/>
+      <w:r>
+        <w:t>UpdateBooks</w:t>
+      </w:r>
+      <w:proofErr w:type="spellEnd"/>
+      <w:r>
+        <w:t xml:space="preserve"> = (book, shelf) =</w:t>
+      </w:r>
+      <w:proofErr w:type="gramStart"/>
+      <w:r>
+        <w:t>&gt;{</w:t>
+      </w:r>
+      <w:proofErr w:type="gramEnd"/>
+    </w:p>
+    <w:p>
+      <w:r>
+        <w:t xml:space="preserve">  </w:t>
+      </w:r>
+      <w:proofErr w:type="spellStart"/>
+      <w:r>
+        <w:t>BooksAPI.update</w:t>
+      </w:r>
+      <w:proofErr w:type="spellEnd"/>
+      <w:r>
+        <w:t>(book, shelf</w:t>
+      </w:r>
+      <w:proofErr w:type="gramStart"/>
+      <w:r>
+        <w:t>).then</w:t>
+      </w:r>
+      <w:proofErr w:type="gramEnd"/>
+      <w:r>
+        <w:t>(()=&gt;{</w:t>
+      </w:r>
+    </w:p>
+    <w:p>
+      <w:r>
+        <w:t xml:space="preserve">    </w:t>
+      </w:r>
+      <w:proofErr w:type="spellStart"/>
+      <w:proofErr w:type="gramStart"/>
+      <w:r>
+        <w:t>book.shelf</w:t>
+      </w:r>
+      <w:proofErr w:type="spellEnd"/>
+      <w:proofErr w:type="gramEnd"/>
+      <w:r>
+        <w:t xml:space="preserve"> = shelf;</w:t>
+      </w:r>
+    </w:p>
+    <w:p>
+      <w:r>
+        <w:t xml:space="preserve">    </w:t>
+      </w:r>
+      <w:proofErr w:type="spellStart"/>
+      <w:proofErr w:type="gramStart"/>
+      <w:r>
+        <w:t>this.setState</w:t>
+      </w:r>
+      <w:proofErr w:type="spellEnd"/>
+      <w:proofErr w:type="gramEnd"/>
+      <w:r>
+        <w:t>({</w:t>
+      </w:r>
+    </w:p>
+    <w:p>
+      <w:r>
+        <w:t xml:space="preserve">      books: </w:t>
+      </w:r>
+      <w:proofErr w:type="spellStart"/>
+      <w:proofErr w:type="gramStart"/>
+      <w:r>
+        <w:t>this.state</w:t>
+      </w:r>
+      <w:proofErr w:type="gramEnd"/>
+      <w:r>
+        <w:t>.filter</w:t>
+      </w:r>
+      <w:proofErr w:type="spellEnd"/>
+      <w:r>
+        <w:t>(b =&gt; b.id !== book.id).</w:t>
+      </w:r>
+      <w:proofErr w:type="spellStart"/>
+      <w:r>
+        <w:t>concat</w:t>
+      </w:r>
+      <w:proofErr w:type="spellEnd"/>
+      <w:r>
+        <w:t>([ book ])</w:t>
       </w:r>
     </w:p>
     <w:p>
@@ -1414,12 +2027,25 @@
     </w:p>
     <w:p>
       <w:r>
-        <w:t>Then API call returns a promise, which is resolved using .then(…)</w:t>
-      </w:r>
-    </w:p>
-    <w:p>
-      <w:r>
-        <w:t>Inside .then we have () =&gt;{…}</w:t>
+        <w:t xml:space="preserve">Then API call returns a promise, which is resolved </w:t>
+      </w:r>
+      <w:proofErr w:type="gramStart"/>
+      <w:r>
+        <w:t>using .then</w:t>
+      </w:r>
+      <w:proofErr w:type="gramEnd"/>
+      <w:r>
+        <w:t>(…)</w:t>
+      </w:r>
+    </w:p>
+    <w:p>
+      <w:proofErr w:type="gramStart"/>
+      <w:r>
+        <w:t>Inside .then</w:t>
+      </w:r>
+      <w:proofErr w:type="gramEnd"/>
+      <w:r>
+        <w:t xml:space="preserve"> we have () =&gt;{…}</w:t>
       </w:r>
     </w:p>
     <w:p>
@@ -1429,7 +2055,15 @@
     </w:p>
     <w:p>
       <w:r>
-        <w:t>book is a new variable, and the same with ‘shelf’. Book.shelf is set to ‘shelf’.</w:t>
+        <w:t xml:space="preserve">book is a new variable, and the same with ‘shelf’. </w:t>
+      </w:r>
+      <w:proofErr w:type="spellStart"/>
+      <w:r>
+        <w:t>Book.shelf</w:t>
+      </w:r>
+      <w:proofErr w:type="spellEnd"/>
+      <w:r>
+        <w:t xml:space="preserve"> is set to ‘shelf’.</w:t>
       </w:r>
     </w:p>
     <w:p>
@@ -1442,7 +2076,15 @@
     </w:p>
     <w:p>
       <w:r>
-        <w:t xml:space="preserve">Then when you run the .filter array, it returns a new array WITHOUT the </w:t>
+        <w:t xml:space="preserve">Then when you run </w:t>
+      </w:r>
+      <w:proofErr w:type="gramStart"/>
+      <w:r>
+        <w:t>the .filter</w:t>
+      </w:r>
+      <w:proofErr w:type="gramEnd"/>
+      <w:r>
+        <w:t xml:space="preserve"> array, it returns a new array WITHOUT the </w:t>
       </w:r>
       <w:r>
         <w:t>old variable.</w:t>
@@ -1450,7 +2092,15 @@
     </w:p>
     <w:p>
       <w:r>
-        <w:t>Then now you concat it</w:t>
+        <w:t xml:space="preserve">Then now you </w:t>
+      </w:r>
+      <w:proofErr w:type="spellStart"/>
+      <w:r>
+        <w:t>concat</w:t>
+      </w:r>
+      <w:proofErr w:type="spellEnd"/>
+      <w:r>
+        <w:t xml:space="preserve"> it</w:t>
       </w:r>
       <w:r>
         <w:t xml:space="preserve"> (as opposed to ‘push’, to create a new array) that item to the </w:t>
@@ -1464,7 +2114,15 @@
     </w:p>
     <w:p>
       <w:r>
-        <w:t>We return the new array cuz we need to treat state as immutable</w:t>
+        <w:t xml:space="preserve">We return the new array </w:t>
+      </w:r>
+      <w:proofErr w:type="spellStart"/>
+      <w:r>
+        <w:t>cuz</w:t>
+      </w:r>
+      <w:proofErr w:type="spellEnd"/>
+      <w:r>
+        <w:t xml:space="preserve"> we need to treat state as immutable</w:t>
       </w:r>
     </w:p>
     <w:p/>
@@ -1474,29 +2132,83 @@
       </w:r>
     </w:p>
     <w:p>
-      <w:r>
-        <w:t>updateBook = (book, shelf) =&gt; {</w:t>
-      </w:r>
-    </w:p>
-    <w:p>
-      <w:r>
-        <w:t xml:space="preserve">    const books = [...this.state.books];</w:t>
+      <w:proofErr w:type="spellStart"/>
+      <w:r>
+        <w:t>updateBook</w:t>
+      </w:r>
+      <w:proofErr w:type="spellEnd"/>
+      <w:r>
+        <w:t xml:space="preserve"> = (book, shelf) =&gt; {</w:t>
+      </w:r>
+    </w:p>
+    <w:p>
+      <w:r>
+        <w:t xml:space="preserve">    </w:t>
+      </w:r>
+      <w:proofErr w:type="spellStart"/>
+      <w:r>
+        <w:t>const</w:t>
+      </w:r>
+      <w:proofErr w:type="spellEnd"/>
+      <w:r>
+        <w:t xml:space="preserve"> books = [...</w:t>
+      </w:r>
+      <w:proofErr w:type="spellStart"/>
+      <w:proofErr w:type="gramStart"/>
+      <w:r>
+        <w:t>this.state</w:t>
+      </w:r>
+      <w:proofErr w:type="gramEnd"/>
+      <w:r>
+        <w:t>.books</w:t>
+      </w:r>
+      <w:proofErr w:type="spellEnd"/>
+      <w:r>
+        <w:t>];</w:t>
       </w:r>
     </w:p>
     <w:p/>
     <w:p>
       <w:r>
-        <w:t xml:space="preserve">    books.forEach(b =&gt; {</w:t>
-      </w:r>
-    </w:p>
-    <w:p>
-      <w:r>
-        <w:t xml:space="preserve">      if(b.id === book.id) {</w:t>
-      </w:r>
-    </w:p>
-    <w:p>
-      <w:r>
-        <w:t xml:space="preserve">        b.shelf = shelf;</w:t>
+        <w:t xml:space="preserve">    </w:t>
+      </w:r>
+      <w:proofErr w:type="spellStart"/>
+      <w:proofErr w:type="gramStart"/>
+      <w:r>
+        <w:t>books.forEach</w:t>
+      </w:r>
+      <w:proofErr w:type="spellEnd"/>
+      <w:proofErr w:type="gramEnd"/>
+      <w:r>
+        <w:t>(b =&gt; {</w:t>
+      </w:r>
+    </w:p>
+    <w:p>
+      <w:r>
+        <w:t xml:space="preserve">      </w:t>
+      </w:r>
+      <w:proofErr w:type="gramStart"/>
+      <w:r>
+        <w:t>if(</w:t>
+      </w:r>
+      <w:proofErr w:type="gramEnd"/>
+      <w:r>
+        <w:t>b.id === book.id) {</w:t>
+      </w:r>
+    </w:p>
+    <w:p>
+      <w:r>
+        <w:t xml:space="preserve">        </w:t>
+      </w:r>
+      <w:proofErr w:type="spellStart"/>
+      <w:proofErr w:type="gramStart"/>
+      <w:r>
+        <w:t>b.shelf</w:t>
+      </w:r>
+      <w:proofErr w:type="spellEnd"/>
+      <w:proofErr w:type="gramEnd"/>
+      <w:r>
+        <w:t xml:space="preserve"> = shelf;</w:t>
       </w:r>
     </w:p>
     <w:p>
@@ -1535,7 +2247,23 @@
         <w:ind w:firstLine="220"/>
       </w:pPr>
       <w:r>
-        <w:t>&lt;BrowserRouter&gt;&lt;App /&gt;&lt;/BrowserRouter&gt;</w:t>
+        <w:t>&lt;</w:t>
+      </w:r>
+      <w:proofErr w:type="spellStart"/>
+      <w:r>
+        <w:t>BrowserRouter</w:t>
+      </w:r>
+      <w:proofErr w:type="spellEnd"/>
+      <w:r>
+        <w:t>&gt;&lt;App /&gt;&lt;/</w:t>
+      </w:r>
+      <w:proofErr w:type="spellStart"/>
+      <w:r>
+        <w:t>BrowserRouter</w:t>
+      </w:r>
+      <w:proofErr w:type="spellEnd"/>
+      <w:r>
+        <w:t>&gt;</w:t>
       </w:r>
     </w:p>
     <w:p>
@@ -1568,8 +2296,38 @@
         <w:rPr>
           <w:highlight w:val="yellow"/>
         </w:rPr>
-        <w:t>ex: import BookShelves from './BookShelves'</w:t>
-      </w:r>
+        <w:t xml:space="preserve">ex: import </w:t>
+      </w:r>
+      <w:proofErr w:type="spellStart"/>
+      <w:r>
+        <w:rPr>
+          <w:highlight w:val="yellow"/>
+        </w:rPr>
+        <w:t>BookShelves</w:t>
+      </w:r>
+      <w:proofErr w:type="spellEnd"/>
+      <w:r>
+        <w:rPr>
+          <w:highlight w:val="yellow"/>
+        </w:rPr>
+        <w:t xml:space="preserve"> from </w:t>
+      </w:r>
+      <w:proofErr w:type="gramStart"/>
+      <w:r>
+        <w:rPr>
+          <w:highlight w:val="yellow"/>
+        </w:rPr>
+        <w:t>'./</w:t>
+      </w:r>
+      <w:proofErr w:type="spellStart"/>
+      <w:proofErr w:type="gramEnd"/>
+      <w:r>
+        <w:rPr>
+          <w:highlight w:val="yellow"/>
+        </w:rPr>
+        <w:t>BookShelves'</w:t>
+      </w:r>
+      <w:proofErr w:type="spellEnd"/>
     </w:p>
     <w:p>
       <w:pPr>
@@ -1601,7 +2359,43 @@
         <w:rPr>
           <w:highlight w:val="yellow"/>
         </w:rPr>
-        <w:t>ex: import * as BooksAPI from './BooksAPI'</w:t>
+        <w:t xml:space="preserve">ex: import * as </w:t>
+      </w:r>
+      <w:proofErr w:type="spellStart"/>
+      <w:r>
+        <w:rPr>
+          <w:highlight w:val="yellow"/>
+        </w:rPr>
+        <w:t>BooksAPI</w:t>
+      </w:r>
+      <w:proofErr w:type="spellEnd"/>
+      <w:r>
+        <w:rPr>
+          <w:highlight w:val="yellow"/>
+        </w:rPr>
+        <w:t xml:space="preserve"> from </w:t>
+      </w:r>
+      <w:proofErr w:type="gramStart"/>
+      <w:r>
+        <w:rPr>
+          <w:highlight w:val="yellow"/>
+        </w:rPr>
+        <w:t>'./</w:t>
+      </w:r>
+      <w:proofErr w:type="spellStart"/>
+      <w:proofErr w:type="gramEnd"/>
+      <w:r>
+        <w:rPr>
+          <w:highlight w:val="yellow"/>
+        </w:rPr>
+        <w:t>BooksAPI</w:t>
+      </w:r>
+      <w:proofErr w:type="spellEnd"/>
+      <w:r>
+        <w:rPr>
+          <w:highlight w:val="yellow"/>
+        </w:rPr>
+        <w:t>'</w:t>
       </w:r>
     </w:p>
     <w:p>
@@ -1619,7 +2413,15 @@
         <w:ind w:firstLine="220"/>
       </w:pPr>
       <w:r>
-        <w:t>Your function has ato return a view</w:t>
+        <w:t xml:space="preserve">Your function has </w:t>
+      </w:r>
+      <w:proofErr w:type="spellStart"/>
+      <w:r>
+        <w:t>ato</w:t>
+      </w:r>
+      <w:proofErr w:type="spellEnd"/>
+      <w:r>
+        <w:t xml:space="preserve"> return a view</w:t>
       </w:r>
     </w:p>
     <w:p>
@@ -1635,15 +2437,46 @@
         <w:ind w:firstLine="220"/>
       </w:pPr>
       <w:r>
-        <w:t>{Shelves.map((shelf) =&gt;{</w:t>
-      </w:r>
+        <w:t>{</w:t>
+      </w:r>
+      <w:proofErr w:type="spellStart"/>
+      <w:r>
+        <w:t>Shelves.map</w:t>
+      </w:r>
+      <w:proofErr w:type="spellEnd"/>
+      <w:r>
+        <w:t>((shelf) =</w:t>
+      </w:r>
+      <w:proofErr w:type="gramStart"/>
+      <w:r>
+        <w:t>&gt;{</w:t>
+      </w:r>
+      <w:proofErr w:type="gramEnd"/>
     </w:p>
     <w:p>
       <w:pPr>
         <w:ind w:firstLine="220"/>
       </w:pPr>
       <w:r>
-        <w:t>&lt;h2 className="bookshelf-title"&gt;{shelf.title}&lt;/h2&gt;</w:t>
+        <w:t xml:space="preserve">&lt;h2 </w:t>
+      </w:r>
+      <w:proofErr w:type="spellStart"/>
+      <w:r>
+        <w:t>className</w:t>
+      </w:r>
+      <w:proofErr w:type="spellEnd"/>
+      <w:r>
+        <w:t>="bookshelf-title"&gt;{</w:t>
+      </w:r>
+      <w:proofErr w:type="spellStart"/>
+      <w:proofErr w:type="gramStart"/>
+      <w:r>
+        <w:t>shelf.title</w:t>
+      </w:r>
+      <w:proofErr w:type="spellEnd"/>
+      <w:proofErr w:type="gramEnd"/>
+      <w:r>
+        <w:t>}&lt;/h2&gt;</w:t>
       </w:r>
     </w:p>
     <w:p>
@@ -1670,22 +2503,542 @@
       <w:r>
         <w:t>Need to return 1 view, like below:</w:t>
       </w:r>
+    </w:p>
+    <w:p>
+      <w:r>
+        <w:t>{</w:t>
+      </w:r>
+      <w:proofErr w:type="spellStart"/>
+      <w:r>
+        <w:t>Shelves.map</w:t>
+      </w:r>
+      <w:proofErr w:type="spellEnd"/>
+      <w:r>
+        <w:t>((shelf) =</w:t>
+      </w:r>
+      <w:proofErr w:type="gramStart"/>
+      <w:r>
+        <w:t>&gt;{</w:t>
+      </w:r>
+      <w:proofErr w:type="gramEnd"/>
+    </w:p>
+    <w:p>
+      <w:r>
+        <w:t xml:space="preserve">              </w:t>
+      </w:r>
+      <w:proofErr w:type="gramStart"/>
+      <w:r>
+        <w:t>return(</w:t>
+      </w:r>
+      <w:proofErr w:type="gramEnd"/>
+    </w:p>
+    <w:p>
+      <w:r>
+        <w:t xml:space="preserve">              &lt;h2 </w:t>
+      </w:r>
+      <w:proofErr w:type="spellStart"/>
+      <w:r>
+        <w:t>className</w:t>
+      </w:r>
+      <w:proofErr w:type="spellEnd"/>
+      <w:r>
+        <w:t>="bookshelf-title"&gt;{</w:t>
+      </w:r>
+      <w:proofErr w:type="spellStart"/>
+      <w:proofErr w:type="gramStart"/>
+      <w:r>
+        <w:t>shelf.title</w:t>
+      </w:r>
+      <w:proofErr w:type="spellEnd"/>
+      <w:proofErr w:type="gramEnd"/>
+      <w:r>
+        <w:t>}&lt;/h2&gt;</w:t>
+      </w:r>
+    </w:p>
+    <w:p>
+      <w:r>
+        <w:t xml:space="preserve">              )</w:t>
+      </w:r>
+    </w:p>
+    <w:p>
+      <w:pPr>
+        <w:ind w:firstLine="660"/>
+      </w:pPr>
+      <w:r>
+        <w:t>})}</w:t>
+      </w:r>
+    </w:p>
+    <w:p/>
+    <w:p>
+      <w:r>
+        <w:t xml:space="preserve">_If I </w:t>
+      </w:r>
+      <w:proofErr w:type="spellStart"/>
+      <w:r>
+        <w:t>wanna</w:t>
+      </w:r>
+      <w:proofErr w:type="spellEnd"/>
+      <w:r>
+        <w:t xml:space="preserve"> pass something in</w:t>
+      </w:r>
+      <w:r>
+        <w:t xml:space="preserve"> so that it’ll show up, pass it like this:</w:t>
+      </w:r>
+    </w:p>
+    <w:p>
+      <w:r>
+        <w:t xml:space="preserve">&lt;div </w:t>
+      </w:r>
+      <w:proofErr w:type="spellStart"/>
+      <w:r>
+        <w:t>className</w:t>
+      </w:r>
+      <w:proofErr w:type="spellEnd"/>
+      <w:r>
+        <w:t>="book-list-item</w:t>
+      </w:r>
+      <w:r>
+        <w:t>”&gt;</w:t>
+      </w:r>
+      <w:r>
+        <w:t xml:space="preserve"> {book1.title&lt;/div&gt;</w:t>
+      </w:r>
+    </w:p>
+    <w:p/>
+    <w:p>
+      <w:r>
+        <w:t xml:space="preserve">_Don’t pass things into a plain div element like this (it might </w:t>
+      </w:r>
+      <w:proofErr w:type="spellStart"/>
+      <w:r>
+        <w:t>givde</w:t>
+      </w:r>
+      <w:proofErr w:type="spellEnd"/>
+      <w:r>
+        <w:t xml:space="preserve"> you an error</w:t>
+      </w:r>
+    </w:p>
+    <w:p>
+      <w:r>
+        <w:t>&lt;div props props&gt;</w:t>
+      </w:r>
+    </w:p>
+    <w:p>
+      <w:r>
+        <w:t>_ Whenever you see this error: “O</w:t>
+      </w:r>
+      <w:r>
+        <w:t xml:space="preserve">bjects are not valid as a React child (found: object with keys {title, subtitle, authors, publisher, </w:t>
+      </w:r>
+      <w:proofErr w:type="spellStart"/>
+      <w:r>
+        <w:t>publishedDate</w:t>
+      </w:r>
+      <w:proofErr w:type="spellEnd"/>
+      <w:r>
+        <w:t xml:space="preserve">, description, </w:t>
+      </w:r>
+      <w:proofErr w:type="spellStart"/>
+      <w:r>
+        <w:t>industryIdentifiers</w:t>
+      </w:r>
+      <w:proofErr w:type="spellEnd"/>
+      <w:r>
+        <w:t xml:space="preserve">, </w:t>
+      </w:r>
+      <w:proofErr w:type="spellStart"/>
+      <w:r>
+        <w:t>readingModes</w:t>
+      </w:r>
+      <w:proofErr w:type="spellEnd"/>
+      <w:r>
+        <w:t xml:space="preserve">, </w:t>
+      </w:r>
+      <w:proofErr w:type="spellStart"/>
+      <w:r>
+        <w:t>pageCount</w:t>
+      </w:r>
+      <w:proofErr w:type="spellEnd"/>
+      <w:r>
+        <w:t xml:space="preserve">, </w:t>
+      </w:r>
+      <w:proofErr w:type="spellStart"/>
+      <w:r>
+        <w:t>printType</w:t>
+      </w:r>
+      <w:proofErr w:type="spellEnd"/>
+      <w:r>
+        <w:t xml:space="preserve">, categories, </w:t>
+      </w:r>
+      <w:proofErr w:type="spellStart"/>
+      <w:r>
+        <w:t>averageRating</w:t>
+      </w:r>
+      <w:proofErr w:type="spellEnd"/>
+      <w:r>
+        <w:t xml:space="preserve">, </w:t>
+      </w:r>
+      <w:proofErr w:type="spellStart"/>
+      <w:r>
+        <w:t>ratingsCount</w:t>
+      </w:r>
+      <w:proofErr w:type="spellEnd"/>
+      <w:r>
+        <w:t xml:space="preserve">, </w:t>
+      </w:r>
+      <w:proofErr w:type="spellStart"/>
+      <w:r>
+        <w:t>maturityRating</w:t>
+      </w:r>
+      <w:proofErr w:type="spellEnd"/>
+      <w:r>
+        <w:t xml:space="preserve">, </w:t>
+      </w:r>
+      <w:proofErr w:type="spellStart"/>
+      <w:r>
+        <w:t>allowAnonLogging</w:t>
+      </w:r>
+      <w:proofErr w:type="spellEnd"/>
+      <w:r>
+        <w:t xml:space="preserve">, </w:t>
+      </w:r>
+      <w:proofErr w:type="spellStart"/>
+      <w:r>
+        <w:t>contentVersion</w:t>
+      </w:r>
+      <w:proofErr w:type="spellEnd"/>
+      <w:r>
+        <w:t xml:space="preserve">, </w:t>
+      </w:r>
+      <w:proofErr w:type="spellStart"/>
+      <w:r>
+        <w:t>panelizationSummary</w:t>
+      </w:r>
+      <w:proofErr w:type="spellEnd"/>
+      <w:r>
+        <w:t xml:space="preserve">, </w:t>
+      </w:r>
+      <w:proofErr w:type="spellStart"/>
+      <w:r>
+        <w:t>imageLinks</w:t>
+      </w:r>
+      <w:proofErr w:type="spellEnd"/>
+      <w:r>
+        <w:t xml:space="preserve">, language, </w:t>
+      </w:r>
+      <w:proofErr w:type="spellStart"/>
+      <w:r>
+        <w:t>previewLink</w:t>
+      </w:r>
+      <w:proofErr w:type="spellEnd"/>
+      <w:r>
+        <w:t xml:space="preserve">, </w:t>
+      </w:r>
+      <w:proofErr w:type="spellStart"/>
+      <w:r>
+        <w:t>infoLink</w:t>
+      </w:r>
+      <w:proofErr w:type="spellEnd"/>
+      <w:r>
+        <w:t xml:space="preserve">, </w:t>
+      </w:r>
+      <w:proofErr w:type="spellStart"/>
+      <w:r>
+        <w:t>canonicalVolumeLink</w:t>
+      </w:r>
+      <w:proofErr w:type="spellEnd"/>
+      <w:r>
+        <w:t xml:space="preserve">, id, shelf}). If you meant to render a collection of children, use an array instead or wrap the object using </w:t>
+      </w:r>
+      <w:proofErr w:type="spellStart"/>
+      <w:r>
+        <w:t>createFragment</w:t>
+      </w:r>
+      <w:proofErr w:type="spellEnd"/>
+      <w:r>
+        <w:t>(object) from the React add-ons. Check the render method of </w:t>
+      </w:r>
+      <w:proofErr w:type="spellStart"/>
+      <w:r>
+        <w:t>BookShelf</w:t>
+      </w:r>
+      <w:proofErr w:type="spellEnd"/>
+      <w:r>
+        <w:t>.</w:t>
+      </w:r>
+    </w:p>
+    <w:p>
+      <w:proofErr w:type="spellStart"/>
+      <w:r>
+        <w:t>lVolumeLink</w:t>
+      </w:r>
+      <w:proofErr w:type="spellEnd"/>
+      <w:r>
+        <w:t xml:space="preserve">, id, shelf}). If you meant to render a collection of children, use an array instead or wrap the object using </w:t>
+      </w:r>
+      <w:proofErr w:type="spellStart"/>
+      <w:r>
+        <w:t>createFragment</w:t>
+      </w:r>
+      <w:proofErr w:type="spellEnd"/>
+      <w:r>
+        <w:t>(object) from the React add-ons. Check the render method of </w:t>
+      </w:r>
+      <w:proofErr w:type="spellStart"/>
+      <w:r>
+        <w:t>BookShelf</w:t>
+      </w:r>
+      <w:proofErr w:type="spellEnd"/>
+      <w:r>
+        <w:t>.</w:t>
+      </w:r>
+      <w:r>
+        <w:t>”</w:t>
+      </w:r>
+    </w:p>
+    <w:p/>
+    <w:p>
+      <w:pPr>
+        <w:pStyle w:val="ListParagraph"/>
+        <w:numPr>
+          <w:ilvl w:val="0"/>
+          <w:numId w:val="2"/>
+        </w:numPr>
+      </w:pPr>
+      <w:r>
+        <w:t>It could be that one of your prop is an object</w:t>
+      </w:r>
+    </w:p>
+    <w:p/>
+    <w:p>
+      <w:r>
+        <w:t>_If I want to display something down the prop, I have to call {</w:t>
+      </w:r>
+      <w:proofErr w:type="spellStart"/>
+      <w:proofErr w:type="gramStart"/>
+      <w:r>
+        <w:t>this.props</w:t>
+      </w:r>
+      <w:proofErr w:type="gramEnd"/>
+      <w:r>
+        <w:t>.children</w:t>
+      </w:r>
+      <w:proofErr w:type="spellEnd"/>
+      <w:r>
+        <w:t>} on the child component</w:t>
+      </w:r>
+    </w:p>
+    <w:p>
+      <w:r>
+        <w:t>Ex: Passing {</w:t>
+      </w:r>
+      <w:proofErr w:type="spellStart"/>
+      <w:proofErr w:type="gramStart"/>
+      <w:r>
+        <w:t>shelf.title</w:t>
+      </w:r>
+      <w:proofErr w:type="spellEnd"/>
+      <w:proofErr w:type="gramEnd"/>
+      <w:r>
+        <w:t xml:space="preserve">} from </w:t>
+      </w:r>
+      <w:proofErr w:type="spellStart"/>
+      <w:r>
+        <w:t>BookShelves</w:t>
+      </w:r>
+      <w:proofErr w:type="spellEnd"/>
+      <w:r>
+        <w:t xml:space="preserve"> to </w:t>
+      </w:r>
+      <w:proofErr w:type="spellStart"/>
+      <w:r>
+        <w:t>BookShelf</w:t>
+      </w:r>
+      <w:proofErr w:type="spellEnd"/>
+    </w:p>
+    <w:p/>
+    <w:p>
+      <w:proofErr w:type="spellStart"/>
+      <w:r>
+        <w:t>BookShelves</w:t>
+      </w:r>
+      <w:proofErr w:type="spellEnd"/>
+      <w:r>
+        <w:t>:</w:t>
+      </w:r>
+    </w:p>
+    <w:p>
+      <w:r>
+        <w:t>&lt;div&gt;</w:t>
+      </w:r>
+    </w:p>
+    <w:p>
+      <w:r>
+        <w:t xml:space="preserve">                {</w:t>
+      </w:r>
+      <w:proofErr w:type="spellStart"/>
+      <w:r>
+        <w:t>Shelves.map</w:t>
+      </w:r>
+      <w:proofErr w:type="spellEnd"/>
+      <w:r>
+        <w:t>((shelf) =</w:t>
+      </w:r>
+      <w:proofErr w:type="gramStart"/>
+      <w:r>
+        <w:t>&gt;{</w:t>
+      </w:r>
+      <w:proofErr w:type="gramEnd"/>
+    </w:p>
+    <w:p>
+      <w:r>
+        <w:t xml:space="preserve">                  </w:t>
+      </w:r>
+      <w:proofErr w:type="gramStart"/>
+      <w:r>
+        <w:t>return(</w:t>
+      </w:r>
+      <w:proofErr w:type="gramEnd"/>
+    </w:p>
+    <w:p>
+      <w:r>
+        <w:t xml:space="preserve">                  &lt;</w:t>
+      </w:r>
+      <w:proofErr w:type="spellStart"/>
+      <w:r>
+        <w:t>BookShelf</w:t>
+      </w:r>
+      <w:proofErr w:type="spellEnd"/>
+    </w:p>
+    <w:p>
+      <w:r>
+        <w:t xml:space="preserve">                   </w:t>
+      </w:r>
+      <w:proofErr w:type="spellStart"/>
+      <w:r>
+        <w:t>className</w:t>
+      </w:r>
+      <w:proofErr w:type="spellEnd"/>
+      <w:r>
+        <w:t>="bookshelf-content"</w:t>
+      </w:r>
+    </w:p>
+    <w:p>
+      <w:r>
+        <w:t xml:space="preserve">                   shelf={shelf}</w:t>
+      </w:r>
       <w:bookmarkStart w:id="0" w:name="_GoBack"/>
       <w:bookmarkEnd w:id="0"/>
     </w:p>
     <w:p>
       <w:r>
-        <w:t>{Shelves.map((shelf) =&gt;{</w:t>
-      </w:r>
-    </w:p>
-    <w:p>
-      <w:r>
-        <w:t xml:space="preserve">              return(</w:t>
-      </w:r>
-    </w:p>
-    <w:p>
-      <w:r>
-        <w:t xml:space="preserve">              &lt;h2 className="bookshelf-title"&gt;{shelf.title}&lt;/h2&gt;</w:t>
+        <w:t xml:space="preserve">                   title={</w:t>
+      </w:r>
+      <w:proofErr w:type="spellStart"/>
+      <w:proofErr w:type="gramStart"/>
+      <w:r>
+        <w:t>shelf.title</w:t>
+      </w:r>
+      <w:proofErr w:type="spellEnd"/>
+      <w:proofErr w:type="gramEnd"/>
+      <w:r>
+        <w:t>}</w:t>
+      </w:r>
+    </w:p>
+    <w:p>
+      <w:r>
+        <w:t xml:space="preserve">                   key={shelf.id}</w:t>
+      </w:r>
+    </w:p>
+    <w:p>
+      <w:r>
+        <w:t xml:space="preserve">                   </w:t>
+      </w:r>
+      <w:proofErr w:type="spellStart"/>
+      <w:r>
+        <w:t>isRightBook</w:t>
+      </w:r>
+      <w:proofErr w:type="spellEnd"/>
+      <w:r>
+        <w:t>={</w:t>
+      </w:r>
+      <w:proofErr w:type="spellStart"/>
+      <w:proofErr w:type="gramStart"/>
+      <w:r>
+        <w:t>shelf.bookOnShelf</w:t>
+      </w:r>
+      <w:proofErr w:type="spellEnd"/>
+      <w:proofErr w:type="gramEnd"/>
+      <w:r>
+        <w:t>}</w:t>
+      </w:r>
+    </w:p>
+    <w:p>
+      <w:r>
+        <w:t xml:space="preserve">                   books={books}</w:t>
+      </w:r>
+    </w:p>
+    <w:p>
+      <w:r>
+        <w:t xml:space="preserve">                   </w:t>
+      </w:r>
+      <w:proofErr w:type="spellStart"/>
+      <w:r>
+        <w:t>updateBookShelf</w:t>
+      </w:r>
+      <w:proofErr w:type="spellEnd"/>
+      <w:r>
+        <w:t>={</w:t>
+      </w:r>
+      <w:proofErr w:type="spellStart"/>
+      <w:r>
+        <w:t>updateBookShelf</w:t>
+      </w:r>
+      <w:proofErr w:type="spellEnd"/>
+      <w:r>
+        <w:t>}</w:t>
+      </w:r>
+    </w:p>
+    <w:p>
+      <w:r>
+        <w:t xml:space="preserve">                   &gt;</w:t>
+      </w:r>
+      <w:r>
+        <w:rPr>
+          <w:highlight w:val="cyan"/>
+        </w:rPr>
+        <w:t>{</w:t>
+      </w:r>
+      <w:proofErr w:type="spellStart"/>
+      <w:proofErr w:type="gramStart"/>
+      <w:r>
+        <w:rPr>
+          <w:highlight w:val="cyan"/>
+        </w:rPr>
+        <w:t>shelf.title</w:t>
+      </w:r>
+      <w:proofErr w:type="spellEnd"/>
+      <w:proofErr w:type="gramEnd"/>
+      <w:r>
+        <w:rPr>
+          <w:highlight w:val="cyan"/>
+        </w:rPr>
+        <w:t>}</w:t>
+      </w:r>
+    </w:p>
+    <w:p/>
+    <w:p/>
+    <w:p>
+      <w:r>
+        <w:t xml:space="preserve">                  &lt;/</w:t>
+      </w:r>
+      <w:proofErr w:type="spellStart"/>
+      <w:r>
+        <w:t>BookShelf</w:t>
+      </w:r>
+      <w:proofErr w:type="spellEnd"/>
+      <w:r>
+        <w:t>&gt;</w:t>
       </w:r>
     </w:p>
     <w:p>
@@ -1698,6 +3051,125 @@
         <w:t xml:space="preserve">            })}</w:t>
       </w:r>
     </w:p>
+    <w:p>
+      <w:pPr>
+        <w:ind w:firstLine="760"/>
+      </w:pPr>
+      <w:r>
+        <w:t>&lt;/div&gt;</w:t>
+      </w:r>
+    </w:p>
+    <w:p/>
+    <w:p>
+      <w:r>
+        <w:t xml:space="preserve">And then </w:t>
+      </w:r>
+      <w:proofErr w:type="spellStart"/>
+      <w:r>
+        <w:t>BookShelf</w:t>
+      </w:r>
+      <w:proofErr w:type="spellEnd"/>
+      <w:r>
+        <w:t>:</w:t>
+      </w:r>
+    </w:p>
+    <w:p>
+      <w:proofErr w:type="spellStart"/>
+      <w:proofErr w:type="gramStart"/>
+      <w:r>
+        <w:t>eturn</w:t>
+      </w:r>
+      <w:proofErr w:type="spellEnd"/>
+      <w:r>
+        <w:t>(</w:t>
+      </w:r>
+      <w:proofErr w:type="gramEnd"/>
+    </w:p>
+    <w:p/>
+    <w:p>
+      <w:r>
+        <w:t xml:space="preserve">      &lt;div </w:t>
+      </w:r>
+      <w:proofErr w:type="spellStart"/>
+      <w:r>
+        <w:t>className</w:t>
+      </w:r>
+      <w:proofErr w:type="spellEnd"/>
+      <w:r>
+        <w:t>="bookshelf-books"&gt;</w:t>
+      </w:r>
+    </w:p>
+    <w:p>
+      <w:r>
+        <w:t xml:space="preserve">        &lt;div </w:t>
+      </w:r>
+      <w:proofErr w:type="spellStart"/>
+      <w:r>
+        <w:t>className</w:t>
+      </w:r>
+      <w:proofErr w:type="spellEnd"/>
+      <w:r>
+        <w:t>="bookshelf-title</w:t>
+      </w:r>
+      <w:r>
+        <w:rPr>
+          <w:highlight w:val="yellow"/>
+        </w:rPr>
+        <w:t>"&gt;{</w:t>
+      </w:r>
+      <w:proofErr w:type="spellStart"/>
+      <w:proofErr w:type="gramStart"/>
+      <w:r>
+        <w:rPr>
+          <w:highlight w:val="yellow"/>
+        </w:rPr>
+        <w:t>this.props</w:t>
+      </w:r>
+      <w:proofErr w:type="gramEnd"/>
+      <w:r>
+        <w:rPr>
+          <w:highlight w:val="yellow"/>
+        </w:rPr>
+        <w:t>.children</w:t>
+      </w:r>
+      <w:proofErr w:type="spellEnd"/>
+      <w:r>
+        <w:rPr>
+          <w:highlight w:val="yellow"/>
+        </w:rPr>
+        <w:t>}&lt;/</w:t>
+      </w:r>
+      <w:r>
+        <w:t>div&gt;</w:t>
+      </w:r>
+    </w:p>
+    <w:p>
+      <w:r>
+        <w:t xml:space="preserve">          &lt;</w:t>
+      </w:r>
+      <w:proofErr w:type="spellStart"/>
+      <w:r>
+        <w:t>ol</w:t>
+      </w:r>
+      <w:proofErr w:type="spellEnd"/>
+      <w:r>
+        <w:t xml:space="preserve"> </w:t>
+      </w:r>
+      <w:proofErr w:type="spellStart"/>
+      <w:r>
+        <w:t>className</w:t>
+      </w:r>
+      <w:proofErr w:type="spellEnd"/>
+      <w:r>
+        <w:t>="books-grid"&gt;</w:t>
+      </w:r>
+    </w:p>
+    <w:p>
+      <w:r>
+        <w:t xml:space="preserve">            &lt;li&gt;</w:t>
+      </w:r>
+    </w:p>
+    <w:p/>
     <w:sectPr>
       <w:pgSz w:w="12240" w:h="15840"/>
       <w:pgMar w:top="1440" w:right="1440" w:bottom="1440" w:left="1440" w:header="720" w:footer="720" w:gutter="0"/>

</xml_diff>

<commit_message>
Loaded all the books and separated authors' names, but Images and changeShelf don't work
</commit_message>
<xml_diff>
--- a/Project Note/Project note.docx
+++ b/Project Note/Project note.docx
@@ -2927,249 +2927,344 @@
       <w:r>
         <w:t xml:space="preserve">                   shelf={shelf}</w:t>
       </w:r>
+    </w:p>
+    <w:p>
+      <w:r>
+        <w:t xml:space="preserve">                   title={</w:t>
+      </w:r>
+      <w:proofErr w:type="spellStart"/>
+      <w:proofErr w:type="gramStart"/>
+      <w:r>
+        <w:t>shelf.title</w:t>
+      </w:r>
+      <w:proofErr w:type="spellEnd"/>
+      <w:proofErr w:type="gramEnd"/>
+      <w:r>
+        <w:t>}</w:t>
+      </w:r>
+    </w:p>
+    <w:p>
+      <w:r>
+        <w:t xml:space="preserve">                   key={shelf.id}</w:t>
+      </w:r>
+    </w:p>
+    <w:p>
+      <w:r>
+        <w:t xml:space="preserve">                   </w:t>
+      </w:r>
+      <w:proofErr w:type="spellStart"/>
+      <w:r>
+        <w:t>isRightBook</w:t>
+      </w:r>
+      <w:proofErr w:type="spellEnd"/>
+      <w:r>
+        <w:t>={</w:t>
+      </w:r>
+      <w:proofErr w:type="spellStart"/>
+      <w:proofErr w:type="gramStart"/>
+      <w:r>
+        <w:t>shelf.bookOnShelf</w:t>
+      </w:r>
+      <w:proofErr w:type="spellEnd"/>
+      <w:proofErr w:type="gramEnd"/>
+      <w:r>
+        <w:t>}</w:t>
+      </w:r>
+    </w:p>
+    <w:p>
+      <w:r>
+        <w:t xml:space="preserve">                   books={books}</w:t>
+      </w:r>
+    </w:p>
+    <w:p>
+      <w:r>
+        <w:t xml:space="preserve">                   </w:t>
+      </w:r>
+      <w:proofErr w:type="spellStart"/>
+      <w:r>
+        <w:t>updateBookShelf</w:t>
+      </w:r>
+      <w:proofErr w:type="spellEnd"/>
+      <w:r>
+        <w:t>={</w:t>
+      </w:r>
+      <w:proofErr w:type="spellStart"/>
+      <w:r>
+        <w:t>updateBookShelf</w:t>
+      </w:r>
+      <w:proofErr w:type="spellEnd"/>
+      <w:r>
+        <w:t>}</w:t>
+      </w:r>
+    </w:p>
+    <w:p>
+      <w:r>
+        <w:t xml:space="preserve">                   &gt;</w:t>
+      </w:r>
+      <w:r>
+        <w:rPr>
+          <w:highlight w:val="cyan"/>
+        </w:rPr>
+        <w:t>{</w:t>
+      </w:r>
+      <w:proofErr w:type="spellStart"/>
+      <w:proofErr w:type="gramStart"/>
+      <w:r>
+        <w:rPr>
+          <w:highlight w:val="cyan"/>
+        </w:rPr>
+        <w:t>shelf.title</w:t>
+      </w:r>
+      <w:proofErr w:type="spellEnd"/>
+      <w:proofErr w:type="gramEnd"/>
+      <w:r>
+        <w:rPr>
+          <w:highlight w:val="cyan"/>
+        </w:rPr>
+        <w:t>}</w:t>
+      </w:r>
+    </w:p>
+    <w:p/>
+    <w:p/>
+    <w:p>
+      <w:r>
+        <w:t xml:space="preserve">                  &lt;/</w:t>
+      </w:r>
+      <w:proofErr w:type="spellStart"/>
+      <w:r>
+        <w:t>BookShelf</w:t>
+      </w:r>
+      <w:proofErr w:type="spellEnd"/>
+      <w:r>
+        <w:t>&gt;</w:t>
+      </w:r>
+    </w:p>
+    <w:p>
+      <w:r>
+        <w:t xml:space="preserve">              )</w:t>
+      </w:r>
+    </w:p>
+    <w:p>
+      <w:r>
+        <w:t xml:space="preserve">            })}</w:t>
+      </w:r>
+    </w:p>
+    <w:p>
+      <w:pPr>
+        <w:ind w:firstLine="760"/>
+      </w:pPr>
+      <w:r>
+        <w:t>&lt;/div&gt;</w:t>
+      </w:r>
+    </w:p>
+    <w:p/>
+    <w:p>
+      <w:r>
+        <w:t xml:space="preserve">And then </w:t>
+      </w:r>
+      <w:proofErr w:type="spellStart"/>
+      <w:r>
+        <w:t>BookShelf</w:t>
+      </w:r>
+      <w:proofErr w:type="spellEnd"/>
+      <w:r>
+        <w:t>:</w:t>
+      </w:r>
+    </w:p>
+    <w:p>
+      <w:proofErr w:type="spellStart"/>
+      <w:proofErr w:type="gramStart"/>
+      <w:r>
+        <w:t>eturn</w:t>
+      </w:r>
+      <w:proofErr w:type="spellEnd"/>
+      <w:r>
+        <w:t>(</w:t>
+      </w:r>
+      <w:proofErr w:type="gramEnd"/>
+    </w:p>
+    <w:p/>
+    <w:p>
+      <w:r>
+        <w:t xml:space="preserve">      &lt;div </w:t>
+      </w:r>
+      <w:proofErr w:type="spellStart"/>
+      <w:r>
+        <w:t>className</w:t>
+      </w:r>
+      <w:proofErr w:type="spellEnd"/>
+      <w:r>
+        <w:t>="bookshelf-books"&gt;</w:t>
+      </w:r>
+    </w:p>
+    <w:p>
+      <w:r>
+        <w:t xml:space="preserve">        &lt;div </w:t>
+      </w:r>
+      <w:proofErr w:type="spellStart"/>
+      <w:r>
+        <w:t>className</w:t>
+      </w:r>
+      <w:proofErr w:type="spellEnd"/>
+      <w:r>
+        <w:t>="bookshelf-title</w:t>
+      </w:r>
+      <w:r>
+        <w:rPr>
+          <w:highlight w:val="yellow"/>
+        </w:rPr>
+        <w:t>"&gt;{</w:t>
+      </w:r>
+      <w:proofErr w:type="spellStart"/>
+      <w:proofErr w:type="gramStart"/>
+      <w:r>
+        <w:rPr>
+          <w:highlight w:val="yellow"/>
+        </w:rPr>
+        <w:t>this.props</w:t>
+      </w:r>
+      <w:proofErr w:type="gramEnd"/>
+      <w:r>
+        <w:rPr>
+          <w:highlight w:val="yellow"/>
+        </w:rPr>
+        <w:t>.children</w:t>
+      </w:r>
+      <w:proofErr w:type="spellEnd"/>
+      <w:r>
+        <w:rPr>
+          <w:highlight w:val="yellow"/>
+        </w:rPr>
+        <w:t>}&lt;/</w:t>
+      </w:r>
+      <w:r>
+        <w:t>div&gt;</w:t>
+      </w:r>
+    </w:p>
+    <w:p>
+      <w:r>
+        <w:t xml:space="preserve">          &lt;</w:t>
+      </w:r>
+      <w:proofErr w:type="spellStart"/>
+      <w:r>
+        <w:t>ol</w:t>
+      </w:r>
+      <w:proofErr w:type="spellEnd"/>
+      <w:r>
+        <w:t xml:space="preserve"> </w:t>
+      </w:r>
+      <w:proofErr w:type="spellStart"/>
+      <w:r>
+        <w:t>className</w:t>
+      </w:r>
+      <w:proofErr w:type="spellEnd"/>
+      <w:r>
+        <w:t>="books-grid"&gt;</w:t>
+      </w:r>
+    </w:p>
+    <w:p>
+      <w:r>
+        <w:t xml:space="preserve">            &lt;li&gt;</w:t>
+      </w:r>
+    </w:p>
+    <w:p/>
+    <w:p>
+      <w:r>
+        <w:t>_NEVER forget “export default component”. This fucks me up so many times</w:t>
+      </w:r>
+    </w:p>
+    <w:p/>
+    <w:p>
+      <w:r>
+        <w:t xml:space="preserve">_If I </w:t>
+      </w:r>
+      <w:proofErr w:type="gramStart"/>
+      <w:r>
+        <w:t>do .map</w:t>
+      </w:r>
+      <w:proofErr w:type="gramEnd"/>
+      <w:r>
+        <w:t>((something , I can pass that something as a prop too!</w:t>
+      </w:r>
+    </w:p>
+    <w:p/>
+    <w:p>
+      <w:r>
+        <w:t>_Annoying thing about React (which will be fixed in Redux) is that I have to keep passing things down as props from layer to layer</w:t>
+      </w:r>
+    </w:p>
+    <w:p/>
+    <w:p>
+      <w:r>
+        <w:t>Q: How to join 2 strings together, separated by commas?</w:t>
+      </w:r>
+    </w:p>
+    <w:p>
+      <w:r>
+        <w:t>A:</w:t>
+      </w:r>
+      <w:proofErr w:type="gramStart"/>
+      <w:r>
+        <w:t xml:space="preserve">  .join</w:t>
+      </w:r>
+      <w:proofErr w:type="gramEnd"/>
+      <w:r>
+        <w:t>(“ , “)</w:t>
+      </w:r>
+    </w:p>
+    <w:p/>
+    <w:p>
+      <w:r>
+        <w:t xml:space="preserve">Q: how to use </w:t>
+      </w:r>
+      <w:proofErr w:type="spellStart"/>
+      <w:r>
+        <w:t>teritiary</w:t>
+      </w:r>
+      <w:proofErr w:type="spellEnd"/>
+      <w:r>
+        <w:t xml:space="preserve"> condition?</w:t>
+      </w:r>
+    </w:p>
+    <w:p>
+      <w:r>
+        <w:t>A:</w:t>
+      </w:r>
+      <w:r>
+        <w:t xml:space="preserve"> </w:t>
+      </w:r>
+      <w:r>
+        <w:t>(</w:t>
+      </w:r>
+      <w:proofErr w:type="spellStart"/>
+      <w:proofErr w:type="gramStart"/>
+      <w:r>
+        <w:t>book.authors</w:t>
+      </w:r>
+      <w:proofErr w:type="gramEnd"/>
+      <w:r>
+        <w:t>.length</w:t>
+      </w:r>
+      <w:proofErr w:type="spellEnd"/>
+      <w:r>
+        <w:t xml:space="preserve"> &gt;1) ? </w:t>
+      </w:r>
+      <w:proofErr w:type="spellStart"/>
+      <w:r>
+        <w:t>book.authors.join</w:t>
+      </w:r>
+      <w:proofErr w:type="spellEnd"/>
+      <w:r>
+        <w:t xml:space="preserve">(" , "): </w:t>
+      </w:r>
+      <w:proofErr w:type="spellStart"/>
+      <w:r>
+        <w:t>book.authors</w:t>
+      </w:r>
       <w:bookmarkStart w:id="0" w:name="_GoBack"/>
       <w:bookmarkEnd w:id="0"/>
-    </w:p>
-    <w:p>
-      <w:r>
-        <w:t xml:space="preserve">                   title={</w:t>
-      </w:r>
-      <w:proofErr w:type="spellStart"/>
-      <w:proofErr w:type="gramStart"/>
-      <w:r>
-        <w:t>shelf.title</w:t>
-      </w:r>
-      <w:proofErr w:type="spellEnd"/>
-      <w:proofErr w:type="gramEnd"/>
-      <w:r>
-        <w:t>}</w:t>
-      </w:r>
-    </w:p>
-    <w:p>
-      <w:r>
-        <w:t xml:space="preserve">                   key={shelf.id}</w:t>
-      </w:r>
-    </w:p>
-    <w:p>
-      <w:r>
-        <w:t xml:space="preserve">                   </w:t>
-      </w:r>
-      <w:proofErr w:type="spellStart"/>
-      <w:r>
-        <w:t>isRightBook</w:t>
-      </w:r>
-      <w:proofErr w:type="spellEnd"/>
-      <w:r>
-        <w:t>={</w:t>
-      </w:r>
-      <w:proofErr w:type="spellStart"/>
-      <w:proofErr w:type="gramStart"/>
-      <w:r>
-        <w:t>shelf.bookOnShelf</w:t>
-      </w:r>
-      <w:proofErr w:type="spellEnd"/>
-      <w:proofErr w:type="gramEnd"/>
-      <w:r>
-        <w:t>}</w:t>
-      </w:r>
-    </w:p>
-    <w:p>
-      <w:r>
-        <w:t xml:space="preserve">                   books={books}</w:t>
-      </w:r>
-    </w:p>
-    <w:p>
-      <w:r>
-        <w:t xml:space="preserve">                   </w:t>
-      </w:r>
-      <w:proofErr w:type="spellStart"/>
-      <w:r>
-        <w:t>updateBookShelf</w:t>
-      </w:r>
-      <w:proofErr w:type="spellEnd"/>
-      <w:r>
-        <w:t>={</w:t>
-      </w:r>
-      <w:proofErr w:type="spellStart"/>
-      <w:r>
-        <w:t>updateBookShelf</w:t>
-      </w:r>
-      <w:proofErr w:type="spellEnd"/>
-      <w:r>
-        <w:t>}</w:t>
-      </w:r>
-    </w:p>
-    <w:p>
-      <w:r>
-        <w:t xml:space="preserve">                   &gt;</w:t>
-      </w:r>
-      <w:r>
-        <w:rPr>
-          <w:highlight w:val="cyan"/>
-        </w:rPr>
-        <w:t>{</w:t>
-      </w:r>
-      <w:proofErr w:type="spellStart"/>
-      <w:proofErr w:type="gramStart"/>
-      <w:r>
-        <w:rPr>
-          <w:highlight w:val="cyan"/>
-        </w:rPr>
-        <w:t>shelf.title</w:t>
-      </w:r>
-      <w:proofErr w:type="spellEnd"/>
-      <w:proofErr w:type="gramEnd"/>
-      <w:r>
-        <w:rPr>
-          <w:highlight w:val="cyan"/>
-        </w:rPr>
-        <w:t>}</w:t>
-      </w:r>
-    </w:p>
-    <w:p/>
-    <w:p/>
-    <w:p>
-      <w:r>
-        <w:t xml:space="preserve">                  &lt;/</w:t>
-      </w:r>
-      <w:proofErr w:type="spellStart"/>
-      <w:r>
-        <w:t>BookShelf</w:t>
-      </w:r>
-      <w:proofErr w:type="spellEnd"/>
-      <w:r>
-        <w:t>&gt;</w:t>
-      </w:r>
-    </w:p>
-    <w:p>
-      <w:r>
-        <w:t xml:space="preserve">              )</w:t>
-      </w:r>
-    </w:p>
-    <w:p>
-      <w:r>
-        <w:t xml:space="preserve">            })}</w:t>
-      </w:r>
-    </w:p>
-    <w:p>
-      <w:pPr>
-        <w:ind w:firstLine="760"/>
-      </w:pPr>
-      <w:r>
-        <w:t>&lt;/div&gt;</w:t>
-      </w:r>
-    </w:p>
-    <w:p/>
-    <w:p>
-      <w:r>
-        <w:t xml:space="preserve">And then </w:t>
-      </w:r>
-      <w:proofErr w:type="spellStart"/>
-      <w:r>
-        <w:t>BookShelf</w:t>
-      </w:r>
-      <w:proofErr w:type="spellEnd"/>
-      <w:r>
-        <w:t>:</w:t>
-      </w:r>
-    </w:p>
-    <w:p>
-      <w:proofErr w:type="spellStart"/>
-      <w:proofErr w:type="gramStart"/>
-      <w:r>
-        <w:t>eturn</w:t>
-      </w:r>
-      <w:proofErr w:type="spellEnd"/>
-      <w:r>
-        <w:t>(</w:t>
-      </w:r>
-      <w:proofErr w:type="gramEnd"/>
-    </w:p>
-    <w:p/>
-    <w:p>
-      <w:r>
-        <w:t xml:space="preserve">      &lt;div </w:t>
-      </w:r>
-      <w:proofErr w:type="spellStart"/>
-      <w:r>
-        <w:t>className</w:t>
-      </w:r>
-      <w:proofErr w:type="spellEnd"/>
-      <w:r>
-        <w:t>="bookshelf-books"&gt;</w:t>
-      </w:r>
-    </w:p>
-    <w:p>
-      <w:r>
-        <w:t xml:space="preserve">        &lt;div </w:t>
-      </w:r>
-      <w:proofErr w:type="spellStart"/>
-      <w:r>
-        <w:t>className</w:t>
-      </w:r>
-      <w:proofErr w:type="spellEnd"/>
-      <w:r>
-        <w:t>="bookshelf-title</w:t>
-      </w:r>
-      <w:r>
-        <w:rPr>
-          <w:highlight w:val="yellow"/>
-        </w:rPr>
-        <w:t>"&gt;{</w:t>
-      </w:r>
-      <w:proofErr w:type="spellStart"/>
-      <w:proofErr w:type="gramStart"/>
-      <w:r>
-        <w:rPr>
-          <w:highlight w:val="yellow"/>
-        </w:rPr>
-        <w:t>this.props</w:t>
-      </w:r>
-      <w:proofErr w:type="gramEnd"/>
-      <w:r>
-        <w:rPr>
-          <w:highlight w:val="yellow"/>
-        </w:rPr>
-        <w:t>.children</w:t>
-      </w:r>
-      <w:proofErr w:type="spellEnd"/>
-      <w:r>
-        <w:rPr>
-          <w:highlight w:val="yellow"/>
-        </w:rPr>
-        <w:t>}&lt;/</w:t>
-      </w:r>
-      <w:r>
-        <w:t>div&gt;</w:t>
-      </w:r>
-    </w:p>
-    <w:p>
-      <w:r>
-        <w:t xml:space="preserve">          &lt;</w:t>
-      </w:r>
-      <w:proofErr w:type="spellStart"/>
-      <w:r>
-        <w:t>ol</w:t>
-      </w:r>
-      <w:proofErr w:type="spellEnd"/>
-      <w:r>
-        <w:t xml:space="preserve"> </w:t>
-      </w:r>
-      <w:proofErr w:type="spellStart"/>
-      <w:r>
-        <w:t>className</w:t>
-      </w:r>
-      <w:proofErr w:type="spellEnd"/>
-      <w:r>
-        <w:t>="books-grid"&gt;</w:t>
-      </w:r>
-    </w:p>
-    <w:p>
-      <w:r>
-        <w:t xml:space="preserve">            &lt;li&gt;</w:t>
-      </w:r>
-    </w:p>
-    <w:p/>
+      <w:proofErr w:type="spellEnd"/>
+    </w:p>
     <w:sectPr>
       <w:pgSz w:w="12240" w:h="15840"/>
       <w:pgMar w:top="1440" w:right="1440" w:bottom="1440" w:left="1440" w:header="720" w:footer="720" w:gutter="0"/>

</xml_diff>

<commit_message>
Fixed everything except title and before search
</commit_message>
<xml_diff>
--- a/Project Note/Project note.docx
+++ b/Project Note/Project note.docx
@@ -28,54 +28,17 @@
     </w:p>
     <w:p>
       <w:r>
-        <w:t xml:space="preserve">A: </w:t>
-      </w:r>
-      <w:proofErr w:type="spellStart"/>
-      <w:r>
-        <w:t>mySimpleArray</w:t>
-      </w:r>
-      <w:proofErr w:type="spellEnd"/>
-      <w:r>
-        <w:t xml:space="preserve"> = ['a', 1, '</w:t>
-      </w:r>
-      <w:proofErr w:type="spellStart"/>
-      <w:r>
-        <w:t>etc</w:t>
-      </w:r>
-      <w:proofErr w:type="spellEnd"/>
-      <w:r>
-        <w:t>'];</w:t>
-      </w:r>
-    </w:p>
-    <w:p>
-      <w:proofErr w:type="spellStart"/>
-      <w:r>
-        <w:t>mySimpleArray.forEach</w:t>
-      </w:r>
-      <w:proofErr w:type="spellEnd"/>
-      <w:r>
-        <w:t>(function(</w:t>
-      </w:r>
-      <w:proofErr w:type="spellStart"/>
-      <w:r>
-        <w:t>val</w:t>
-      </w:r>
-      <w:proofErr w:type="spellEnd"/>
-      <w:r>
-        <w:t>) {</w:t>
-      </w:r>
-    </w:p>
-    <w:p>
-      <w:r>
-        <w:t xml:space="preserve">    console.log(</w:t>
-      </w:r>
-      <w:proofErr w:type="spellStart"/>
-      <w:r>
-        <w:t>val</w:t>
-      </w:r>
-      <w:proofErr w:type="spellEnd"/>
-      <w:r>
-        <w:t>);</w:t>
+        <w:t>A: mySimpleArray = ['a', 1, 'etc'];</w:t>
+      </w:r>
+    </w:p>
+    <w:p>
+      <w:r>
+        <w:t>mySimpleArray.forEach(function(val) {</w:t>
+      </w:r>
+    </w:p>
+    <w:p>
+      <w:r>
+        <w:t xml:space="preserve">    console.log(val);</w:t>
       </w:r>
     </w:p>
     <w:p>
@@ -109,15 +72,7 @@
     </w:p>
     <w:p>
       <w:r>
-        <w:t xml:space="preserve">his can be error prone because for-in does not loop from 0 to length - 1 but </w:t>
-      </w:r>
-      <w:proofErr w:type="spellStart"/>
-      <w:r>
-        <w:t>over all</w:t>
-      </w:r>
-      <w:proofErr w:type="spellEnd"/>
-      <w:r>
-        <w:t xml:space="preserve"> the present keys in the object and its prototype chain.</w:t>
+        <w:t>his can be error prone because for-in does not loop from 0 to length - 1 but over all the present keys in the object and its prototype chain.</w:t>
       </w:r>
     </w:p>
     <w:p>
@@ -133,76 +88,23 @@
       </w:r>
     </w:p>
     <w:p>
-      <w:proofErr w:type="spellStart"/>
-      <w:r>
-        <w:t>myObj</w:t>
-      </w:r>
-      <w:proofErr w:type="spellEnd"/>
-      <w:r>
-        <w:t xml:space="preserve"> = {'</w:t>
-      </w:r>
-      <w:proofErr w:type="spellStart"/>
-      <w:r>
-        <w:t>firstName</w:t>
-      </w:r>
-      <w:proofErr w:type="spellEnd"/>
-      <w:r>
-        <w:t>':'Ada','</w:t>
-      </w:r>
-      <w:proofErr w:type="spellStart"/>
-      <w:r>
-        <w:t>lastName</w:t>
-      </w:r>
-      <w:proofErr w:type="spellEnd"/>
-      <w:r>
-        <w:t>':'Lovelace'};</w:t>
-      </w:r>
-    </w:p>
-    <w:p>
-      <w:r>
-        <w:t>for (</w:t>
-      </w:r>
-      <w:proofErr w:type="spellStart"/>
-      <w:r>
-        <w:t>var</w:t>
-      </w:r>
-      <w:proofErr w:type="spellEnd"/>
-      <w:r>
-        <w:t xml:space="preserve"> key in </w:t>
-      </w:r>
-      <w:proofErr w:type="spellStart"/>
-      <w:r>
-        <w:t>myObj</w:t>
-      </w:r>
-      <w:proofErr w:type="spellEnd"/>
-      <w:r>
-        <w:t>) {</w:t>
-      </w:r>
-    </w:p>
-    <w:p>
-      <w:r>
-        <w:t xml:space="preserve">    if (</w:t>
-      </w:r>
-      <w:proofErr w:type="spellStart"/>
-      <w:r>
-        <w:t>myObj.hasOwnProperty</w:t>
-      </w:r>
-      <w:proofErr w:type="spellEnd"/>
-      <w:r>
-        <w:t>(key)) {</w:t>
-      </w:r>
-    </w:p>
-    <w:p>
-      <w:r>
-        <w:t xml:space="preserve">        console.log(</w:t>
-      </w:r>
-      <w:proofErr w:type="spellStart"/>
-      <w:r>
-        <w:t>myObj</w:t>
-      </w:r>
-      <w:proofErr w:type="spellEnd"/>
-      <w:r>
-        <w:t>[key]);</w:t>
+      <w:r>
+        <w:t>myObj = {'firstName':'Ada','lastName':'Lovelace'};</w:t>
+      </w:r>
+    </w:p>
+    <w:p>
+      <w:r>
+        <w:t>for (var key in myObj) {</w:t>
+      </w:r>
+    </w:p>
+    <w:p>
+      <w:r>
+        <w:t xml:space="preserve">    if (myObj.hasOwnProperty(key)) {</w:t>
+      </w:r>
+    </w:p>
+    <w:p>
+      <w:r>
+        <w:t xml:space="preserve">        console.log(myObj[key]);</w:t>
       </w:r>
     </w:p>
     <w:p>
@@ -219,23 +121,7 @@
     <w:p/>
     <w:p>
       <w:r>
-        <w:t xml:space="preserve">_For new repo on </w:t>
-      </w:r>
-      <w:proofErr w:type="spellStart"/>
-      <w:r>
-        <w:t>github</w:t>
-      </w:r>
-      <w:proofErr w:type="spellEnd"/>
-      <w:r>
-        <w:t xml:space="preserve">, use </w:t>
-      </w:r>
-      <w:proofErr w:type="spellStart"/>
-      <w:r>
-        <w:t>git</w:t>
-      </w:r>
-      <w:proofErr w:type="spellEnd"/>
-      <w:r>
-        <w:t xml:space="preserve"> remote add origin</w:t>
+        <w:t>_For new repo on github, use git remote add origin</w:t>
       </w:r>
     </w:p>
     <w:p/>
@@ -276,7 +162,6 @@
       <w:r>
         <w:t xml:space="preserve">A: </w:t>
       </w:r>
-      <w:proofErr w:type="spellStart"/>
       <w:r>
         <w:rPr>
           <w:rFonts w:ascii="Consolas" w:eastAsia="Times New Roman" w:hAnsi="Consolas" w:cs="Times New Roman"/>
@@ -286,99 +171,24 @@
           <w:shd w:val="clear" w:color="auto" w:fill="EFF0F1"/>
           <w:lang w:eastAsia="zh-CN"/>
         </w:rPr>
-        <w:t>git</w:t>
-      </w:r>
-      <w:proofErr w:type="spellEnd"/>
-      <w:r>
-        <w:rPr>
-          <w:rFonts w:ascii="Consolas" w:eastAsia="Times New Roman" w:hAnsi="Consolas" w:cs="Times New Roman"/>
-          <w:color w:val="242729"/>
-          <w:sz w:val="20"/>
-          <w:szCs w:val="20"/>
-          <w:shd w:val="clear" w:color="auto" w:fill="EFF0F1"/>
-          <w:lang w:eastAsia="zh-CN"/>
-        </w:rPr>
-        <w:t xml:space="preserve"> pull origin </w:t>
-      </w:r>
-      <w:proofErr w:type="spellStart"/>
-      <w:r>
-        <w:rPr>
-          <w:rFonts w:ascii="Consolas" w:eastAsia="Times New Roman" w:hAnsi="Consolas" w:cs="Times New Roman"/>
-          <w:color w:val="242729"/>
-          <w:sz w:val="20"/>
-          <w:szCs w:val="20"/>
-          <w:shd w:val="clear" w:color="auto" w:fill="EFF0F1"/>
-          <w:lang w:eastAsia="zh-CN"/>
-        </w:rPr>
-        <w:t>branchname</w:t>
-      </w:r>
-      <w:proofErr w:type="spellEnd"/>
-      <w:r>
-        <w:rPr>
-          <w:rFonts w:ascii="Consolas" w:eastAsia="Times New Roman" w:hAnsi="Consolas" w:cs="Times New Roman"/>
-          <w:color w:val="242729"/>
-          <w:sz w:val="20"/>
-          <w:szCs w:val="20"/>
-          <w:shd w:val="clear" w:color="auto" w:fill="EFF0F1"/>
-          <w:lang w:eastAsia="zh-CN"/>
-        </w:rPr>
-        <w:t xml:space="preserve"> --allow-unrelated-histories</w:t>
-      </w:r>
-    </w:p>
-    <w:p/>
-    <w:p/>
-    <w:p>
-      <w:r>
-        <w:t xml:space="preserve">Q: </w:t>
-      </w:r>
-      <w:proofErr w:type="spellStart"/>
-      <w:proofErr w:type="gramStart"/>
-      <w:r>
-        <w:t>componentDidMount</w:t>
-      </w:r>
-      <w:proofErr w:type="spellEnd"/>
-      <w:r>
-        <w:t>(</w:t>
-      </w:r>
-      <w:proofErr w:type="gramEnd"/>
-      <w:r>
-        <w:t>){</w:t>
-      </w:r>
-    </w:p>
-    <w:p>
-      <w:r>
-        <w:t xml:space="preserve">  </w:t>
-      </w:r>
-      <w:proofErr w:type="spellStart"/>
-      <w:r>
-        <w:t>BooksAPI.getAll</w:t>
-      </w:r>
-      <w:proofErr w:type="spellEnd"/>
-      <w:r>
-        <w:t>(</w:t>
-      </w:r>
-      <w:proofErr w:type="gramStart"/>
-      <w:r>
-        <w:t>).then</w:t>
-      </w:r>
-      <w:proofErr w:type="gramEnd"/>
-      <w:r>
-        <w:t>((books) =&gt;{</w:t>
-      </w:r>
-    </w:p>
-    <w:p>
-      <w:r>
-        <w:t xml:space="preserve">    </w:t>
-      </w:r>
-      <w:proofErr w:type="spellStart"/>
-      <w:proofErr w:type="gramStart"/>
-      <w:r>
-        <w:t>this.state</w:t>
-      </w:r>
-      <w:proofErr w:type="spellEnd"/>
-      <w:proofErr w:type="gramEnd"/>
-      <w:r>
-        <w:t>({books})</w:t>
+        <w:t>git pull origin branchname --allow-unrelated-histories</w:t>
+      </w:r>
+    </w:p>
+    <w:p/>
+    <w:p/>
+    <w:p>
+      <w:r>
+        <w:t>Q: componentDidMount(){</w:t>
+      </w:r>
+    </w:p>
+    <w:p>
+      <w:r>
+        <w:t xml:space="preserve">  BooksAPI.getAll().then((books) =&gt;{</w:t>
+      </w:r>
+    </w:p>
+    <w:p>
+      <w:r>
+        <w:t xml:space="preserve">    this.state({books})</w:t>
       </w:r>
     </w:p>
     <w:p>
@@ -394,74 +204,24 @@
     <w:p/>
     <w:p>
       <w:r>
+        <w:t>A: getAll goes into the BooksAPI where it’s defined, and then it goes through all the promises and saves into this.state. books: books is simplified to just “books”</w:t>
+      </w:r>
+    </w:p>
+    <w:p/>
+    <w:p>
+      <w:r>
+        <w:t>Q: So when do we use</w:t>
+      </w:r>
+      <w:r>
+        <w:t xml:space="preserve"> =() =&gt;{} on the method and when do we just use method()?</w:t>
+      </w:r>
+    </w:p>
+    <w:p>
+      <w:r>
         <w:t xml:space="preserve">A: </w:t>
       </w:r>
-      <w:proofErr w:type="spellStart"/>
-      <w:r>
-        <w:t>getAll</w:t>
-      </w:r>
-      <w:proofErr w:type="spellEnd"/>
-      <w:r>
-        <w:t xml:space="preserve"> goes into the </w:t>
-      </w:r>
-      <w:proofErr w:type="spellStart"/>
-      <w:r>
-        <w:t>BooksAPI</w:t>
-      </w:r>
-      <w:proofErr w:type="spellEnd"/>
-      <w:r>
-        <w:t xml:space="preserve"> where it’s defined, and then it goes through all the promises and saves into </w:t>
-      </w:r>
-      <w:proofErr w:type="spellStart"/>
-      <w:proofErr w:type="gramStart"/>
-      <w:r>
-        <w:t>this.state</w:t>
-      </w:r>
-      <w:proofErr w:type="spellEnd"/>
-      <w:proofErr w:type="gramEnd"/>
-      <w:r>
-        <w:t xml:space="preserve">. books: books </w:t>
-      </w:r>
-      <w:proofErr w:type="gramStart"/>
-      <w:r>
-        <w:t>is</w:t>
-      </w:r>
-      <w:proofErr w:type="gramEnd"/>
-      <w:r>
-        <w:t xml:space="preserve"> simplified to just “books”</w:t>
-      </w:r>
-    </w:p>
-    <w:p/>
-    <w:p>
-      <w:r>
-        <w:t>Q: So when do we use</w:t>
-      </w:r>
-      <w:r>
-        <w:t xml:space="preserve"> </w:t>
-      </w:r>
-      <w:proofErr w:type="gramStart"/>
-      <w:r>
-        <w:t>=(</w:t>
-      </w:r>
-      <w:proofErr w:type="gramEnd"/>
-      <w:r>
-        <w:t>) =&gt;{} on the method and when do we just use method()?</w:t>
-      </w:r>
-    </w:p>
-    <w:p>
-      <w:r>
-        <w:t xml:space="preserve">A: </w:t>
-      </w:r>
-      <w:r>
-        <w:t xml:space="preserve">They’re basically the same thing if we consider what’s written on the </w:t>
-      </w:r>
-      <w:proofErr w:type="gramStart"/>
-      <w:r>
-        <w:t>render(</w:t>
-      </w:r>
-      <w:proofErr w:type="gramEnd"/>
-      <w:r>
-        <w:t>) method:</w:t>
+      <w:r>
+        <w:t>They’re basically the same thing if we consider what’s written on the render() method:</w:t>
       </w:r>
     </w:p>
     <w:p>
@@ -515,7 +275,6 @@
         </w:rPr>
         <w:t xml:space="preserve"> </w:t>
       </w:r>
-      <w:proofErr w:type="spellStart"/>
       <w:r>
         <w:rPr>
           <w:rFonts w:ascii="Menlo" w:eastAsia="Times New Roman" w:hAnsi="Menlo" w:cs="Menlo"/>
@@ -528,7 +287,6 @@
         </w:rPr>
         <w:t>LoggingButton</w:t>
       </w:r>
-      <w:proofErr w:type="spellEnd"/>
       <w:r>
         <w:rPr>
           <w:rFonts w:ascii="Menlo" w:eastAsia="Times New Roman" w:hAnsi="Menlo" w:cs="Menlo"/>
@@ -563,7 +321,6 @@
         </w:rPr>
         <w:t xml:space="preserve"> </w:t>
       </w:r>
-      <w:proofErr w:type="spellStart"/>
       <w:r>
         <w:rPr>
           <w:rFonts w:ascii="Menlo" w:eastAsia="Times New Roman" w:hAnsi="Menlo" w:cs="Menlo"/>
@@ -576,7 +333,6 @@
         </w:rPr>
         <w:t>React.Component</w:t>
       </w:r>
-      <w:proofErr w:type="spellEnd"/>
       <w:r>
         <w:rPr>
           <w:rFonts w:ascii="Menlo" w:eastAsia="Times New Roman" w:hAnsi="Menlo" w:cs="Menlo"/>
@@ -642,33 +398,7 @@
           <w:shd w:val="clear" w:color="auto" w:fill="F7EBC6"/>
           <w:lang w:eastAsia="zh-CN"/>
         </w:rPr>
-        <w:t xml:space="preserve">// This syntax ensures `this` is bound within </w:t>
-      </w:r>
-      <w:proofErr w:type="spellStart"/>
-      <w:r>
-        <w:rPr>
-          <w:rFonts w:ascii="Menlo" w:eastAsia="Times New Roman" w:hAnsi="Menlo" w:cs="Menlo"/>
-          <w:color w:val="93A1A1"/>
-          <w:sz w:val="20"/>
-          <w:szCs w:val="20"/>
-          <w:bdr w:val="none" w:sz="0" w:space="0" w:color="auto" w:frame="1"/>
-          <w:shd w:val="clear" w:color="auto" w:fill="F7EBC6"/>
-          <w:lang w:eastAsia="zh-CN"/>
-        </w:rPr>
-        <w:t>handleClick</w:t>
-      </w:r>
-      <w:proofErr w:type="spellEnd"/>
-      <w:r>
-        <w:rPr>
-          <w:rFonts w:ascii="Menlo" w:eastAsia="Times New Roman" w:hAnsi="Menlo" w:cs="Menlo"/>
-          <w:color w:val="93A1A1"/>
-          <w:sz w:val="20"/>
-          <w:szCs w:val="20"/>
-          <w:bdr w:val="none" w:sz="0" w:space="0" w:color="auto" w:frame="1"/>
-          <w:shd w:val="clear" w:color="auto" w:fill="F7EBC6"/>
-          <w:lang w:eastAsia="zh-CN"/>
-        </w:rPr>
-        <w:t>.</w:t>
+        <w:t>// This syntax ensures `this` is bound within handleClick.</w:t>
       </w:r>
     </w:p>
     <w:p>
@@ -742,33 +472,7 @@
           <w:shd w:val="clear" w:color="auto" w:fill="F7EBC6"/>
           <w:lang w:eastAsia="zh-CN"/>
         </w:rPr>
-        <w:t xml:space="preserve">  </w:t>
-      </w:r>
-      <w:proofErr w:type="spellStart"/>
-      <w:r>
-        <w:rPr>
-          <w:rFonts w:ascii="Menlo" w:eastAsia="Times New Roman" w:hAnsi="Menlo" w:cs="Menlo"/>
-          <w:color w:val="637C84"/>
-          <w:sz w:val="20"/>
-          <w:szCs w:val="20"/>
-          <w:bdr w:val="none" w:sz="0" w:space="0" w:color="auto" w:frame="1"/>
-          <w:shd w:val="clear" w:color="auto" w:fill="F7EBC6"/>
-          <w:lang w:eastAsia="zh-CN"/>
-        </w:rPr>
-        <w:t>handleClick</w:t>
-      </w:r>
-      <w:proofErr w:type="spellEnd"/>
-      <w:r>
-        <w:rPr>
-          <w:rFonts w:ascii="Menlo" w:eastAsia="Times New Roman" w:hAnsi="Menlo" w:cs="Menlo"/>
-          <w:color w:val="637C84"/>
-          <w:sz w:val="20"/>
-          <w:szCs w:val="20"/>
-          <w:bdr w:val="none" w:sz="0" w:space="0" w:color="auto" w:frame="1"/>
-          <w:shd w:val="clear" w:color="auto" w:fill="F7EBC6"/>
-          <w:lang w:eastAsia="zh-CN"/>
-        </w:rPr>
-        <w:t xml:space="preserve"> </w:t>
+        <w:t xml:space="preserve">  handleClick </w:t>
       </w:r>
       <w:r>
         <w:rPr>
@@ -847,22 +551,8 @@
           <w:shd w:val="clear" w:color="auto" w:fill="F7EBC6"/>
           <w:lang w:eastAsia="zh-CN"/>
         </w:rPr>
-        <w:t xml:space="preserve">    </w:t>
-      </w:r>
-      <w:proofErr w:type="gramStart"/>
-      <w:r>
-        <w:rPr>
-          <w:rFonts w:ascii="Menlo" w:eastAsia="Times New Roman" w:hAnsi="Menlo" w:cs="Menlo"/>
-          <w:color w:val="637C84"/>
-          <w:sz w:val="20"/>
-          <w:szCs w:val="20"/>
-          <w:bdr w:val="none" w:sz="0" w:space="0" w:color="auto" w:frame="1"/>
-          <w:shd w:val="clear" w:color="auto" w:fill="F7EBC6"/>
-          <w:lang w:eastAsia="zh-CN"/>
-        </w:rPr>
-        <w:t>console.log(</w:t>
-      </w:r>
-      <w:proofErr w:type="gramEnd"/>
+        <w:t xml:space="preserve">    console.log(</w:t>
+      </w:r>
       <w:r>
         <w:rPr>
           <w:rFonts w:ascii="Menlo" w:eastAsia="Times New Roman" w:hAnsi="Menlo" w:cs="Menlo"/>
@@ -987,31 +677,17 @@
         </w:rPr>
         <w:t xml:space="preserve">  </w:t>
       </w:r>
-      <w:proofErr w:type="gramStart"/>
-      <w:r>
-        <w:rPr>
-          <w:rFonts w:ascii="Menlo" w:eastAsia="Times New Roman" w:hAnsi="Menlo" w:cs="Menlo"/>
-          <w:color w:val="637C84"/>
-          <w:sz w:val="20"/>
-          <w:szCs w:val="20"/>
-          <w:bdr w:val="none" w:sz="0" w:space="0" w:color="auto" w:frame="1"/>
-          <w:shd w:val="clear" w:color="auto" w:fill="F8F5EC"/>
-          <w:lang w:eastAsia="zh-CN"/>
-        </w:rPr>
-        <w:t>render(</w:t>
-      </w:r>
-      <w:proofErr w:type="gramEnd"/>
-      <w:r>
-        <w:rPr>
-          <w:rFonts w:ascii="Menlo" w:eastAsia="Times New Roman" w:hAnsi="Menlo" w:cs="Menlo"/>
-          <w:color w:val="637C84"/>
-          <w:sz w:val="20"/>
-          <w:szCs w:val="20"/>
-          <w:bdr w:val="none" w:sz="0" w:space="0" w:color="auto" w:frame="1"/>
-          <w:shd w:val="clear" w:color="auto" w:fill="F8F5EC"/>
-          <w:lang w:eastAsia="zh-CN"/>
-        </w:rPr>
-        <w:t>)</w:t>
+      <w:r>
+        <w:rPr>
+          <w:rFonts w:ascii="Menlo" w:eastAsia="Times New Roman" w:hAnsi="Menlo" w:cs="Menlo"/>
+          <w:color w:val="637C84"/>
+          <w:sz w:val="20"/>
+          <w:szCs w:val="20"/>
+          <w:bdr w:val="none" w:sz="0" w:space="0" w:color="auto" w:frame="1"/>
+          <w:shd w:val="clear" w:color="auto" w:fill="F8F5EC"/>
+          <w:lang w:eastAsia="zh-CN"/>
+        </w:rPr>
+        <w:t>render()</w:t>
       </w:r>
       <w:r>
         <w:rPr>
@@ -1162,7 +838,6 @@
         </w:rPr>
         <w:t xml:space="preserve"> </w:t>
       </w:r>
-      <w:proofErr w:type="spellStart"/>
       <w:r>
         <w:rPr>
           <w:rFonts w:ascii="Menlo" w:eastAsia="Times New Roman" w:hAnsi="Menlo" w:cs="Menlo"/>
@@ -1175,7 +850,6 @@
         </w:rPr>
         <w:t>onClick</w:t>
       </w:r>
-      <w:proofErr w:type="spellEnd"/>
       <w:r>
         <w:rPr>
           <w:rFonts w:ascii="Menlo" w:eastAsia="Times New Roman" w:hAnsi="Menlo" w:cs="Menlo"/>
@@ -1200,8 +874,6 @@
         </w:rPr>
         <w:t>{</w:t>
       </w:r>
-      <w:proofErr w:type="spellStart"/>
-      <w:proofErr w:type="gramStart"/>
       <w:r>
         <w:rPr>
           <w:rFonts w:ascii="Menlo" w:eastAsia="Times New Roman" w:hAnsi="Menlo" w:cs="Menlo"/>
@@ -1224,21 +896,7 @@
           <w:shd w:val="clear" w:color="auto" w:fill="F8F5EC"/>
           <w:lang w:eastAsia="zh-CN"/>
         </w:rPr>
-        <w:t>.handleClick</w:t>
-      </w:r>
-      <w:proofErr w:type="spellEnd"/>
-      <w:proofErr w:type="gramEnd"/>
-      <w:r>
-        <w:rPr>
-          <w:rFonts w:ascii="Menlo" w:eastAsia="Times New Roman" w:hAnsi="Menlo" w:cs="Menlo"/>
-          <w:color w:val="637C84"/>
-          <w:sz w:val="20"/>
-          <w:szCs w:val="20"/>
-          <w:bdr w:val="none" w:sz="0" w:space="0" w:color="auto" w:frame="1"/>
-          <w:shd w:val="clear" w:color="auto" w:fill="F8F5EC"/>
-          <w:lang w:eastAsia="zh-CN"/>
-        </w:rPr>
-        <w:t>}</w:t>
+        <w:t>.handleClick}</w:t>
       </w:r>
       <w:r>
         <w:rPr>
@@ -1491,129 +1149,61 @@
     </w:p>
     <w:p>
       <w:r>
-        <w:t xml:space="preserve">class </w:t>
-      </w:r>
-      <w:proofErr w:type="spellStart"/>
-      <w:r>
-        <w:t>LoggingButton</w:t>
-      </w:r>
-      <w:proofErr w:type="spellEnd"/>
-      <w:r>
-        <w:t xml:space="preserve"> extends </w:t>
-      </w:r>
-      <w:proofErr w:type="spellStart"/>
-      <w:r>
-        <w:t>React.Component</w:t>
-      </w:r>
-      <w:proofErr w:type="spellEnd"/>
+        <w:t>class LoggingButton extends React.Component {</w:t>
+      </w:r>
+    </w:p>
+    <w:p>
+      <w:r>
+        <w:t xml:space="preserve">  handleClick</w:t>
+      </w:r>
+      <w:r>
+        <w:rPr>
+          <w:highlight w:val="yellow"/>
+        </w:rPr>
+        <w:t>()</w:t>
+      </w:r>
       <w:r>
         <w:t xml:space="preserve"> {</w:t>
       </w:r>
     </w:p>
     <w:p>
       <w:r>
-        <w:t xml:space="preserve">  </w:t>
-      </w:r>
-      <w:proofErr w:type="spellStart"/>
-      <w:proofErr w:type="gramStart"/>
-      <w:r>
-        <w:t>handleClick</w:t>
-      </w:r>
-      <w:proofErr w:type="spellEnd"/>
+        <w:t xml:space="preserve">    console.log('this is:', this);</w:t>
+      </w:r>
+    </w:p>
+    <w:p>
+      <w:r>
+        <w:t xml:space="preserve">  }</w:t>
+      </w:r>
+    </w:p>
+    <w:p/>
+    <w:p>
+      <w:r>
+        <w:t xml:space="preserve">  render() {</w:t>
+      </w:r>
+    </w:p>
+    <w:p>
+      <w:r>
+        <w:t xml:space="preserve">    // This syntax ensures `this` is bound within handleClick</w:t>
+      </w:r>
+    </w:p>
+    <w:p>
+      <w:r>
+        <w:t xml:space="preserve">    return (</w:t>
+      </w:r>
+    </w:p>
+    <w:p>
+      <w:r>
+        <w:t xml:space="preserve">      &lt;button onClick={(</w:t>
+      </w:r>
       <w:r>
         <w:rPr>
           <w:highlight w:val="yellow"/>
         </w:rPr>
-        <w:t>(</w:t>
-      </w:r>
-      <w:proofErr w:type="gramEnd"/>
-      <w:r>
-        <w:rPr>
-          <w:highlight w:val="yellow"/>
-        </w:rPr>
-        <w:t>)</w:t>
-      </w:r>
-      <w:r>
-        <w:t xml:space="preserve"> {</w:t>
-      </w:r>
-    </w:p>
-    <w:p>
-      <w:r>
-        <w:t xml:space="preserve">    </w:t>
-      </w:r>
-      <w:proofErr w:type="gramStart"/>
-      <w:r>
-        <w:t>console.log(</w:t>
-      </w:r>
-      <w:proofErr w:type="gramEnd"/>
-      <w:r>
-        <w:t>'this is:', this);</w:t>
-      </w:r>
-    </w:p>
-    <w:p>
-      <w:r>
-        <w:t xml:space="preserve">  }</w:t>
-      </w:r>
-    </w:p>
-    <w:p/>
-    <w:p>
-      <w:r>
-        <w:t xml:space="preserve">  </w:t>
-      </w:r>
-      <w:proofErr w:type="gramStart"/>
-      <w:r>
-        <w:t>render(</w:t>
-      </w:r>
-      <w:proofErr w:type="gramEnd"/>
-      <w:r>
-        <w:t>) {</w:t>
-      </w:r>
-    </w:p>
-    <w:p>
-      <w:r>
-        <w:t xml:space="preserve">    // This syntax ensures `this` is bound within </w:t>
-      </w:r>
-      <w:proofErr w:type="spellStart"/>
-      <w:r>
-        <w:t>handleClick</w:t>
-      </w:r>
-      <w:proofErr w:type="spellEnd"/>
-    </w:p>
-    <w:p>
-      <w:r>
-        <w:t xml:space="preserve">    return (</w:t>
-      </w:r>
-    </w:p>
-    <w:p>
-      <w:r>
-        <w:t xml:space="preserve">      &lt;button </w:t>
-      </w:r>
-      <w:proofErr w:type="spellStart"/>
-      <w:r>
-        <w:t>onClick</w:t>
-      </w:r>
-      <w:proofErr w:type="spellEnd"/>
-      <w:r>
-        <w:t>={(</w:t>
-      </w:r>
-      <w:r>
-        <w:rPr>
-          <w:highlight w:val="yellow"/>
-        </w:rPr>
         <w:t>e</w:t>
       </w:r>
       <w:r>
-        <w:t xml:space="preserve">) =&gt; </w:t>
-      </w:r>
-      <w:proofErr w:type="spellStart"/>
-      <w:proofErr w:type="gramStart"/>
-      <w:r>
-        <w:t>this.handleClick</w:t>
-      </w:r>
-      <w:proofErr w:type="spellEnd"/>
-      <w:proofErr w:type="gramEnd"/>
-      <w:r>
-        <w:t>(</w:t>
+        <w:t>) =&gt; this.handleClick(</w:t>
       </w:r>
       <w:r>
         <w:rPr>
@@ -1660,15 +1250,7 @@
         </w:numPr>
       </w:pPr>
       <w:r>
-        <w:t xml:space="preserve">They are the same, but preferably use </w:t>
-      </w:r>
-      <w:proofErr w:type="gramStart"/>
-      <w:r>
-        <w:t>()=</w:t>
-      </w:r>
-      <w:proofErr w:type="gramEnd"/>
-      <w:r>
-        <w:t>&gt;{}</w:t>
+        <w:t>They are the same, but preferably use ()=&gt;{}</w:t>
       </w:r>
       <w:r>
         <w:t>. Just different syntaxes</w:t>
@@ -1686,7 +1268,6 @@
       <w:r>
         <w:t xml:space="preserve">_If you write it like this </w:t>
       </w:r>
-      <w:proofErr w:type="spellStart"/>
       <w:r>
         <w:rPr>
           <w:rFonts w:ascii="Lucida Console" w:eastAsia="Times New Roman" w:hAnsi="Lucida Console" w:cs="Times New Roman"/>
@@ -1696,9 +1277,24 @@
           <w:shd w:val="clear" w:color="auto" w:fill="F9F2F4"/>
           <w:lang w:eastAsia="zh-CN"/>
         </w:rPr>
-        <w:t>bookAPI.update</w:t>
-      </w:r>
-      <w:proofErr w:type="spellEnd"/>
+        <w:t>bookAPI.update(book, shelf).then((book, shelf)=&gt;{</w:t>
+      </w:r>
+    </w:p>
+    <w:p>
+      <w:r>
+        <w:t>It’s like you’re redefining book and shelf.</w:t>
+      </w:r>
+    </w:p>
+    <w:p>
+      <w:pPr>
+        <w:rPr>
+          <w:rFonts w:ascii="Times New Roman" w:eastAsia="Times New Roman" w:hAnsi="Times New Roman" w:cs="Times New Roman"/>
+          <w:lang w:eastAsia="zh-CN"/>
+        </w:rPr>
+      </w:pPr>
+      <w:r>
+        <w:t xml:space="preserve">So instead, do this: </w:t>
+      </w:r>
       <w:r>
         <w:rPr>
           <w:rFonts w:ascii="Lucida Console" w:eastAsia="Times New Roman" w:hAnsi="Lucida Console" w:cs="Times New Roman"/>
@@ -1708,161 +1304,29 @@
           <w:shd w:val="clear" w:color="auto" w:fill="F9F2F4"/>
           <w:lang w:eastAsia="zh-CN"/>
         </w:rPr>
-        <w:t>(book, shelf</w:t>
-      </w:r>
-      <w:proofErr w:type="gramStart"/>
-      <w:r>
-        <w:rPr>
-          <w:rFonts w:ascii="Lucida Console" w:eastAsia="Times New Roman" w:hAnsi="Lucida Console" w:cs="Times New Roman"/>
-          <w:color w:val="C7254E"/>
-          <w:sz w:val="21"/>
-          <w:szCs w:val="21"/>
-          <w:shd w:val="clear" w:color="auto" w:fill="F9F2F4"/>
-          <w:lang w:eastAsia="zh-CN"/>
-        </w:rPr>
-        <w:t>).then</w:t>
-      </w:r>
-      <w:proofErr w:type="gramEnd"/>
-      <w:r>
-        <w:rPr>
-          <w:rFonts w:ascii="Lucida Console" w:eastAsia="Times New Roman" w:hAnsi="Lucida Console" w:cs="Times New Roman"/>
-          <w:color w:val="C7254E"/>
-          <w:sz w:val="21"/>
-          <w:szCs w:val="21"/>
-          <w:shd w:val="clear" w:color="auto" w:fill="F9F2F4"/>
-          <w:lang w:eastAsia="zh-CN"/>
-        </w:rPr>
-        <w:t>((book, shelf)=&gt;{</w:t>
-      </w:r>
-    </w:p>
-    <w:p>
-      <w:r>
-        <w:t>It’s like you’re redefining book and shelf.</w:t>
-      </w:r>
-    </w:p>
-    <w:p>
-      <w:pPr>
-        <w:rPr>
-          <w:rFonts w:ascii="Times New Roman" w:eastAsia="Times New Roman" w:hAnsi="Times New Roman" w:cs="Times New Roman"/>
-          <w:lang w:eastAsia="zh-CN"/>
-        </w:rPr>
-      </w:pPr>
-      <w:r>
-        <w:t xml:space="preserve">So instead, do this: </w:t>
-      </w:r>
-      <w:proofErr w:type="spellStart"/>
-      <w:r>
-        <w:rPr>
-          <w:rFonts w:ascii="Lucida Console" w:eastAsia="Times New Roman" w:hAnsi="Lucida Console" w:cs="Times New Roman"/>
-          <w:color w:val="C7254E"/>
-          <w:sz w:val="21"/>
-          <w:szCs w:val="21"/>
-          <w:shd w:val="clear" w:color="auto" w:fill="F9F2F4"/>
-          <w:lang w:eastAsia="zh-CN"/>
-        </w:rPr>
-        <w:t>bookAPI.update</w:t>
-      </w:r>
-      <w:proofErr w:type="spellEnd"/>
-      <w:r>
-        <w:rPr>
-          <w:rFonts w:ascii="Lucida Console" w:eastAsia="Times New Roman" w:hAnsi="Lucida Console" w:cs="Times New Roman"/>
-          <w:color w:val="C7254E"/>
-          <w:sz w:val="21"/>
-          <w:szCs w:val="21"/>
-          <w:shd w:val="clear" w:color="auto" w:fill="F9F2F4"/>
-          <w:lang w:eastAsia="zh-CN"/>
-        </w:rPr>
-        <w:t>(book, shelf</w:t>
-      </w:r>
-      <w:proofErr w:type="gramStart"/>
-      <w:r>
-        <w:rPr>
-          <w:rFonts w:ascii="Lucida Console" w:eastAsia="Times New Roman" w:hAnsi="Lucida Console" w:cs="Times New Roman"/>
-          <w:color w:val="C7254E"/>
-          <w:sz w:val="21"/>
-          <w:szCs w:val="21"/>
-          <w:shd w:val="clear" w:color="auto" w:fill="F9F2F4"/>
-          <w:lang w:eastAsia="zh-CN"/>
-        </w:rPr>
-        <w:t>).then</w:t>
-      </w:r>
-      <w:proofErr w:type="gramEnd"/>
-      <w:r>
-        <w:rPr>
-          <w:rFonts w:ascii="Lucida Console" w:eastAsia="Times New Roman" w:hAnsi="Lucida Console" w:cs="Times New Roman"/>
-          <w:color w:val="C7254E"/>
-          <w:sz w:val="21"/>
-          <w:szCs w:val="21"/>
-          <w:shd w:val="clear" w:color="auto" w:fill="F9F2F4"/>
-          <w:lang w:eastAsia="zh-CN"/>
-        </w:rPr>
-        <w:t>(()=&gt;{</w:t>
-      </w:r>
-    </w:p>
-    <w:p/>
-    <w:p>
-      <w:r>
-        <w:t xml:space="preserve">_Always pass an object into </w:t>
-      </w:r>
-      <w:proofErr w:type="spellStart"/>
-      <w:r>
-        <w:t>setState</w:t>
-      </w:r>
-      <w:proofErr w:type="spellEnd"/>
-    </w:p>
-    <w:p/>
-    <w:p>
-      <w:r>
-        <w:t>_</w:t>
-      </w:r>
-      <w:proofErr w:type="spellStart"/>
-      <w:proofErr w:type="gramStart"/>
-      <w:r>
-        <w:t>componentDidMount</w:t>
-      </w:r>
-      <w:proofErr w:type="spellEnd"/>
-      <w:r>
-        <w:t>(</w:t>
-      </w:r>
-      <w:proofErr w:type="gramEnd"/>
-      <w:r>
-        <w:t>){</w:t>
-      </w:r>
-    </w:p>
-    <w:p>
-      <w:r>
-        <w:t xml:space="preserve">  </w:t>
-      </w:r>
-      <w:proofErr w:type="spellStart"/>
-      <w:r>
-        <w:t>BooksAPI.getAll</w:t>
-      </w:r>
-      <w:proofErr w:type="spellEnd"/>
-      <w:r>
-        <w:t>(</w:t>
-      </w:r>
-      <w:proofErr w:type="gramStart"/>
-      <w:r>
-        <w:t>).then</w:t>
-      </w:r>
-      <w:proofErr w:type="gramEnd"/>
-      <w:r>
-        <w:t>((books) =&gt;{</w:t>
-      </w:r>
-    </w:p>
-    <w:p>
-      <w:r>
-        <w:t xml:space="preserve">    </w:t>
-      </w:r>
-      <w:proofErr w:type="spellStart"/>
-      <w:proofErr w:type="gramStart"/>
-      <w:r>
-        <w:t>this.setState</w:t>
-      </w:r>
-      <w:proofErr w:type="spellEnd"/>
-      <w:proofErr w:type="gramEnd"/>
-      <w:r>
-        <w:t>({books})</w:t>
+        <w:t>bookAPI.update(book, shelf).then(()=&gt;{</w:t>
+      </w:r>
+    </w:p>
+    <w:p/>
+    <w:p>
+      <w:r>
+        <w:t>_Always pass an object into setState</w:t>
+      </w:r>
+    </w:p>
+    <w:p/>
+    <w:p>
+      <w:r>
+        <w:t>_componentDidMount(){</w:t>
+      </w:r>
+    </w:p>
+    <w:p>
+      <w:r>
+        <w:t xml:space="preserve">  BooksAPI.getAll().then((books) =&gt;{</w:t>
+      </w:r>
+    </w:p>
+    <w:p>
+      <w:r>
+        <w:t xml:space="preserve">    this.setState({books})</w:t>
       </w:r>
     </w:p>
     <w:p>
@@ -1889,17 +1353,7 @@
         </w:numPr>
       </w:pPr>
       <w:r>
-        <w:t xml:space="preserve">Notice no comma between </w:t>
-      </w:r>
-      <w:proofErr w:type="spellStart"/>
-      <w:proofErr w:type="gramStart"/>
-      <w:r>
-        <w:t>this.setState</w:t>
-      </w:r>
-      <w:proofErr w:type="spellEnd"/>
-      <w:proofErr w:type="gramEnd"/>
-      <w:r>
-        <w:t>() and console.log</w:t>
+        <w:t>Notice no comma between this.setState() and console.log</w:t>
       </w:r>
     </w:p>
     <w:p/>
@@ -1909,95 +1363,28 @@
       </w:r>
     </w:p>
     <w:p>
-      <w:proofErr w:type="spellStart"/>
-      <w:r>
-        <w:t>UpdateBooks</w:t>
-      </w:r>
-      <w:proofErr w:type="spellEnd"/>
-      <w:r>
-        <w:t xml:space="preserve"> = (book, shelf) =</w:t>
-      </w:r>
-      <w:proofErr w:type="gramStart"/>
-      <w:r>
-        <w:t>&gt;{</w:t>
-      </w:r>
-      <w:proofErr w:type="gramEnd"/>
-    </w:p>
-    <w:p>
-      <w:r>
-        <w:t xml:space="preserve">  </w:t>
-      </w:r>
-      <w:proofErr w:type="spellStart"/>
-      <w:r>
-        <w:t>BooksAPI.update</w:t>
-      </w:r>
-      <w:proofErr w:type="spellEnd"/>
-      <w:r>
-        <w:t>(book, shelf</w:t>
-      </w:r>
-      <w:proofErr w:type="gramStart"/>
-      <w:r>
-        <w:t>).then</w:t>
-      </w:r>
-      <w:proofErr w:type="gramEnd"/>
-      <w:r>
-        <w:t>(()=&gt;{</w:t>
-      </w:r>
-    </w:p>
-    <w:p>
-      <w:r>
-        <w:t xml:space="preserve">    </w:t>
-      </w:r>
-      <w:proofErr w:type="spellStart"/>
-      <w:proofErr w:type="gramStart"/>
-      <w:r>
-        <w:t>book.shelf</w:t>
-      </w:r>
-      <w:proofErr w:type="spellEnd"/>
-      <w:proofErr w:type="gramEnd"/>
-      <w:r>
-        <w:t xml:space="preserve"> = shelf;</w:t>
-      </w:r>
-    </w:p>
-    <w:p>
-      <w:r>
-        <w:t xml:space="preserve">    </w:t>
-      </w:r>
-      <w:proofErr w:type="spellStart"/>
-      <w:proofErr w:type="gramStart"/>
-      <w:r>
-        <w:t>this.setState</w:t>
-      </w:r>
-      <w:proofErr w:type="spellEnd"/>
-      <w:proofErr w:type="gramEnd"/>
-      <w:r>
-        <w:t>({</w:t>
-      </w:r>
-    </w:p>
-    <w:p>
-      <w:r>
-        <w:t xml:space="preserve">      books: </w:t>
-      </w:r>
-      <w:proofErr w:type="spellStart"/>
-      <w:proofErr w:type="gramStart"/>
-      <w:r>
-        <w:t>this.state</w:t>
-      </w:r>
-      <w:proofErr w:type="gramEnd"/>
-      <w:r>
-        <w:t>.filter</w:t>
-      </w:r>
-      <w:proofErr w:type="spellEnd"/>
-      <w:r>
-        <w:t>(b =&gt; b.id !== book.id).</w:t>
-      </w:r>
-      <w:proofErr w:type="spellStart"/>
-      <w:r>
-        <w:t>concat</w:t>
-      </w:r>
-      <w:proofErr w:type="spellEnd"/>
-      <w:r>
-        <w:t>([ book ])</w:t>
+      <w:r>
+        <w:t>UpdateBooks = (book, shelf) =&gt;{</w:t>
+      </w:r>
+    </w:p>
+    <w:p>
+      <w:r>
+        <w:t xml:space="preserve">  BooksAPI.update(book, shelf).then(()=&gt;{</w:t>
+      </w:r>
+    </w:p>
+    <w:p>
+      <w:r>
+        <w:t xml:space="preserve">    book.shelf = shelf;</w:t>
+      </w:r>
+    </w:p>
+    <w:p>
+      <w:r>
+        <w:t xml:space="preserve">    this.setState({</w:t>
+      </w:r>
+    </w:p>
+    <w:p>
+      <w:r>
+        <w:t xml:space="preserve">      books: this.state.filter(b =&gt; b.id !== book.id).concat([ book ])</w:t>
       </w:r>
     </w:p>
     <w:p>
@@ -2027,25 +1414,12 @@
     </w:p>
     <w:p>
       <w:r>
-        <w:t xml:space="preserve">Then API call returns a promise, which is resolved </w:t>
-      </w:r>
-      <w:proofErr w:type="gramStart"/>
-      <w:r>
-        <w:t>using .then</w:t>
-      </w:r>
-      <w:proofErr w:type="gramEnd"/>
-      <w:r>
-        <w:t>(…)</w:t>
-      </w:r>
-    </w:p>
-    <w:p>
-      <w:proofErr w:type="gramStart"/>
-      <w:r>
-        <w:t>Inside .then</w:t>
-      </w:r>
-      <w:proofErr w:type="gramEnd"/>
-      <w:r>
-        <w:t xml:space="preserve"> we have () =&gt;{…}</w:t>
+        <w:t>Then API call returns a promise, which is resolved using .then(…)</w:t>
+      </w:r>
+    </w:p>
+    <w:p>
+      <w:r>
+        <w:t>Inside .then we have () =&gt;{…}</w:t>
       </w:r>
     </w:p>
     <w:p>
@@ -2055,15 +1429,7 @@
     </w:p>
     <w:p>
       <w:r>
-        <w:t xml:space="preserve">book is a new variable, and the same with ‘shelf’. </w:t>
-      </w:r>
-      <w:proofErr w:type="spellStart"/>
-      <w:r>
-        <w:t>Book.shelf</w:t>
-      </w:r>
-      <w:proofErr w:type="spellEnd"/>
-      <w:r>
-        <w:t xml:space="preserve"> is set to ‘shelf’.</w:t>
+        <w:t>book is a new variable, and the same with ‘shelf’. Book.shelf is set to ‘shelf’.</w:t>
       </w:r>
     </w:p>
     <w:p>
@@ -2076,15 +1442,7 @@
     </w:p>
     <w:p>
       <w:r>
-        <w:t xml:space="preserve">Then when you run </w:t>
-      </w:r>
-      <w:proofErr w:type="gramStart"/>
-      <w:r>
-        <w:t>the .filter</w:t>
-      </w:r>
-      <w:proofErr w:type="gramEnd"/>
-      <w:r>
-        <w:t xml:space="preserve"> array, it returns a new array WITHOUT the </w:t>
+        <w:t xml:space="preserve">Then when you run the .filter array, it returns a new array WITHOUT the </w:t>
       </w:r>
       <w:r>
         <w:t>old variable.</w:t>
@@ -2092,15 +1450,7 @@
     </w:p>
     <w:p>
       <w:r>
-        <w:t xml:space="preserve">Then now you </w:t>
-      </w:r>
-      <w:proofErr w:type="spellStart"/>
-      <w:r>
-        <w:t>concat</w:t>
-      </w:r>
-      <w:proofErr w:type="spellEnd"/>
-      <w:r>
-        <w:t xml:space="preserve"> it</w:t>
+        <w:t>Then now you concat it</w:t>
       </w:r>
       <w:r>
         <w:t xml:space="preserve"> (as opposed to ‘push’, to create a new array) that item to the </w:t>
@@ -2114,15 +1464,7 @@
     </w:p>
     <w:p>
       <w:r>
-        <w:t xml:space="preserve">We return the new array </w:t>
-      </w:r>
-      <w:proofErr w:type="spellStart"/>
-      <w:r>
-        <w:t>cuz</w:t>
-      </w:r>
-      <w:proofErr w:type="spellEnd"/>
-      <w:r>
-        <w:t xml:space="preserve"> we need to treat state as immutable</w:t>
+        <w:t>We return the new array cuz we need to treat state as immutable</w:t>
       </w:r>
     </w:p>
     <w:p/>
@@ -2132,83 +1474,29 @@
       </w:r>
     </w:p>
     <w:p>
-      <w:proofErr w:type="spellStart"/>
-      <w:r>
-        <w:t>updateBook</w:t>
-      </w:r>
-      <w:proofErr w:type="spellEnd"/>
-      <w:r>
-        <w:t xml:space="preserve"> = (book, shelf) =&gt; {</w:t>
-      </w:r>
-    </w:p>
-    <w:p>
-      <w:r>
-        <w:t xml:space="preserve">    </w:t>
-      </w:r>
-      <w:proofErr w:type="spellStart"/>
-      <w:r>
-        <w:t>const</w:t>
-      </w:r>
-      <w:proofErr w:type="spellEnd"/>
-      <w:r>
-        <w:t xml:space="preserve"> books = [...</w:t>
-      </w:r>
-      <w:proofErr w:type="spellStart"/>
-      <w:proofErr w:type="gramStart"/>
-      <w:r>
-        <w:t>this.state</w:t>
-      </w:r>
-      <w:proofErr w:type="gramEnd"/>
-      <w:r>
-        <w:t>.books</w:t>
-      </w:r>
-      <w:proofErr w:type="spellEnd"/>
-      <w:r>
-        <w:t>];</w:t>
-      </w:r>
-    </w:p>
-    <w:p/>
-    <w:p>
-      <w:r>
-        <w:t xml:space="preserve">    </w:t>
-      </w:r>
-      <w:proofErr w:type="spellStart"/>
-      <w:proofErr w:type="gramStart"/>
-      <w:r>
-        <w:t>books.forEach</w:t>
-      </w:r>
-      <w:proofErr w:type="spellEnd"/>
-      <w:proofErr w:type="gramEnd"/>
-      <w:r>
-        <w:t>(b =&gt; {</w:t>
-      </w:r>
-    </w:p>
-    <w:p>
-      <w:r>
-        <w:t xml:space="preserve">      </w:t>
-      </w:r>
-      <w:proofErr w:type="gramStart"/>
-      <w:r>
-        <w:t>if(</w:t>
-      </w:r>
-      <w:proofErr w:type="gramEnd"/>
-      <w:r>
-        <w:t>b.id === book.id) {</w:t>
-      </w:r>
-    </w:p>
-    <w:p>
-      <w:r>
-        <w:t xml:space="preserve">        </w:t>
-      </w:r>
-      <w:proofErr w:type="spellStart"/>
-      <w:proofErr w:type="gramStart"/>
-      <w:r>
-        <w:t>b.shelf</w:t>
-      </w:r>
-      <w:proofErr w:type="spellEnd"/>
-      <w:proofErr w:type="gramEnd"/>
-      <w:r>
-        <w:t xml:space="preserve"> = shelf;</w:t>
+      <w:r>
+        <w:t>updateBook = (book, shelf) =&gt; {</w:t>
+      </w:r>
+    </w:p>
+    <w:p>
+      <w:r>
+        <w:t xml:space="preserve">    const books = [...this.state.books];</w:t>
+      </w:r>
+    </w:p>
+    <w:p/>
+    <w:p>
+      <w:r>
+        <w:t xml:space="preserve">    books.forEach(b =&gt; {</w:t>
+      </w:r>
+    </w:p>
+    <w:p>
+      <w:r>
+        <w:t xml:space="preserve">      if(b.id === book.id) {</w:t>
+      </w:r>
+    </w:p>
+    <w:p>
+      <w:r>
+        <w:t xml:space="preserve">        b.shelf = shelf;</w:t>
       </w:r>
     </w:p>
     <w:p>
@@ -2247,23 +1535,7 @@
         <w:ind w:firstLine="220"/>
       </w:pPr>
       <w:r>
-        <w:t>&lt;</w:t>
-      </w:r>
-      <w:proofErr w:type="spellStart"/>
-      <w:r>
-        <w:t>BrowserRouter</w:t>
-      </w:r>
-      <w:proofErr w:type="spellEnd"/>
-      <w:r>
-        <w:t>&gt;&lt;App /&gt;&lt;/</w:t>
-      </w:r>
-      <w:proofErr w:type="spellStart"/>
-      <w:r>
-        <w:t>BrowserRouter</w:t>
-      </w:r>
-      <w:proofErr w:type="spellEnd"/>
-      <w:r>
-        <w:t>&gt;</w:t>
+        <w:t>&lt;BrowserRouter&gt;&lt;App /&gt;&lt;/BrowserRouter&gt;</w:t>
       </w:r>
     </w:p>
     <w:p>
@@ -2296,187 +1568,82 @@
         <w:rPr>
           <w:highlight w:val="yellow"/>
         </w:rPr>
-        <w:t xml:space="preserve">ex: import </w:t>
-      </w:r>
-      <w:proofErr w:type="spellStart"/>
-      <w:r>
+        <w:t>ex: import BookShelves from './BookShelves'</w:t>
+      </w:r>
+    </w:p>
+    <w:p>
+      <w:pPr>
+        <w:ind w:firstLine="220"/>
         <w:rPr>
           <w:highlight w:val="yellow"/>
         </w:rPr>
-        <w:t>BookShelves</w:t>
-      </w:r>
-      <w:proofErr w:type="spellEnd"/>
-      <w:r>
+      </w:pPr>
+    </w:p>
+    <w:p>
+      <w:pPr>
+        <w:ind w:firstLine="220"/>
         <w:rPr>
           <w:highlight w:val="yellow"/>
         </w:rPr>
-        <w:t xml:space="preserve"> from </w:t>
-      </w:r>
-      <w:proofErr w:type="gramStart"/>
+      </w:pPr>
       <w:r>
         <w:rPr>
           <w:highlight w:val="yellow"/>
         </w:rPr>
-        <w:t>'./</w:t>
-      </w:r>
-      <w:proofErr w:type="spellStart"/>
-      <w:proofErr w:type="gramEnd"/>
+        <w:t>_But with files with multiple components/ functions, use “import * as name from direction”</w:t>
+      </w:r>
+    </w:p>
+    <w:p>
+      <w:pPr>
+        <w:ind w:firstLine="220"/>
+      </w:pPr>
       <w:r>
         <w:rPr>
           <w:highlight w:val="yellow"/>
         </w:rPr>
-        <w:t>BookShelves'</w:t>
-      </w:r>
-      <w:proofErr w:type="spellEnd"/>
+        <w:t>ex: import * as BooksAPI from './BooksAPI'</w:t>
+      </w:r>
     </w:p>
     <w:p>
       <w:pPr>
         <w:ind w:firstLine="220"/>
-        <w:rPr>
-          <w:highlight w:val="yellow"/>
-        </w:rPr>
       </w:pPr>
     </w:p>
     <w:p>
       <w:pPr>
         <w:ind w:firstLine="220"/>
-        <w:rPr>
-          <w:highlight w:val="yellow"/>
-        </w:rPr>
-      </w:pPr>
-      <w:r>
-        <w:rPr>
-          <w:highlight w:val="yellow"/>
-        </w:rPr>
-        <w:t>_But with files with multiple components/ functions, use “import * as name from direction”</w:t>
-      </w:r>
+      </w:pPr>
     </w:p>
     <w:p>
       <w:pPr>
         <w:ind w:firstLine="220"/>
       </w:pPr>
       <w:r>
-        <w:rPr>
-          <w:highlight w:val="yellow"/>
-        </w:rPr>
-        <w:t xml:space="preserve">ex: import * as </w:t>
-      </w:r>
-      <w:proofErr w:type="spellStart"/>
-      <w:r>
-        <w:rPr>
-          <w:highlight w:val="yellow"/>
-        </w:rPr>
-        <w:t>BooksAPI</w:t>
-      </w:r>
-      <w:proofErr w:type="spellEnd"/>
-      <w:r>
-        <w:rPr>
-          <w:highlight w:val="yellow"/>
-        </w:rPr>
-        <w:t xml:space="preserve"> from </w:t>
-      </w:r>
-      <w:proofErr w:type="gramStart"/>
-      <w:r>
-        <w:rPr>
-          <w:highlight w:val="yellow"/>
-        </w:rPr>
-        <w:t>'./</w:t>
-      </w:r>
-      <w:proofErr w:type="spellStart"/>
-      <w:proofErr w:type="gramEnd"/>
-      <w:r>
-        <w:rPr>
-          <w:highlight w:val="yellow"/>
-        </w:rPr>
-        <w:t>BooksAPI</w:t>
-      </w:r>
-      <w:proofErr w:type="spellEnd"/>
-      <w:r>
-        <w:rPr>
-          <w:highlight w:val="yellow"/>
-        </w:rPr>
-        <w:t>'</w:t>
+        <w:t>Your function has ato return a view</w:t>
       </w:r>
     </w:p>
     <w:p>
       <w:pPr>
         <w:ind w:firstLine="220"/>
       </w:pPr>
+      <w:r>
+        <w:t>For example, this doesn’t work:</w:t>
+      </w:r>
     </w:p>
     <w:p>
       <w:pPr>
         <w:ind w:firstLine="220"/>
       </w:pPr>
+      <w:r>
+        <w:t>{Shelves.map((shelf) =&gt;{</w:t>
+      </w:r>
     </w:p>
     <w:p>
       <w:pPr>
         <w:ind w:firstLine="220"/>
       </w:pPr>
       <w:r>
-        <w:t xml:space="preserve">Your function has </w:t>
-      </w:r>
-      <w:proofErr w:type="spellStart"/>
-      <w:r>
-        <w:t>ato</w:t>
-      </w:r>
-      <w:proofErr w:type="spellEnd"/>
-      <w:r>
-        <w:t xml:space="preserve"> return a view</w:t>
-      </w:r>
-    </w:p>
-    <w:p>
-      <w:pPr>
-        <w:ind w:firstLine="220"/>
-      </w:pPr>
-      <w:r>
-        <w:t>For example, this doesn’t work:</w:t>
-      </w:r>
-    </w:p>
-    <w:p>
-      <w:pPr>
-        <w:ind w:firstLine="220"/>
-      </w:pPr>
-      <w:r>
-        <w:t>{</w:t>
-      </w:r>
-      <w:proofErr w:type="spellStart"/>
-      <w:r>
-        <w:t>Shelves.map</w:t>
-      </w:r>
-      <w:proofErr w:type="spellEnd"/>
-      <w:r>
-        <w:t>((shelf) =</w:t>
-      </w:r>
-      <w:proofErr w:type="gramStart"/>
-      <w:r>
-        <w:t>&gt;{</w:t>
-      </w:r>
-      <w:proofErr w:type="gramEnd"/>
-    </w:p>
-    <w:p>
-      <w:pPr>
-        <w:ind w:firstLine="220"/>
-      </w:pPr>
-      <w:r>
-        <w:t xml:space="preserve">&lt;h2 </w:t>
-      </w:r>
-      <w:proofErr w:type="spellStart"/>
-      <w:r>
-        <w:t>className</w:t>
-      </w:r>
-      <w:proofErr w:type="spellEnd"/>
-      <w:r>
-        <w:t>="bookshelf-title"&gt;{</w:t>
-      </w:r>
-      <w:proofErr w:type="spellStart"/>
-      <w:proofErr w:type="gramStart"/>
-      <w:r>
-        <w:t>shelf.title</w:t>
-      </w:r>
-      <w:proofErr w:type="spellEnd"/>
-      <w:proofErr w:type="gramEnd"/>
-      <w:r>
-        <w:t>}&lt;/h2&gt;</w:t>
+        <w:t>&lt;h2 className="bookshelf-title"&gt;{shelf.title}&lt;/h2&gt;</w:t>
       </w:r>
     </w:p>
     <w:p>
@@ -2506,53 +1673,17 @@
     </w:p>
     <w:p>
       <w:r>
-        <w:t>{</w:t>
-      </w:r>
-      <w:proofErr w:type="spellStart"/>
-      <w:r>
-        <w:t>Shelves.map</w:t>
-      </w:r>
-      <w:proofErr w:type="spellEnd"/>
-      <w:r>
-        <w:t>((shelf) =</w:t>
-      </w:r>
-      <w:proofErr w:type="gramStart"/>
-      <w:r>
-        <w:t>&gt;{</w:t>
-      </w:r>
-      <w:proofErr w:type="gramEnd"/>
-    </w:p>
-    <w:p>
-      <w:r>
-        <w:t xml:space="preserve">              </w:t>
-      </w:r>
-      <w:proofErr w:type="gramStart"/>
-      <w:r>
-        <w:t>return(</w:t>
-      </w:r>
-      <w:proofErr w:type="gramEnd"/>
-    </w:p>
-    <w:p>
-      <w:r>
-        <w:t xml:space="preserve">              &lt;h2 </w:t>
-      </w:r>
-      <w:proofErr w:type="spellStart"/>
-      <w:r>
-        <w:t>className</w:t>
-      </w:r>
-      <w:proofErr w:type="spellEnd"/>
-      <w:r>
-        <w:t>="bookshelf-title"&gt;{</w:t>
-      </w:r>
-      <w:proofErr w:type="spellStart"/>
-      <w:proofErr w:type="gramStart"/>
-      <w:r>
-        <w:t>shelf.title</w:t>
-      </w:r>
-      <w:proofErr w:type="spellEnd"/>
-      <w:proofErr w:type="gramEnd"/>
-      <w:r>
-        <w:t>}&lt;/h2&gt;</w:t>
+        <w:t>{Shelves.map((shelf) =&gt;{</w:t>
+      </w:r>
+    </w:p>
+    <w:p>
+      <w:r>
+        <w:t xml:space="preserve">              return(</w:t>
+      </w:r>
+    </w:p>
+    <w:p>
+      <w:r>
+        <w:t xml:space="preserve">              &lt;h2 className="bookshelf-title"&gt;{shelf.title}&lt;/h2&gt;</w:t>
       </w:r>
     </w:p>
     <w:p>
@@ -2571,15 +1702,7 @@
     <w:p/>
     <w:p>
       <w:r>
-        <w:t xml:space="preserve">_If I </w:t>
-      </w:r>
-      <w:proofErr w:type="spellStart"/>
-      <w:r>
-        <w:t>wanna</w:t>
-      </w:r>
-      <w:proofErr w:type="spellEnd"/>
-      <w:r>
-        <w:t xml:space="preserve"> pass something in</w:t>
+        <w:t>_If I wanna pass something in</w:t>
       </w:r>
       <w:r>
         <w:t xml:space="preserve"> so that it’ll show up, pass it like this:</w:t>
@@ -2587,15 +1710,7 @@
     </w:p>
     <w:p>
       <w:r>
-        <w:t xml:space="preserve">&lt;div </w:t>
-      </w:r>
-      <w:proofErr w:type="spellStart"/>
-      <w:r>
-        <w:t>className</w:t>
-      </w:r>
-      <w:proofErr w:type="spellEnd"/>
-      <w:r>
-        <w:t>="book-list-item</w:t>
+        <w:t>&lt;div className="book-list-item</w:t>
       </w:r>
       <w:r>
         <w:t>”&gt;</w:t>
@@ -2607,15 +1722,7 @@
     <w:p/>
     <w:p>
       <w:r>
-        <w:t xml:space="preserve">_Don’t pass things into a plain div element like this (it might </w:t>
-      </w:r>
-      <w:proofErr w:type="spellStart"/>
-      <w:r>
-        <w:t>givde</w:t>
-      </w:r>
-      <w:proofErr w:type="spellEnd"/>
-      <w:r>
-        <w:t xml:space="preserve"> you an error</w:t>
+        <w:t>_Don’t pass things into a plain div element like this (it might givde you an error</w:t>
       </w:r>
     </w:p>
     <w:p>
@@ -2628,169 +1735,12 @@
         <w:t>_ Whenever you see this error: “O</w:t>
       </w:r>
       <w:r>
-        <w:t xml:space="preserve">bjects are not valid as a React child (found: object with keys {title, subtitle, authors, publisher, </w:t>
-      </w:r>
-      <w:proofErr w:type="spellStart"/>
-      <w:r>
-        <w:t>publishedDate</w:t>
-      </w:r>
-      <w:proofErr w:type="spellEnd"/>
-      <w:r>
-        <w:t xml:space="preserve">, description, </w:t>
-      </w:r>
-      <w:proofErr w:type="spellStart"/>
-      <w:r>
-        <w:t>industryIdentifiers</w:t>
-      </w:r>
-      <w:proofErr w:type="spellEnd"/>
-      <w:r>
-        <w:t xml:space="preserve">, </w:t>
-      </w:r>
-      <w:proofErr w:type="spellStart"/>
-      <w:r>
-        <w:t>readingModes</w:t>
-      </w:r>
-      <w:proofErr w:type="spellEnd"/>
-      <w:r>
-        <w:t xml:space="preserve">, </w:t>
-      </w:r>
-      <w:proofErr w:type="spellStart"/>
-      <w:r>
-        <w:t>pageCount</w:t>
-      </w:r>
-      <w:proofErr w:type="spellEnd"/>
-      <w:r>
-        <w:t xml:space="preserve">, </w:t>
-      </w:r>
-      <w:proofErr w:type="spellStart"/>
-      <w:r>
-        <w:t>printType</w:t>
-      </w:r>
-      <w:proofErr w:type="spellEnd"/>
-      <w:r>
-        <w:t xml:space="preserve">, categories, </w:t>
-      </w:r>
-      <w:proofErr w:type="spellStart"/>
-      <w:r>
-        <w:t>averageRating</w:t>
-      </w:r>
-      <w:proofErr w:type="spellEnd"/>
-      <w:r>
-        <w:t xml:space="preserve">, </w:t>
-      </w:r>
-      <w:proofErr w:type="spellStart"/>
-      <w:r>
-        <w:t>ratingsCount</w:t>
-      </w:r>
-      <w:proofErr w:type="spellEnd"/>
-      <w:r>
-        <w:t xml:space="preserve">, </w:t>
-      </w:r>
-      <w:proofErr w:type="spellStart"/>
-      <w:r>
-        <w:t>maturityRating</w:t>
-      </w:r>
-      <w:proofErr w:type="spellEnd"/>
-      <w:r>
-        <w:t xml:space="preserve">, </w:t>
-      </w:r>
-      <w:proofErr w:type="spellStart"/>
-      <w:r>
-        <w:t>allowAnonLogging</w:t>
-      </w:r>
-      <w:proofErr w:type="spellEnd"/>
-      <w:r>
-        <w:t xml:space="preserve">, </w:t>
-      </w:r>
-      <w:proofErr w:type="spellStart"/>
-      <w:r>
-        <w:t>contentVersion</w:t>
-      </w:r>
-      <w:proofErr w:type="spellEnd"/>
-      <w:r>
-        <w:t xml:space="preserve">, </w:t>
-      </w:r>
-      <w:proofErr w:type="spellStart"/>
-      <w:r>
-        <w:t>panelizationSummary</w:t>
-      </w:r>
-      <w:proofErr w:type="spellEnd"/>
-      <w:r>
-        <w:t xml:space="preserve">, </w:t>
-      </w:r>
-      <w:proofErr w:type="spellStart"/>
-      <w:r>
-        <w:t>imageLinks</w:t>
-      </w:r>
-      <w:proofErr w:type="spellEnd"/>
-      <w:r>
-        <w:t xml:space="preserve">, language, </w:t>
-      </w:r>
-      <w:proofErr w:type="spellStart"/>
-      <w:r>
-        <w:t>previewLink</w:t>
-      </w:r>
-      <w:proofErr w:type="spellEnd"/>
-      <w:r>
-        <w:t xml:space="preserve">, </w:t>
-      </w:r>
-      <w:proofErr w:type="spellStart"/>
-      <w:r>
-        <w:t>infoLink</w:t>
-      </w:r>
-      <w:proofErr w:type="spellEnd"/>
-      <w:r>
-        <w:t xml:space="preserve">, </w:t>
-      </w:r>
-      <w:proofErr w:type="spellStart"/>
-      <w:r>
-        <w:t>canonicalVolumeLink</w:t>
-      </w:r>
-      <w:proofErr w:type="spellEnd"/>
-      <w:r>
-        <w:t xml:space="preserve">, id, shelf}). If you meant to render a collection of children, use an array instead or wrap the object using </w:t>
-      </w:r>
-      <w:proofErr w:type="spellStart"/>
-      <w:r>
-        <w:t>createFragment</w:t>
-      </w:r>
-      <w:proofErr w:type="spellEnd"/>
-      <w:r>
-        <w:t>(object) from the React add-ons. Check the render method of </w:t>
-      </w:r>
-      <w:proofErr w:type="spellStart"/>
-      <w:r>
-        <w:t>BookShelf</w:t>
-      </w:r>
-      <w:proofErr w:type="spellEnd"/>
-      <w:r>
-        <w:t>.</w:t>
-      </w:r>
-    </w:p>
-    <w:p>
-      <w:proofErr w:type="spellStart"/>
-      <w:r>
-        <w:t>lVolumeLink</w:t>
-      </w:r>
-      <w:proofErr w:type="spellEnd"/>
-      <w:r>
-        <w:t xml:space="preserve">, id, shelf}). If you meant to render a collection of children, use an array instead or wrap the object using </w:t>
-      </w:r>
-      <w:proofErr w:type="spellStart"/>
-      <w:r>
-        <w:t>createFragment</w:t>
-      </w:r>
-      <w:proofErr w:type="spellEnd"/>
-      <w:r>
-        <w:t>(object) from the React add-ons. Check the render method of </w:t>
-      </w:r>
-      <w:proofErr w:type="spellStart"/>
-      <w:r>
-        <w:t>BookShelf</w:t>
-      </w:r>
-      <w:proofErr w:type="spellEnd"/>
-      <w:r>
-        <w:t>.</w:t>
+        <w:t>bjects are not valid as a React child (found: object with keys {title, subtitle, authors, publisher, publishedDate, description, industryIdentifiers, readingModes, pageCount, printType, categories, averageRating, ratingsCount, maturityRating, allowAnonLogging, contentVersion, panelizationSummary, imageLinks, language, previewLink, infoLink, canonicalVolumeLink, id, shelf}). If you meant to render a collection of children, use an array instead or wrap the object using createFragment(object) from the React add-ons. Check the render method of BookShelf.</w:t>
+      </w:r>
+    </w:p>
+    <w:p>
+      <w:r>
+        <w:t>lVolumeLink, id, shelf}). If you meant to render a collection of children, use an array instead or wrap the object using createFragment(object) from the React add-ons. Check the render method of BookShelf.</w:t>
       </w:r>
       <w:r>
         <w:t>”</w:t>
@@ -2812,59 +1762,18 @@
     <w:p/>
     <w:p>
       <w:r>
-        <w:t>_If I want to display something down the prop, I have to call {</w:t>
-      </w:r>
-      <w:proofErr w:type="spellStart"/>
-      <w:proofErr w:type="gramStart"/>
-      <w:r>
-        <w:t>this.props</w:t>
-      </w:r>
-      <w:proofErr w:type="gramEnd"/>
-      <w:r>
-        <w:t>.children</w:t>
-      </w:r>
-      <w:proofErr w:type="spellEnd"/>
-      <w:r>
-        <w:t>} on the child component</w:t>
-      </w:r>
-    </w:p>
-    <w:p>
-      <w:r>
-        <w:t>Ex: Passing {</w:t>
-      </w:r>
-      <w:proofErr w:type="spellStart"/>
-      <w:proofErr w:type="gramStart"/>
-      <w:r>
-        <w:t>shelf.title</w:t>
-      </w:r>
-      <w:proofErr w:type="spellEnd"/>
-      <w:proofErr w:type="gramEnd"/>
-      <w:r>
-        <w:t xml:space="preserve">} from </w:t>
-      </w:r>
-      <w:proofErr w:type="spellStart"/>
-      <w:r>
-        <w:t>BookShelves</w:t>
-      </w:r>
-      <w:proofErr w:type="spellEnd"/>
-      <w:r>
-        <w:t xml:space="preserve"> to </w:t>
-      </w:r>
-      <w:proofErr w:type="spellStart"/>
-      <w:r>
-        <w:t>BookShelf</w:t>
-      </w:r>
-      <w:proofErr w:type="spellEnd"/>
-    </w:p>
-    <w:p/>
-    <w:p>
-      <w:proofErr w:type="spellStart"/>
-      <w:r>
-        <w:t>BookShelves</w:t>
-      </w:r>
-      <w:proofErr w:type="spellEnd"/>
-      <w:r>
-        <w:t>:</w:t>
+        <w:t>_If I want to display something down the prop, I have to call {this.props.children} on the child component</w:t>
+      </w:r>
+    </w:p>
+    <w:p>
+      <w:r>
+        <w:t>Ex: Passing {shelf.title} from BookShelves to BookShelf</w:t>
+      </w:r>
+    </w:p>
+    <w:p/>
+    <w:p>
+      <w:r>
+        <w:t>BookShelves:</w:t>
       </w:r>
     </w:p>
     <w:p>
@@ -2874,53 +1783,22 @@
     </w:p>
     <w:p>
       <w:r>
-        <w:t xml:space="preserve">                {</w:t>
-      </w:r>
-      <w:proofErr w:type="spellStart"/>
-      <w:r>
-        <w:t>Shelves.map</w:t>
-      </w:r>
-      <w:proofErr w:type="spellEnd"/>
-      <w:r>
-        <w:t>((shelf) =</w:t>
-      </w:r>
-      <w:proofErr w:type="gramStart"/>
-      <w:r>
-        <w:t>&gt;{</w:t>
-      </w:r>
-      <w:proofErr w:type="gramEnd"/>
-    </w:p>
-    <w:p>
-      <w:r>
-        <w:t xml:space="preserve">                  </w:t>
-      </w:r>
-      <w:proofErr w:type="gramStart"/>
-      <w:r>
-        <w:t>return(</w:t>
-      </w:r>
-      <w:proofErr w:type="gramEnd"/>
-    </w:p>
-    <w:p>
-      <w:r>
-        <w:t xml:space="preserve">                  &lt;</w:t>
-      </w:r>
-      <w:proofErr w:type="spellStart"/>
-      <w:r>
-        <w:t>BookShelf</w:t>
-      </w:r>
-      <w:proofErr w:type="spellEnd"/>
-    </w:p>
-    <w:p>
-      <w:r>
-        <w:t xml:space="preserve">                   </w:t>
-      </w:r>
-      <w:proofErr w:type="spellStart"/>
-      <w:r>
-        <w:t>className</w:t>
-      </w:r>
-      <w:proofErr w:type="spellEnd"/>
-      <w:r>
-        <w:t>="bookshelf-content"</w:t>
+        <w:t xml:space="preserve">                {Shelves.map((shelf) =&gt;{</w:t>
+      </w:r>
+    </w:p>
+    <w:p>
+      <w:r>
+        <w:t xml:space="preserve">                  return(</w:t>
+      </w:r>
+    </w:p>
+    <w:p>
+      <w:r>
+        <w:t xml:space="preserve">                  &lt;BookShelf</w:t>
+      </w:r>
+    </w:p>
+    <w:p>
+      <w:r>
+        <w:t xml:space="preserve">                   className="bookshelf-content"</w:t>
       </w:r>
     </w:p>
     <w:p>
@@ -2930,17 +1808,7 @@
     </w:p>
     <w:p>
       <w:r>
-        <w:t xml:space="preserve">                   title={</w:t>
-      </w:r>
-      <w:proofErr w:type="spellStart"/>
-      <w:proofErr w:type="gramStart"/>
-      <w:r>
-        <w:t>shelf.title</w:t>
-      </w:r>
-      <w:proofErr w:type="spellEnd"/>
-      <w:proofErr w:type="gramEnd"/>
-      <w:r>
-        <w:t>}</w:t>
+        <w:t xml:space="preserve">                   title={shelf.title}</w:t>
       </w:r>
     </w:p>
     <w:p>
@@ -2950,25 +1818,7 @@
     </w:p>
     <w:p>
       <w:r>
-        <w:t xml:space="preserve">                   </w:t>
-      </w:r>
-      <w:proofErr w:type="spellStart"/>
-      <w:r>
-        <w:t>isRightBook</w:t>
-      </w:r>
-      <w:proofErr w:type="spellEnd"/>
-      <w:r>
-        <w:t>={</w:t>
-      </w:r>
-      <w:proofErr w:type="spellStart"/>
-      <w:proofErr w:type="gramStart"/>
-      <w:r>
-        <w:t>shelf.bookOnShelf</w:t>
-      </w:r>
-      <w:proofErr w:type="spellEnd"/>
-      <w:proofErr w:type="gramEnd"/>
-      <w:r>
-        <w:t>}</w:t>
+        <w:t xml:space="preserve">                   isRightBook={shelf.bookOnShelf}</w:t>
       </w:r>
     </w:p>
     <w:p>
@@ -2978,23 +1828,7 @@
     </w:p>
     <w:p>
       <w:r>
-        <w:t xml:space="preserve">                   </w:t>
-      </w:r>
-      <w:proofErr w:type="spellStart"/>
-      <w:r>
-        <w:t>updateBookShelf</w:t>
-      </w:r>
-      <w:proofErr w:type="spellEnd"/>
-      <w:r>
-        <w:t>={</w:t>
-      </w:r>
-      <w:proofErr w:type="spellStart"/>
-      <w:r>
-        <w:t>updateBookShelf</w:t>
-      </w:r>
-      <w:proofErr w:type="spellEnd"/>
-      <w:r>
-        <w:t>}</w:t>
+        <w:t xml:space="preserve">                   updateBookShelf={updateBookShelf}</w:t>
       </w:r>
     </w:p>
     <w:p>
@@ -3005,265 +1839,212 @@
         <w:rPr>
           <w:highlight w:val="cyan"/>
         </w:rPr>
-        <w:t>{</w:t>
-      </w:r>
-      <w:proofErr w:type="spellStart"/>
-      <w:proofErr w:type="gramStart"/>
+        <w:t>{shelf.title}</w:t>
+      </w:r>
+    </w:p>
+    <w:p/>
+    <w:p/>
+    <w:p>
+      <w:r>
+        <w:t xml:space="preserve">                  &lt;/BookShelf&gt;</w:t>
+      </w:r>
+    </w:p>
+    <w:p>
+      <w:r>
+        <w:t xml:space="preserve">              )</w:t>
+      </w:r>
+    </w:p>
+    <w:p>
+      <w:r>
+        <w:t xml:space="preserve">            })}</w:t>
+      </w:r>
+    </w:p>
+    <w:p>
+      <w:pPr>
+        <w:ind w:firstLine="760"/>
+      </w:pPr>
+      <w:r>
+        <w:t>&lt;/div&gt;</w:t>
+      </w:r>
+    </w:p>
+    <w:p/>
+    <w:p>
+      <w:r>
+        <w:t>And then BookShelf:</w:t>
+      </w:r>
+    </w:p>
+    <w:p>
+      <w:r>
+        <w:t>eturn(</w:t>
+      </w:r>
+    </w:p>
+    <w:p/>
+    <w:p>
+      <w:r>
+        <w:t xml:space="preserve">      &lt;div className="bookshelf-books"&gt;</w:t>
+      </w:r>
+    </w:p>
+    <w:p>
+      <w:r>
+        <w:t xml:space="preserve">        &lt;div className="bookshelf-title</w:t>
+      </w:r>
+      <w:r>
+        <w:rPr>
+          <w:highlight w:val="yellow"/>
+        </w:rPr>
+        <w:t>"&gt;{this.props.children}&lt;/</w:t>
+      </w:r>
+      <w:r>
+        <w:t>div&gt;</w:t>
+      </w:r>
+    </w:p>
+    <w:p>
+      <w:r>
+        <w:t xml:space="preserve">          &lt;ol className="books-grid"&gt;</w:t>
+      </w:r>
+    </w:p>
+    <w:p>
+      <w:r>
+        <w:t xml:space="preserve">            &lt;li&gt;</w:t>
+      </w:r>
+    </w:p>
+    <w:p/>
+    <w:p>
+      <w:r>
+        <w:t>_NEVER forget “export default component”. This fucks me up so many times</w:t>
+      </w:r>
+    </w:p>
+    <w:p/>
+    <w:p>
+      <w:r>
+        <w:t>_If I do .map((something , I can pass that something as a prop too!</w:t>
+      </w:r>
+    </w:p>
+    <w:p/>
+    <w:p>
+      <w:r>
+        <w:t>_Annoying thing about React (which will be fixed in Redux) is that I have to keep passing things down as props from layer to layer</w:t>
+      </w:r>
+    </w:p>
+    <w:p/>
+    <w:p>
+      <w:r>
+        <w:t>Q: How to join 2 strings together, separated by commas?</w:t>
+      </w:r>
+    </w:p>
+    <w:p>
+      <w:r>
+        <w:t>A:  .join(“ , “)</w:t>
+      </w:r>
+    </w:p>
+    <w:p/>
+    <w:p>
+      <w:r>
+        <w:t>Q: how to use teritiary condition?</w:t>
+      </w:r>
+    </w:p>
+    <w:p>
+      <w:r>
+        <w:t>A:</w:t>
+      </w:r>
+      <w:r>
+        <w:t xml:space="preserve"> </w:t>
+      </w:r>
+      <w:r>
+        <w:t>(book.authors.length &gt;1) ? book.a</w:t>
+      </w:r>
+      <w:r>
+        <w:t>uthors.join(" , "): book.authors</w:t>
+      </w:r>
+    </w:p>
+    <w:p/>
+    <w:p>
+      <w:r>
+        <w:t>_Need to put in weight and height for the images</w:t>
+      </w:r>
+    </w:p>
+    <w:p/>
+    <w:p>
+      <w:r>
+        <w:t>_For tag selectors and options, like below:</w:t>
+      </w:r>
+    </w:p>
+    <w:p>
+      <w:r>
+        <w:t>&lt;div className="book-shelf-changer"&gt;</w:t>
+      </w:r>
+    </w:p>
+    <w:p>
+      <w:r>
+        <w:t xml:space="preserve">              &lt;select </w:t>
+      </w:r>
+      <w:r>
+        <w:rPr>
+          <w:highlight w:val="yellow"/>
+        </w:rPr>
+        <w:t>value ={book.shelf}</w:t>
+      </w:r>
+      <w:r>
+        <w:t xml:space="preserve"> onChange={(e) =&gt; {updateBookShelf(book, </w:t>
+      </w:r>
       <w:r>
         <w:rPr>
           <w:highlight w:val="cyan"/>
         </w:rPr>
-        <w:t>shelf.title</w:t>
-      </w:r>
-      <w:proofErr w:type="spellEnd"/>
-      <w:proofErr w:type="gramEnd"/>
-      <w:r>
-        <w:rPr>
-          <w:highlight w:val="cyan"/>
-        </w:rPr>
-        <w:t>}</w:t>
-      </w:r>
-    </w:p>
-    <w:p/>
-    <w:p/>
-    <w:p>
-      <w:r>
-        <w:t xml:space="preserve">                  &lt;/</w:t>
-      </w:r>
-      <w:proofErr w:type="spellStart"/>
-      <w:r>
-        <w:t>BookShelf</w:t>
-      </w:r>
-      <w:proofErr w:type="spellEnd"/>
-      <w:r>
-        <w:t>&gt;</w:t>
-      </w:r>
-    </w:p>
-    <w:p>
-      <w:r>
-        <w:t xml:space="preserve">              )</w:t>
-      </w:r>
-    </w:p>
-    <w:p>
-      <w:r>
-        <w:t xml:space="preserve">            })}</w:t>
-      </w:r>
-    </w:p>
-    <w:p>
-      <w:pPr>
-        <w:ind w:firstLine="760"/>
-      </w:pPr>
-      <w:r>
-        <w:t>&lt;/div&gt;</w:t>
-      </w:r>
-    </w:p>
-    <w:p/>
-    <w:p>
-      <w:r>
-        <w:t xml:space="preserve">And then </w:t>
-      </w:r>
-      <w:proofErr w:type="spellStart"/>
-      <w:r>
-        <w:t>BookShelf</w:t>
-      </w:r>
-      <w:proofErr w:type="spellEnd"/>
-      <w:r>
-        <w:t>:</w:t>
-      </w:r>
-    </w:p>
-    <w:p>
-      <w:proofErr w:type="spellStart"/>
-      <w:proofErr w:type="gramStart"/>
-      <w:r>
-        <w:t>eturn</w:t>
-      </w:r>
-      <w:proofErr w:type="spellEnd"/>
-      <w:r>
-        <w:t>(</w:t>
-      </w:r>
-      <w:proofErr w:type="gramEnd"/>
-    </w:p>
-    <w:p/>
-    <w:p>
-      <w:r>
-        <w:t xml:space="preserve">      &lt;div </w:t>
-      </w:r>
-      <w:proofErr w:type="spellStart"/>
-      <w:r>
-        <w:t>className</w:t>
-      </w:r>
-      <w:proofErr w:type="spellEnd"/>
-      <w:r>
-        <w:t>="bookshelf-books"&gt;</w:t>
-      </w:r>
-    </w:p>
-    <w:p>
-      <w:r>
-        <w:t xml:space="preserve">        &lt;div </w:t>
-      </w:r>
-      <w:proofErr w:type="spellStart"/>
-      <w:r>
-        <w:t>className</w:t>
-      </w:r>
-      <w:proofErr w:type="spellEnd"/>
-      <w:r>
-        <w:t>="bookshelf-title</w:t>
-      </w:r>
-      <w:r>
-        <w:rPr>
-          <w:highlight w:val="yellow"/>
-        </w:rPr>
-        <w:t>"&gt;{</w:t>
-      </w:r>
-      <w:proofErr w:type="spellStart"/>
-      <w:proofErr w:type="gramStart"/>
-      <w:r>
-        <w:rPr>
-          <w:highlight w:val="yellow"/>
-        </w:rPr>
-        <w:t>this.props</w:t>
-      </w:r>
-      <w:proofErr w:type="gramEnd"/>
-      <w:r>
-        <w:rPr>
-          <w:highlight w:val="yellow"/>
-        </w:rPr>
-        <w:t>.children</w:t>
-      </w:r>
-      <w:proofErr w:type="spellEnd"/>
-      <w:r>
-        <w:rPr>
-          <w:highlight w:val="yellow"/>
-        </w:rPr>
-        <w:t>}&lt;/</w:t>
-      </w:r>
-      <w:r>
-        <w:t>div&gt;</w:t>
-      </w:r>
-    </w:p>
-    <w:p>
-      <w:r>
-        <w:t xml:space="preserve">          &lt;</w:t>
-      </w:r>
-      <w:proofErr w:type="spellStart"/>
-      <w:r>
-        <w:t>ol</w:t>
-      </w:r>
-      <w:proofErr w:type="spellEnd"/>
-      <w:r>
-        <w:t xml:space="preserve"> </w:t>
-      </w:r>
-      <w:proofErr w:type="spellStart"/>
-      <w:r>
-        <w:t>className</w:t>
-      </w:r>
-      <w:proofErr w:type="spellEnd"/>
-      <w:r>
-        <w:t>="books-grid"&gt;</w:t>
-      </w:r>
-    </w:p>
-    <w:p>
-      <w:r>
-        <w:t xml:space="preserve">            &lt;li&gt;</w:t>
-      </w:r>
-    </w:p>
-    <w:p/>
-    <w:p>
-      <w:r>
-        <w:t>_NEVER forget “export default component”. This fucks me up so many times</w:t>
-      </w:r>
-    </w:p>
-    <w:p/>
-    <w:p>
-      <w:r>
-        <w:t xml:space="preserve">_If I </w:t>
-      </w:r>
-      <w:proofErr w:type="gramStart"/>
-      <w:r>
-        <w:t>do .map</w:t>
-      </w:r>
-      <w:proofErr w:type="gramEnd"/>
-      <w:r>
-        <w:t>((something , I can pass that something as a prop too!</w:t>
-      </w:r>
-    </w:p>
-    <w:p/>
-    <w:p>
-      <w:r>
-        <w:t>_Annoying thing about React (which will be fixed in Redux) is that I have to keep passing things down as props from layer to layer</w:t>
-      </w:r>
-    </w:p>
-    <w:p/>
-    <w:p>
-      <w:r>
-        <w:t>Q: How to join 2 strings together, separated by commas?</w:t>
-      </w:r>
-    </w:p>
-    <w:p>
-      <w:r>
-        <w:t>A:</w:t>
-      </w:r>
-      <w:proofErr w:type="gramStart"/>
-      <w:r>
-        <w:t xml:space="preserve">  .join</w:t>
-      </w:r>
-      <w:proofErr w:type="gramEnd"/>
-      <w:r>
-        <w:t>(“ , “)</w:t>
-      </w:r>
-    </w:p>
-    <w:p/>
-    <w:p>
-      <w:r>
-        <w:t xml:space="preserve">Q: how to use </w:t>
-      </w:r>
-      <w:proofErr w:type="spellStart"/>
-      <w:r>
-        <w:t>teritiary</w:t>
-      </w:r>
-      <w:proofErr w:type="spellEnd"/>
-      <w:r>
-        <w:t xml:space="preserve"> condition?</w:t>
-      </w:r>
-    </w:p>
-    <w:p>
-      <w:r>
-        <w:t>A:</w:t>
-      </w:r>
-      <w:r>
-        <w:t xml:space="preserve"> </w:t>
-      </w:r>
-      <w:r>
-        <w:t>(</w:t>
-      </w:r>
-      <w:proofErr w:type="spellStart"/>
-      <w:proofErr w:type="gramStart"/>
-      <w:r>
-        <w:t>book.authors</w:t>
-      </w:r>
-      <w:proofErr w:type="gramEnd"/>
-      <w:r>
-        <w:t>.length</w:t>
-      </w:r>
-      <w:proofErr w:type="spellEnd"/>
-      <w:r>
-        <w:t xml:space="preserve"> &gt;1) ? </w:t>
-      </w:r>
-      <w:proofErr w:type="spellStart"/>
-      <w:r>
-        <w:t>book.authors.join</w:t>
-      </w:r>
-      <w:proofErr w:type="spellEnd"/>
-      <w:r>
-        <w:t xml:space="preserve">(" , "): </w:t>
-      </w:r>
-      <w:proofErr w:type="spellStart"/>
-      <w:r>
-        <w:t>book.authors</w:t>
+        <w:t>e.target.value</w:t>
+      </w:r>
+      <w:r>
+        <w:t>)}}  &gt;</w:t>
+      </w:r>
+    </w:p>
+    <w:p>
+      <w:r>
+        <w:t xml:space="preserve">                &lt;option value="none" disabled&gt;Move to...&lt;/option&gt;</w:t>
+      </w:r>
+    </w:p>
+    <w:p>
+      <w:r>
+        <w:t xml:space="preserve">                &lt;option value="currentlyReading"&gt;Currently Reading&lt;/option&gt;</w:t>
+      </w:r>
+    </w:p>
+    <w:p>
+      <w:r>
+        <w:t xml:space="preserve">                &lt;option value="wantToRead"&gt;Want to Read&lt;/option&gt;</w:t>
+      </w:r>
+    </w:p>
+    <w:p>
+      <w:r>
+        <w:t xml:space="preserve">                &lt;option value="read"&gt;Read&lt;/option&gt;</w:t>
+      </w:r>
+    </w:p>
+    <w:p>
+      <w:r>
+        <w:t xml:space="preserve">                &lt;option value="none"&gt;None&lt;/option&gt;</w:t>
+      </w:r>
+    </w:p>
+    <w:p>
+      <w:r>
+        <w:t xml:space="preserve">              &lt;/select&gt;</w:t>
+      </w:r>
+    </w:p>
+    <w:p>
+      <w:r>
+        <w:t xml:space="preserve">              &lt;/div&gt;</w:t>
+      </w:r>
+    </w:p>
+    <w:p/>
+    <w:p>
+      <w:r>
+        <w:t>//set book.shelf so that the first tag selected will be that shelf</w:t>
+      </w:r>
+    </w:p>
+    <w:p/>
+    <w:p>
+      <w:r>
+        <w:t>//Also, notice it’s e.target.value, not just “e”. I wrote “e” earlier and it didn’t work!</w:t>
       </w:r>
       <w:bookmarkStart w:id="0" w:name="_GoBack"/>
       <w:bookmarkEnd w:id="0"/>
-      <w:proofErr w:type="spellEnd"/>
     </w:p>
     <w:sectPr>
       <w:pgSz w:w="12240" w:h="15840"/>

</xml_diff>

<commit_message>
The search button finally works
</commit_message>
<xml_diff>
--- a/Project Note/Project note.docx
+++ b/Project Note/Project note.docx
@@ -2161,11 +2161,113 @@
       <w:r>
         <w:t>_</w:t>
       </w:r>
+      <w:r>
+        <w:t>import escapeRegExp from 'escape-string-regexp'</w:t>
+      </w:r>
+    </w:p>
+    <w:p/>
+    <w:p/>
+    <w:p>
+      <w:r>
+        <w:t xml:space="preserve">Q: </w:t>
+      </w:r>
+      <w:r>
+        <w:t>What’s wrong with this code, and how to properly write it?</w:t>
+      </w:r>
+    </w:p>
+    <w:p>
+      <w:r>
+        <w:t>&lt;</w:t>
+      </w:r>
+      <w:r>
+        <w:t>Link className="open-search" to='/search'&gt;</w:t>
+      </w:r>
+    </w:p>
+    <w:p>
+      <w:r>
+        <w:t xml:space="preserve">    &lt;a&gt;Add a book&lt;/a&gt;</w:t>
+      </w:r>
+    </w:p>
+    <w:p>
+      <w:pPr>
+        <w:ind w:firstLine="100"/>
+      </w:pPr>
+      <w:r>
+        <w:t>&lt;/Link&gt;</w:t>
+      </w:r>
+    </w:p>
+    <w:p>
+      <w:pPr>
+        <w:ind w:firstLine="100"/>
+      </w:pPr>
+    </w:p>
+    <w:p>
+      <w:pPr>
+        <w:ind w:firstLine="100"/>
+      </w:pPr>
+      <w:r>
+        <w:t>A:</w:t>
+      </w:r>
+    </w:p>
+    <w:p>
+      <w:pPr>
+        <w:ind w:firstLine="100"/>
+      </w:pPr>
+      <w:r>
+        <w:t>What’s wrong? &lt;a&gt; is the same thing as Link. So of course when you put the &lt;a&gt; within the &lt;Link&gt;, an error will pop up</w:t>
+      </w:r>
+    </w:p>
+    <w:p>
+      <w:pPr>
+        <w:ind w:firstLine="100"/>
+      </w:pPr>
+    </w:p>
+    <w:p>
+      <w:pPr>
+        <w:ind w:firstLine="100"/>
+      </w:pPr>
+      <w:r>
+        <w:t>Correct way:</w:t>
+      </w:r>
+    </w:p>
+    <w:p>
+      <w:pPr>
+        <w:ind w:firstLine="100"/>
+      </w:pPr>
+      <w:r>
+        <w:t>&lt;div className="open-search"&gt;</w:t>
+      </w:r>
+    </w:p>
+    <w:p>
+      <w:pPr>
+        <w:ind w:firstLine="100"/>
+      </w:pPr>
+      <w:r>
+        <w:t xml:space="preserve">    &lt;Link to="/search"&gt;Add a book&lt;/Link&gt;</w:t>
+      </w:r>
+    </w:p>
+    <w:p>
+      <w:pPr>
+        <w:ind w:firstLine="100"/>
+      </w:pPr>
+      <w:r>
+        <w:t xml:space="preserve">  &lt;/div&gt;</w:t>
+      </w:r>
+    </w:p>
+    <w:p>
+      <w:pPr>
+        <w:ind w:firstLine="100"/>
+      </w:pPr>
+    </w:p>
+    <w:p>
+      <w:pPr>
+        <w:ind w:firstLine="100"/>
+      </w:pPr>
+      <w:r>
+        <w:t>//Why it work? Cuz Link is the same as &lt;a&gt;!!</w:t>
+      </w:r>
       <w:bookmarkStart w:id="0" w:name="_GoBack"/>
       <w:bookmarkEnd w:id="0"/>
-      <w:r>
-        <w:t>import escapeRegExp from 'escape-string-regexp'</w:t>
-      </w:r>
     </w:p>
     <w:sectPr>
       <w:pgSz w:w="12240" w:h="15840"/>

</xml_diff>

<commit_message>
fixing the search .map
</commit_message>
<xml_diff>
--- a/Project Note/Project note.docx
+++ b/Project Note/Project note.docx
@@ -2265,6 +2265,66 @@
       </w:pPr>
       <w:r>
         <w:t>//Why it work? Cuz Link is the same as &lt;a&gt;!!</w:t>
+      </w:r>
+    </w:p>
+    <w:p>
+      <w:pPr>
+        <w:ind w:firstLine="100"/>
+      </w:pPr>
+    </w:p>
+    <w:p>
+      <w:pPr>
+        <w:ind w:firstLine="100"/>
+      </w:pPr>
+    </w:p>
+    <w:p>
+      <w:pPr>
+        <w:ind w:firstLine="100"/>
+      </w:pPr>
+      <w:r>
+        <w:t>Q: Where should I put that code?</w:t>
+      </w:r>
+    </w:p>
+    <w:p>
+      <w:pPr>
+        <w:ind w:firstLine="100"/>
+      </w:pPr>
+      <w:r>
+        <w:t>A: I need to put it in the innermost component, because in this case event propagates up. If I put it into App.js, it’s gonna cascade down to all components, including Search. Can’t put it in Search because you don’t want the button to show up on the Search page.</w:t>
+      </w:r>
+    </w:p>
+    <w:p>
+      <w:pPr>
+        <w:ind w:firstLine="100"/>
+      </w:pPr>
+      <w:r>
+        <w:t>But it in the Bookshelf component</w:t>
+      </w:r>
+    </w:p>
+    <w:p>
+      <w:pPr>
+        <w:ind w:firstLine="100"/>
+      </w:pPr>
+    </w:p>
+    <w:p>
+      <w:pPr>
+        <w:ind w:firstLine="100"/>
+      </w:pPr>
+    </w:p>
+    <w:p>
+      <w:pPr>
+        <w:ind w:firstLine="100"/>
+      </w:pPr>
+      <w:r>
+        <w:t>Q: Why use promises?</w:t>
+      </w:r>
+    </w:p>
+    <w:p>
+      <w:pPr>
+        <w:ind w:firstLine="100"/>
+      </w:pPr>
+      <w:r>
+        <w:t>A: To catch error</w:t>
       </w:r>
       <w:bookmarkStart w:id="0" w:name="_GoBack"/>
       <w:bookmarkEnd w:id="0"/>

</xml_diff>